<commit_message>
Modif compte rendu tp2
</commit_message>
<xml_diff>
--- a/train/IUT_TD_TP_2015.docx
+++ b/train/IUT_TD_TP_2015.docx
@@ -13,7 +13,6 @@
           <w:docPartUnique/>
         </w:docPartObj>
       </w:sdtPr>
-      <w:sdtEndPr/>
       <w:sdtContent>
         <w:p>
           <w:pPr>
@@ -368,7 +367,6 @@
                                   <w:dataBinding w:prefixMappings="xmlns:ns0='http://purl.org/dc/elements/1.1/' xmlns:ns1='http://schemas.openxmlformats.org/package/2006/metadata/core-properties' " w:xpath="/ns1:coreProperties[1]/ns0:creator[1]" w:storeItemID="{6C3C8BC8-F283-45AE-878A-BAB7291924A1}"/>
                                   <w:text/>
                                 </w:sdtPr>
-                                <w:sdtEndPr/>
                                 <w:sdtContent>
                                   <w:p>
                                     <w:pPr>
@@ -415,7 +413,6 @@
                                     <w:dataBinding w:prefixMappings="xmlns:ns0='http://schemas.microsoft.com/office/2006/coverPageProps' " w:xpath="/ns0:CoverPageProperties[1]/ns0:CompanyEmail[1]" w:storeItemID="{55AF091B-3C7A-41E3-B477-F2FDAA23CFDA}"/>
                                     <w:text/>
                                   </w:sdtPr>
-                                  <w:sdtEndPr/>
                                   <w:sdtContent>
                                     <w:r>
                                       <w:rPr>
@@ -661,7 +658,6 @@
                                     <w:dataBinding w:prefixMappings="xmlns:ns0='http://purl.org/dc/elements/1.1/' xmlns:ns1='http://schemas.openxmlformats.org/package/2006/metadata/core-properties' " w:xpath="/ns1:coreProperties[1]/ns0:subject[1]" w:storeItemID="{6C3C8BC8-F283-45AE-878A-BAB7291924A1}"/>
                                     <w:text/>
                                   </w:sdtPr>
-                                  <w:sdtEndPr/>
                                   <w:sdtContent>
                                     <w:r>
                                       <w:rPr>
@@ -1037,11 +1033,7 @@
               </mc:Choice>
               <mc:Fallback>
                 <w:pict>
-                  <v:shapetype w14:anchorId="7356C6FB" id="_x0000_t202" coordsize="21600,21600" o:spt="202" path="m,l,21600r21600,l21600,xe">
-                    <v:stroke joinstyle="miter"/>
-                    <v:path gradientshapeok="t" o:connecttype="rect"/>
-                  </v:shapetype>
-                  <v:shape id="Zone de texte 154" o:spid="_x0000_s1027" type="#_x0000_t202" style="position:absolute;margin-left:17.3pt;margin-top:154.95pt;width:8in;height:533.35pt;z-index:251661312;visibility:visible;mso-wrap-style:square;mso-width-percent:941;mso-height-percent:0;mso-wrap-distance-left:9pt;mso-wrap-distance-top:0;mso-wrap-distance-right:9pt;mso-wrap-distance-bottom:0;mso-position-horizontal:absolute;mso-position-horizontal-relative:page;mso-position-vertical:absolute;mso-position-vertical-relative:page;mso-width-percent:941;mso-height-percent:0;mso-width-relative:page;mso-height-relative:page;v-text-anchor:bottom" o:gfxdata="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" filled="f" stroked="f" strokeweight=".5pt">
+                  <v:shape w14:anchorId="7356C6FB" id="Zone de texte 154" o:spid="_x0000_s1027" type="#_x0000_t202" style="position:absolute;margin-left:17.3pt;margin-top:154.95pt;width:8in;height:533.35pt;z-index:251661312;visibility:visible;mso-wrap-style:square;mso-width-percent:941;mso-height-percent:0;mso-wrap-distance-left:9pt;mso-wrap-distance-top:0;mso-wrap-distance-right:9pt;mso-wrap-distance-bottom:0;mso-position-horizontal:absolute;mso-position-horizontal-relative:page;mso-position-vertical:absolute;mso-position-vertical-relative:page;mso-width-percent:941;mso-height-percent:0;mso-width-relative:page;mso-height-relative:page;v-text-anchor:bottom" o:gfxdata="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" filled="f" stroked="f" strokeweight=".5pt">
                     <v:textbox inset="126pt,0,54pt,0">
                       <w:txbxContent>
                         <w:p>
@@ -1090,7 +1082,6 @@
                               <w:dataBinding w:prefixMappings="xmlns:ns0='http://purl.org/dc/elements/1.1/' xmlns:ns1='http://schemas.openxmlformats.org/package/2006/metadata/core-properties' " w:xpath="/ns1:coreProperties[1]/ns0:subject[1]" w:storeItemID="{6C3C8BC8-F283-45AE-878A-BAB7291924A1}"/>
                               <w:text/>
                             </w:sdtPr>
-                            <w:sdtEndPr/>
                             <w:sdtContent>
                               <w:r>
                                 <w:rPr>
@@ -9166,15 +9157,7 @@
     <w:p>
       <w:r>
         <w:tab/>
-        <w:t xml:space="preserve">Durant ce premier TP, Nicolas et moi avons pu réviser de manière efficace les cours de l’année dernière. Ce TP </w:t>
-      </w:r>
-      <w:bookmarkStart w:id="12" w:name="_GoBack"/>
-      <w:r>
-        <w:t xml:space="preserve">nous a permis de </w:t>
-      </w:r>
-      <w:bookmarkEnd w:id="12"/>
-      <w:r>
-        <w:t>réviser comment créer des interfaces, des classes abstraite</w:t>
+        <w:t>Durant ce premier TP, Nicolas et moi avons pu réviser de manière efficace les cours de l’année dernière. Ce TP nous a permis de réviser comment créer des interfaces, des classes abstraite</w:t>
       </w:r>
       <w:r>
         <w:t>s</w:t>
@@ -9195,11 +9178,11 @@
       <w:pPr>
         <w:pStyle w:val="Titre3"/>
       </w:pPr>
-      <w:bookmarkStart w:id="13" w:name="_Toc430965365"/>
+      <w:bookmarkStart w:id="12" w:name="_Toc430965365"/>
       <w:r>
         <w:t>Difficultés rencontrées</w:t>
       </w:r>
-      <w:bookmarkEnd w:id="13"/>
+      <w:bookmarkEnd w:id="12"/>
     </w:p>
     <w:p/>
     <w:p>
@@ -9235,7 +9218,21 @@
       </w:r>
       <w:proofErr w:type="spellEnd"/>
       <w:r>
-        <w:t xml:space="preserve"> pour son aide). Nous n’avons pas vraiment compris l’exercice 3 de ce TP1, car en effet, il nous semble que ces exercices étaient déjà fait dans le programme donner.</w:t>
+        <w:t xml:space="preserve"> pour son aide). Nous n’avons pas vraiment compris l’exercice 3 de ce TP1, car en effet, il nous semble que ces exercices étaient déjà </w:t>
+      </w:r>
+      <w:proofErr w:type="gramStart"/>
+      <w:r>
+        <w:t>fa</w:t>
+      </w:r>
+      <w:r>
+        <w:t>it</w:t>
+      </w:r>
+      <w:proofErr w:type="gramEnd"/>
+      <w:r>
+        <w:t xml:space="preserve"> dans le programme donné</w:t>
+      </w:r>
+      <w:r>
+        <w:t>.</w:t>
       </w:r>
     </w:p>
     <w:p>
@@ -9265,7 +9262,7 @@
           <w:noProof/>
         </w:rPr>
       </w:pPr>
-      <w:bookmarkStart w:id="14" w:name="_Toc430965366"/>
+      <w:bookmarkStart w:id="13" w:name="_Toc430965366"/>
       <w:r>
         <w:rPr>
           <w:noProof/>
@@ -9278,7 +9275,7 @@
         </w:rPr>
         <w:t xml:space="preserve"> Gestion des erreurs, tests &amp; bonnes pratiques</w:t>
       </w:r>
-      <w:bookmarkEnd w:id="14"/>
+      <w:bookmarkEnd w:id="13"/>
     </w:p>
     <w:p>
       <w:pPr>
@@ -9289,11 +9286,11 @@
       <w:pPr>
         <w:pStyle w:val="Titre2"/>
       </w:pPr>
-      <w:bookmarkStart w:id="15" w:name="_Toc430965367"/>
+      <w:bookmarkStart w:id="14" w:name="_Toc430965367"/>
       <w:r>
         <w:t>Exercices</w:t>
       </w:r>
-      <w:bookmarkEnd w:id="15"/>
+      <w:bookmarkEnd w:id="14"/>
     </w:p>
     <w:p/>
     <w:p>
@@ -9303,7 +9300,7 @@
           <w:i/>
         </w:rPr>
       </w:pPr>
-      <w:bookmarkStart w:id="16" w:name="_Toc430965368"/>
+      <w:bookmarkStart w:id="15" w:name="_Toc430965368"/>
       <w:r>
         <w:t xml:space="preserve">Exercice </w:t>
       </w:r>
@@ -9322,7 +9319,7 @@
         </w:rPr>
         <w:t>debugger</w:t>
       </w:r>
-      <w:bookmarkEnd w:id="16"/>
+      <w:bookmarkEnd w:id="15"/>
     </w:p>
     <w:p>
       <w:pPr>
@@ -9365,11 +9362,11 @@
       <w:pPr>
         <w:pStyle w:val="Titre3"/>
       </w:pPr>
-      <w:bookmarkStart w:id="17" w:name="_Toc430965369"/>
+      <w:bookmarkStart w:id="16" w:name="_Toc430965369"/>
       <w:r>
         <w:t>Exercice 2 : Internationalisation</w:t>
       </w:r>
-      <w:bookmarkEnd w:id="17"/>
+      <w:bookmarkEnd w:id="16"/>
     </w:p>
     <w:p>
       <w:pPr>
@@ -9409,7 +9406,7 @@
       <w:pPr>
         <w:pStyle w:val="Titre3"/>
       </w:pPr>
-      <w:bookmarkStart w:id="18" w:name="_Toc430965370"/>
+      <w:bookmarkStart w:id="17" w:name="_Toc430965370"/>
       <w:r>
         <w:t xml:space="preserve">Exercice 3 : </w:t>
       </w:r>
@@ -9419,7 +9416,7 @@
       <w:r>
         <w:t xml:space="preserve"> (Exceptions)</w:t>
       </w:r>
-      <w:bookmarkEnd w:id="18"/>
+      <w:bookmarkEnd w:id="17"/>
     </w:p>
     <w:p>
       <w:pPr>
@@ -9613,7 +9610,7 @@
       <w:pPr>
         <w:pStyle w:val="Titre3"/>
       </w:pPr>
-      <w:bookmarkStart w:id="19" w:name="_Toc430965371"/>
+      <w:bookmarkStart w:id="18" w:name="_Toc430965371"/>
       <w:r>
         <w:t>Exercice 4</w:t>
       </w:r>
@@ -9622,191 +9619,280 @@
       </w:r>
       <w:r>
         <w:t>GUI – Changer la langue d’une application</w:t>
+      </w:r>
+      <w:bookmarkEnd w:id="18"/>
+    </w:p>
+    <w:p>
+      <w:r>
+        <w:t xml:space="preserve">En vous appuyant sur le code d’internationalisation de la session, faite en sorte que les éléments affichés (dans l’interface) ou dans les erreurs, soient dépendant de </w:t>
+      </w:r>
+      <w:r>
+        <w:rPr>
+          <w:b/>
+          <w:i/>
+        </w:rPr>
+        <w:t>Locale</w:t>
+      </w:r>
+      <w:r>
+        <w:t xml:space="preserve"> (autrement</w:t>
+      </w:r>
+      <w:r>
+        <w:t xml:space="preserve"> dit</w:t>
+      </w:r>
+      <w:r>
+        <w:t>, l’application devra pouvoir afficher de l’anglais et du français sans avoir été recompilée).</w:t>
+      </w:r>
+    </w:p>
+    <w:p/>
+    <w:p>
+      <w:pPr>
+        <w:pStyle w:val="Titre3"/>
+      </w:pPr>
+      <w:bookmarkStart w:id="19" w:name="_Toc430965372"/>
+      <w:r>
+        <w:t>Exercice 5</w:t>
+      </w:r>
+      <w:r>
+        <w:t> : Créer sa bibliothèque &amp; construire un livrable</w:t>
       </w:r>
       <w:bookmarkEnd w:id="19"/>
     </w:p>
     <w:p>
       <w:r>
-        <w:t xml:space="preserve">En vous appuyant sur le code d’internationalisation de la session, faite en sorte que les éléments affichés (dans l’interface) ou dans les erreurs, soient dépendant de </w:t>
+        <w:t>A l’aide d’</w:t>
       </w:r>
       <w:r>
         <w:rPr>
           <w:b/>
           <w:i/>
         </w:rPr>
-        <w:t>Locale</w:t>
-      </w:r>
-      <w:r>
-        <w:t xml:space="preserve"> (autrement</w:t>
-      </w:r>
-      <w:r>
-        <w:t xml:space="preserve"> dit</w:t>
-      </w:r>
-      <w:r>
-        <w:t>, l’application devra pouvoir afficher de l’anglais et du français sans avoir été recompilée).</w:t>
+        <w:t>E</w:t>
+      </w:r>
+      <w:r>
+        <w:rPr>
+          <w:b/>
+          <w:i/>
+        </w:rPr>
+        <w:t>clipse</w:t>
+      </w:r>
+      <w:r>
+        <w:t>, créer une application (un ‘</w:t>
+      </w:r>
+      <w:r>
+        <w:rPr>
+          <w:b/>
+          <w:i/>
+        </w:rPr>
+        <w:t>.jar</w:t>
+      </w:r>
+      <w:r>
+        <w:t>’</w:t>
+      </w:r>
+      <w:r>
+        <w:t>) livrable (à vos chargés de TD par exemple)</w:t>
+      </w:r>
+    </w:p>
+    <w:p>
+      <w:pPr>
+        <w:rPr>
+          <w:b/>
+          <w:i/>
+        </w:rPr>
+      </w:pPr>
+      <w:r>
+        <w:rPr>
+          <w:b/>
+          <w:i/>
+        </w:rPr>
+        <w:t>Ce livrable devra désormais être disponible tout le temps (pour chaque TD/TP ou à chaque évolution majeur de vos codes</w:t>
+      </w:r>
+      <w:r>
+        <w:rPr>
+          <w:b/>
+          <w:i/>
+        </w:rPr>
+        <w:t>, il faudra le reconstruire</w:t>
+      </w:r>
+      <w:r>
+        <w:rPr>
+          <w:b/>
+          <w:i/>
+        </w:rPr>
+        <w:t>).</w:t>
+      </w:r>
+      <w:r>
+        <w:rPr>
+          <w:b/>
+          <w:i/>
+        </w:rPr>
+        <w:t xml:space="preserve"> Il faut</w:t>
+      </w:r>
+      <w:r>
+        <w:rPr>
+          <w:b/>
+          <w:i/>
+        </w:rPr>
+        <w:t xml:space="preserve"> donc le ‘</w:t>
+      </w:r>
+      <w:proofErr w:type="spellStart"/>
+      <w:r>
+        <w:rPr>
+          <w:b/>
+          <w:i/>
+        </w:rPr>
+        <w:t>versionner</w:t>
+      </w:r>
+      <w:proofErr w:type="spellEnd"/>
+      <w:r>
+        <w:rPr>
+          <w:b/>
+          <w:i/>
+        </w:rPr>
+        <w:t xml:space="preserve">’ dans le dossier </w:t>
+      </w:r>
+      <w:r>
+        <w:rPr>
+          <w:b/>
+          <w:i/>
+          <w:u w:val="single"/>
+        </w:rPr>
+        <w:t>train</w:t>
+      </w:r>
+      <w:r>
+        <w:rPr>
+          <w:b/>
+          <w:i/>
+        </w:rPr>
+        <w:t>. Les scripts ‘run.sh’ et ‘run.bat’ permettent d’exécuter votre application.</w:t>
       </w:r>
     </w:p>
     <w:p/>
     <w:p>
       <w:pPr>
-        <w:pStyle w:val="Titre3"/>
-      </w:pPr>
-      <w:bookmarkStart w:id="20" w:name="_Toc430965372"/>
-      <w:r>
-        <w:t>Exercice 5</w:t>
-      </w:r>
-      <w:r>
-        <w:t> : Créer sa bibliothèque &amp; construire un livrable</w:t>
+        <w:pStyle w:val="Titre2"/>
+      </w:pPr>
+      <w:bookmarkStart w:id="20" w:name="_Toc430965373"/>
+      <w:r>
+        <w:t>Rapport</w:t>
       </w:r>
       <w:bookmarkEnd w:id="20"/>
-    </w:p>
-    <w:p>
-      <w:r>
-        <w:t>A l’aide d’</w:t>
-      </w:r>
-      <w:r>
-        <w:rPr>
-          <w:b/>
-          <w:i/>
-        </w:rPr>
-        <w:t>E</w:t>
-      </w:r>
-      <w:r>
-        <w:rPr>
-          <w:b/>
-          <w:i/>
-        </w:rPr>
-        <w:t>clipse</w:t>
-      </w:r>
-      <w:r>
-        <w:t>, créer une application (un ‘</w:t>
-      </w:r>
-      <w:r>
-        <w:rPr>
-          <w:b/>
-          <w:i/>
-        </w:rPr>
-        <w:t>.jar</w:t>
-      </w:r>
-      <w:r>
-        <w:t>’</w:t>
-      </w:r>
-      <w:r>
-        <w:t>) livrable (à vos chargés de TD par exemple)</w:t>
-      </w:r>
-    </w:p>
-    <w:p>
-      <w:pPr>
-        <w:rPr>
-          <w:b/>
-          <w:i/>
-        </w:rPr>
-      </w:pPr>
-      <w:r>
-        <w:rPr>
-          <w:b/>
-          <w:i/>
-        </w:rPr>
-        <w:t>Ce livrable devra désormais être disponible tout le temps (pour chaque TD/TP ou à chaque évolution majeur de vos codes</w:t>
-      </w:r>
-      <w:r>
-        <w:rPr>
-          <w:b/>
-          <w:i/>
-        </w:rPr>
-        <w:t>, il faudra le reconstruire</w:t>
-      </w:r>
-      <w:r>
-        <w:rPr>
-          <w:b/>
-          <w:i/>
-        </w:rPr>
-        <w:t>).</w:t>
-      </w:r>
-      <w:r>
-        <w:rPr>
-          <w:b/>
-          <w:i/>
-        </w:rPr>
-        <w:t xml:space="preserve"> Il faut</w:t>
-      </w:r>
-      <w:r>
-        <w:rPr>
-          <w:b/>
-          <w:i/>
-        </w:rPr>
-        <w:t xml:space="preserve"> donc le ‘</w:t>
-      </w:r>
-      <w:proofErr w:type="spellStart"/>
-      <w:r>
-        <w:rPr>
-          <w:b/>
-          <w:i/>
-        </w:rPr>
-        <w:t>versionner</w:t>
-      </w:r>
-      <w:proofErr w:type="spellEnd"/>
-      <w:r>
-        <w:rPr>
-          <w:b/>
-          <w:i/>
-        </w:rPr>
-        <w:t xml:space="preserve">’ dans le dossier </w:t>
-      </w:r>
-      <w:r>
-        <w:rPr>
-          <w:b/>
-          <w:i/>
-          <w:u w:val="single"/>
-        </w:rPr>
-        <w:t>train</w:t>
-      </w:r>
-      <w:r>
-        <w:rPr>
-          <w:b/>
-          <w:i/>
-        </w:rPr>
-        <w:t>. Les scripts ‘run.sh’ et ‘run.bat’ permettent d’exécuter votre application.</w:t>
-      </w:r>
     </w:p>
     <w:p/>
     <w:p>
       <w:pPr>
-        <w:pStyle w:val="Titre2"/>
-      </w:pPr>
-      <w:bookmarkStart w:id="21" w:name="_Toc430965373"/>
-      <w:r>
-        <w:t>Rapport</w:t>
+        <w:pStyle w:val="Titre3"/>
+      </w:pPr>
+      <w:bookmarkStart w:id="21" w:name="_Toc430965374"/>
+      <w:r>
+        <w:t>Description des travaux</w:t>
       </w:r>
       <w:bookmarkEnd w:id="21"/>
     </w:p>
-    <w:p/>
     <w:p>
+      <w:r>
+        <w:t>Durant ce second TP, nous nous sommes exercé à corriger les erreurs dans un code grâce au debugger</w:t>
+      </w:r>
+      <w:r>
+        <w:t xml:space="preserve"> ainsi qu’aux tests unitaires</w:t>
+      </w:r>
+      <w:r>
+        <w:t xml:space="preserve">. Nous avons ensuite vu les fonctionnalités </w:t>
+      </w:r>
+      <w:proofErr w:type="gramStart"/>
+      <w:r>
+        <w:t>du</w:t>
+      </w:r>
+      <w:proofErr w:type="gramEnd"/>
+      <w:r>
+        <w:t xml:space="preserve"> java en rapport avec l’internationalisation</w:t>
+      </w:r>
+      <w:r>
+        <w:t xml:space="preserve"> d’un programme, ce qui est indispensable pour les programmes actuels.</w:t>
+      </w:r>
+      <w:r>
+        <w:t xml:space="preserve"> Nous avons ainsi modifié les classes exception dans le programme.</w:t>
+      </w:r>
+      <w:r>
+        <w:t xml:space="preserve"> Nous avons également modifié </w:t>
+      </w:r>
+      <w:proofErr w:type="spellStart"/>
+      <w:r>
+        <w:t>ApplicationSession</w:t>
+      </w:r>
+      <w:proofErr w:type="spellEnd"/>
+      <w:r>
+        <w:t xml:space="preserve"> pour permettre les </w:t>
+      </w:r>
+      <w:proofErr w:type="spellStart"/>
+      <w:r>
+        <w:t>loggers</w:t>
+      </w:r>
+      <w:proofErr w:type="spellEnd"/>
+      <w:r>
+        <w:t xml:space="preserve"> et gérer l’internationalisation. Nous avons modifié </w:t>
+      </w:r>
+      <w:proofErr w:type="gramStart"/>
+      <w:r>
+        <w:t>le</w:t>
+      </w:r>
+      <w:proofErr w:type="gramEnd"/>
+      <w:r>
+        <w:t xml:space="preserve"> main pour mettre le français par défaut. Finalement, nous avons créé un livrable en .jar.</w:t>
+      </w:r>
+    </w:p>
+    <w:p>
       <w:pPr>
         <w:pStyle w:val="Titre3"/>
       </w:pPr>
-      <w:bookmarkStart w:id="22" w:name="_Toc430965374"/>
-      <w:r>
-        <w:t>Description des travaux</w:t>
+      <w:bookmarkStart w:id="22" w:name="_Toc430965375"/>
+      <w:r>
+        <w:t>Difficultés rencontrées</w:t>
       </w:r>
       <w:bookmarkEnd w:id="22"/>
     </w:p>
     <w:p>
-      <w:pPr>
-        <w:pStyle w:val="Titre3"/>
-      </w:pPr>
+      <w:r>
+        <w:t xml:space="preserve">Nous n’avons au départ </w:t>
+      </w:r>
+      <w:r>
+        <w:t>pas bien compris l’</w:t>
+      </w:r>
+      <w:r>
+        <w:t>exer</w:t>
+      </w:r>
+      <w:r>
+        <w:t>cic</w:t>
+      </w:r>
+      <w:bookmarkStart w:id="23" w:name="_GoBack"/>
+      <w:bookmarkEnd w:id="23"/>
+      <w:r>
+        <w:t>e</w:t>
+      </w:r>
+      <w:r>
+        <w:t xml:space="preserve"> </w:t>
+      </w:r>
+      <w:r>
+        <w:t>4 donc nous avons fait ce qui nous semblait juste en mettant le langage français par défaut</w:t>
+      </w:r>
+      <w:r>
+        <w:t xml:space="preserve">. </w:t>
+      </w:r>
+      <w:r>
+        <w:t xml:space="preserve">Nous avons plusieurs exceptions qui se lancent à des endroits que nous n’avons pas </w:t>
+      </w:r>
+      <w:r>
+        <w:lastRenderedPageBreak/>
+        <w:t xml:space="preserve">modifiés. Nous avons donc créé un livrable qui ne fonctionne pas pour cette raison. Enfin nous n’avons pas réussi à créer la </w:t>
+      </w:r>
+      <w:proofErr w:type="spellStart"/>
+      <w:r>
+        <w:t>javadoc</w:t>
+      </w:r>
+      <w:proofErr w:type="spellEnd"/>
+      <w:r>
+        <w:t xml:space="preserve"> car l’exécutable que cette opération nécessitait n’était pas présent sur nos pc à l’endroit décrit.</w:t>
+      </w:r>
     </w:p>
-    <w:p>
-      <w:pPr>
-        <w:pStyle w:val="Titre3"/>
-      </w:pPr>
-      <w:bookmarkStart w:id="23" w:name="_Toc430965375"/>
-      <w:r>
-        <w:t>Difficultés rencontrées</w:t>
-      </w:r>
-      <w:bookmarkEnd w:id="23"/>
-    </w:p>
-    <w:p/>
     <w:p/>
     <w:p>
       <w:pPr>
@@ -12366,7 +12452,6 @@
         <w:docPartUnique/>
       </w:docPartObj>
     </w:sdtPr>
-    <w:sdtEndPr/>
     <w:sdtContent>
       <w:p>
         <w:pPr>
@@ -12522,7 +12607,7 @@
                                     <w:noProof/>
                                     <w:color w:val="FFFFFF" w:themeColor="background1"/>
                                   </w:rPr>
-                                  <w:t>7</w:t>
+                                  <w:t>8</w:t>
                                 </w:r>
                                 <w:r>
                                   <w:rPr>
@@ -12577,7 +12662,7 @@
                               <w:noProof/>
                               <w:color w:val="FFFFFF" w:themeColor="background1"/>
                             </w:rPr>
-                            <w:t>7</w:t>
+                            <w:t>8</w:t>
                           </w:r>
                           <w:r>
                             <w:rPr>
@@ -12610,7 +12695,7 @@
 
 <file path=word/numbering.xml><?xml version="1.0" encoding="utf-8"?>
 <w:numbering xmlns:wpc="http://schemas.microsoft.com/office/word/2010/wordprocessingCanvas" xmlns:mc="http://schemas.openxmlformats.org/markup-compatibility/2006" xmlns:o="urn:schemas-microsoft-com:office:office" xmlns:r="http://schemas.openxmlformats.org/officeDocument/2006/relationships" xmlns:m="http://schemas.openxmlformats.org/officeDocument/2006/math" xmlns:v="urn:schemas-microsoft-com:vml" xmlns:wp14="http://schemas.microsoft.com/office/word/2010/wordprocessingDrawing" xmlns:wp="http://schemas.openxmlformats.org/drawingml/2006/wordprocessingDrawing" xmlns:w10="urn:schemas-microsoft-com:office:word" xmlns:w="http://schemas.openxmlformats.org/wordprocessingml/2006/main" xmlns:w14="http://schemas.microsoft.com/office/word/2010/wordml" xmlns:w15="http://schemas.microsoft.com/office/word/2012/wordml" xmlns:wpg="http://schemas.microsoft.com/office/word/2010/wordprocessingGroup" xmlns:wpi="http://schemas.microsoft.com/office/word/2010/wordprocessingInk" xmlns:wne="http://schemas.microsoft.com/office/word/2006/wordml" xmlns:wps="http://schemas.microsoft.com/office/word/2010/wordprocessingShape" mc:Ignorable="w14 w15 wp14">
-  <w:abstractNum w:abstractNumId="0" w15:restartNumberingAfterBreak="0">
+  <w:abstractNum w:abstractNumId="0">
     <w:nsid w:val="06564DCA"/>
     <w:multiLevelType w:val="hybridMultilevel"/>
     <w:tmpl w:val="F6EA2564"/>
@@ -12696,7 +12781,7 @@
       </w:pPr>
     </w:lvl>
   </w:abstractNum>
-  <w:abstractNum w:abstractNumId="1" w15:restartNumberingAfterBreak="0">
+  <w:abstractNum w:abstractNumId="1">
     <w:nsid w:val="06813849"/>
     <w:multiLevelType w:val="hybridMultilevel"/>
     <w:tmpl w:val="2CBA2F12"/>
@@ -12809,7 +12894,7 @@
       </w:rPr>
     </w:lvl>
   </w:abstractNum>
-  <w:abstractNum w:abstractNumId="2" w15:restartNumberingAfterBreak="0">
+  <w:abstractNum w:abstractNumId="2">
     <w:nsid w:val="07D227D8"/>
     <w:multiLevelType w:val="hybridMultilevel"/>
     <w:tmpl w:val="6D585180"/>
@@ -12922,7 +13007,7 @@
       </w:rPr>
     </w:lvl>
   </w:abstractNum>
-  <w:abstractNum w:abstractNumId="3" w15:restartNumberingAfterBreak="0">
+  <w:abstractNum w:abstractNumId="3">
     <w:nsid w:val="0C717620"/>
     <w:multiLevelType w:val="hybridMultilevel"/>
     <w:tmpl w:val="0C52E628"/>
@@ -13008,7 +13093,7 @@
       </w:pPr>
     </w:lvl>
   </w:abstractNum>
-  <w:abstractNum w:abstractNumId="4" w15:restartNumberingAfterBreak="0">
+  <w:abstractNum w:abstractNumId="4">
     <w:nsid w:val="0D6B765D"/>
     <w:multiLevelType w:val="hybridMultilevel"/>
     <w:tmpl w:val="4CA820CA"/>
@@ -13121,7 +13206,7 @@
       </w:rPr>
     </w:lvl>
   </w:abstractNum>
-  <w:abstractNum w:abstractNumId="5" w15:restartNumberingAfterBreak="0">
+  <w:abstractNum w:abstractNumId="5">
     <w:nsid w:val="15B73603"/>
     <w:multiLevelType w:val="hybridMultilevel"/>
     <w:tmpl w:val="9418F15C"/>
@@ -13234,7 +13319,7 @@
       </w:rPr>
     </w:lvl>
   </w:abstractNum>
-  <w:abstractNum w:abstractNumId="6" w15:restartNumberingAfterBreak="0">
+  <w:abstractNum w:abstractNumId="6">
     <w:nsid w:val="170559E9"/>
     <w:multiLevelType w:val="hybridMultilevel"/>
     <w:tmpl w:val="36BE8BF8"/>
@@ -13347,7 +13432,7 @@
       </w:rPr>
     </w:lvl>
   </w:abstractNum>
-  <w:abstractNum w:abstractNumId="7" w15:restartNumberingAfterBreak="0">
+  <w:abstractNum w:abstractNumId="7">
     <w:nsid w:val="1A6D78E9"/>
     <w:multiLevelType w:val="hybridMultilevel"/>
     <w:tmpl w:val="6D40A07C"/>
@@ -13462,7 +13547,7 @@
       </w:rPr>
     </w:lvl>
   </w:abstractNum>
-  <w:abstractNum w:abstractNumId="8" w15:restartNumberingAfterBreak="0">
+  <w:abstractNum w:abstractNumId="8">
     <w:nsid w:val="1C51050E"/>
     <w:multiLevelType w:val="hybridMultilevel"/>
     <w:tmpl w:val="1D84913E"/>
@@ -13575,7 +13660,7 @@
       </w:rPr>
     </w:lvl>
   </w:abstractNum>
-  <w:abstractNum w:abstractNumId="9" w15:restartNumberingAfterBreak="0">
+  <w:abstractNum w:abstractNumId="9">
     <w:nsid w:val="28237EDC"/>
     <w:multiLevelType w:val="hybridMultilevel"/>
     <w:tmpl w:val="4A96C984"/>
@@ -13661,7 +13746,7 @@
       </w:pPr>
     </w:lvl>
   </w:abstractNum>
-  <w:abstractNum w:abstractNumId="10" w15:restartNumberingAfterBreak="0">
+  <w:abstractNum w:abstractNumId="10">
     <w:nsid w:val="2FF2241E"/>
     <w:multiLevelType w:val="hybridMultilevel"/>
     <w:tmpl w:val="982EC244"/>
@@ -13774,7 +13859,7 @@
       </w:rPr>
     </w:lvl>
   </w:abstractNum>
-  <w:abstractNum w:abstractNumId="11" w15:restartNumberingAfterBreak="0">
+  <w:abstractNum w:abstractNumId="11">
     <w:nsid w:val="32F1066C"/>
     <w:multiLevelType w:val="hybridMultilevel"/>
     <w:tmpl w:val="005879B4"/>
@@ -13887,7 +13972,7 @@
       </w:rPr>
     </w:lvl>
   </w:abstractNum>
-  <w:abstractNum w:abstractNumId="12" w15:restartNumberingAfterBreak="0">
+  <w:abstractNum w:abstractNumId="12">
     <w:nsid w:val="37020A68"/>
     <w:multiLevelType w:val="hybridMultilevel"/>
     <w:tmpl w:val="D578EDFA"/>
@@ -14000,7 +14085,7 @@
       </w:rPr>
     </w:lvl>
   </w:abstractNum>
-  <w:abstractNum w:abstractNumId="13" w15:restartNumberingAfterBreak="0">
+  <w:abstractNum w:abstractNumId="13">
     <w:nsid w:val="3CD161F3"/>
     <w:multiLevelType w:val="hybridMultilevel"/>
     <w:tmpl w:val="649C2908"/>
@@ -14113,7 +14198,7 @@
       </w:rPr>
     </w:lvl>
   </w:abstractNum>
-  <w:abstractNum w:abstractNumId="14" w15:restartNumberingAfterBreak="0">
+  <w:abstractNum w:abstractNumId="14">
     <w:nsid w:val="3D726EA1"/>
     <w:multiLevelType w:val="hybridMultilevel"/>
     <w:tmpl w:val="C1A43D6C"/>
@@ -14226,7 +14311,7 @@
       </w:rPr>
     </w:lvl>
   </w:abstractNum>
-  <w:abstractNum w:abstractNumId="15" w15:restartNumberingAfterBreak="0">
+  <w:abstractNum w:abstractNumId="15">
     <w:nsid w:val="441C275C"/>
     <w:multiLevelType w:val="hybridMultilevel"/>
     <w:tmpl w:val="0B7E49D4"/>
@@ -14340,7 +14425,7 @@
       </w:rPr>
     </w:lvl>
   </w:abstractNum>
-  <w:abstractNum w:abstractNumId="16" w15:restartNumberingAfterBreak="0">
+  <w:abstractNum w:abstractNumId="16">
     <w:nsid w:val="4C1E5409"/>
     <w:multiLevelType w:val="hybridMultilevel"/>
     <w:tmpl w:val="53C66A36"/>
@@ -14453,7 +14538,7 @@
       </w:rPr>
     </w:lvl>
   </w:abstractNum>
-  <w:abstractNum w:abstractNumId="17" w15:restartNumberingAfterBreak="0">
+  <w:abstractNum w:abstractNumId="17">
     <w:nsid w:val="4D2956E3"/>
     <w:multiLevelType w:val="hybridMultilevel"/>
     <w:tmpl w:val="F96E8380"/>
@@ -14566,7 +14651,7 @@
       </w:rPr>
     </w:lvl>
   </w:abstractNum>
-  <w:abstractNum w:abstractNumId="18" w15:restartNumberingAfterBreak="0">
+  <w:abstractNum w:abstractNumId="18">
     <w:nsid w:val="53831A2B"/>
     <w:multiLevelType w:val="hybridMultilevel"/>
     <w:tmpl w:val="81089E24"/>
@@ -14679,7 +14764,7 @@
       </w:rPr>
     </w:lvl>
   </w:abstractNum>
-  <w:abstractNum w:abstractNumId="19" w15:restartNumberingAfterBreak="0">
+  <w:abstractNum w:abstractNumId="19">
     <w:nsid w:val="56BD6131"/>
     <w:multiLevelType w:val="hybridMultilevel"/>
     <w:tmpl w:val="BBEE3DBE"/>
@@ -14792,7 +14877,7 @@
       </w:rPr>
     </w:lvl>
   </w:abstractNum>
-  <w:abstractNum w:abstractNumId="20" w15:restartNumberingAfterBreak="0">
+  <w:abstractNum w:abstractNumId="20">
     <w:nsid w:val="5A9D7867"/>
     <w:multiLevelType w:val="hybridMultilevel"/>
     <w:tmpl w:val="B7163AF4"/>
@@ -14905,7 +14990,7 @@
       </w:rPr>
     </w:lvl>
   </w:abstractNum>
-  <w:abstractNum w:abstractNumId="21" w15:restartNumberingAfterBreak="0">
+  <w:abstractNum w:abstractNumId="21">
     <w:nsid w:val="5E676868"/>
     <w:multiLevelType w:val="hybridMultilevel"/>
     <w:tmpl w:val="45AAEE86"/>
@@ -15018,7 +15103,7 @@
       </w:rPr>
     </w:lvl>
   </w:abstractNum>
-  <w:abstractNum w:abstractNumId="22" w15:restartNumberingAfterBreak="0">
+  <w:abstractNum w:abstractNumId="22">
     <w:nsid w:val="67226155"/>
     <w:multiLevelType w:val="hybridMultilevel"/>
     <w:tmpl w:val="A2809F4C"/>
@@ -15131,7 +15216,7 @@
       </w:rPr>
     </w:lvl>
   </w:abstractNum>
-  <w:abstractNum w:abstractNumId="23" w15:restartNumberingAfterBreak="0">
+  <w:abstractNum w:abstractNumId="23">
     <w:nsid w:val="695C2D34"/>
     <w:multiLevelType w:val="hybridMultilevel"/>
     <w:tmpl w:val="9D02CDAE"/>
@@ -15217,7 +15302,7 @@
       </w:pPr>
     </w:lvl>
   </w:abstractNum>
-  <w:abstractNum w:abstractNumId="24" w15:restartNumberingAfterBreak="0">
+  <w:abstractNum w:abstractNumId="24">
     <w:nsid w:val="6C4A101B"/>
     <w:multiLevelType w:val="hybridMultilevel"/>
     <w:tmpl w:val="0B726274"/>
@@ -15330,7 +15415,7 @@
       </w:rPr>
     </w:lvl>
   </w:abstractNum>
-  <w:abstractNum w:abstractNumId="25" w15:restartNumberingAfterBreak="0">
+  <w:abstractNum w:abstractNumId="25">
     <w:nsid w:val="6C943D39"/>
     <w:multiLevelType w:val="hybridMultilevel"/>
     <w:tmpl w:val="F0242206"/>
@@ -15443,7 +15528,7 @@
       </w:rPr>
     </w:lvl>
   </w:abstractNum>
-  <w:abstractNum w:abstractNumId="26" w15:restartNumberingAfterBreak="0">
+  <w:abstractNum w:abstractNumId="26">
     <w:nsid w:val="6DD97BF3"/>
     <w:multiLevelType w:val="hybridMultilevel"/>
     <w:tmpl w:val="C8C6FE24"/>
@@ -15556,7 +15641,7 @@
       </w:rPr>
     </w:lvl>
   </w:abstractNum>
-  <w:abstractNum w:abstractNumId="27" w15:restartNumberingAfterBreak="0">
+  <w:abstractNum w:abstractNumId="27">
     <w:nsid w:val="739602CA"/>
     <w:multiLevelType w:val="hybridMultilevel"/>
     <w:tmpl w:val="53820E50"/>
@@ -15642,7 +15727,7 @@
       </w:pPr>
     </w:lvl>
   </w:abstractNum>
-  <w:abstractNum w:abstractNumId="28" w15:restartNumberingAfterBreak="0">
+  <w:abstractNum w:abstractNumId="28">
     <w:nsid w:val="7BF94CD8"/>
     <w:multiLevelType w:val="hybridMultilevel"/>
     <w:tmpl w:val="C6CE4730"/>
@@ -15755,7 +15840,7 @@
       </w:rPr>
     </w:lvl>
   </w:abstractNum>
-  <w:abstractNum w:abstractNumId="29" w15:restartNumberingAfterBreak="0">
+  <w:abstractNum w:abstractNumId="29">
     <w:nsid w:val="7D99258B"/>
     <w:multiLevelType w:val="hybridMultilevel"/>
     <w:tmpl w:val="ED1C10D2"/>
@@ -16781,6 +16866,7 @@
     <w:uiPriority w:val="59"/>
     <w:rsid w:val="00260206"/>
     <w:tblPr>
+      <w:tblInd w:w="0" w:type="dxa"/>
       <w:tblBorders>
         <w:top w:val="single" w:sz="4" w:space="0" w:color="auto"/>
         <w:left w:val="single" w:sz="4" w:space="0" w:color="auto"/>
@@ -16789,6 +16875,12 @@
         <w:insideH w:val="single" w:sz="4" w:space="0" w:color="auto"/>
         <w:insideV w:val="single" w:sz="4" w:space="0" w:color="auto"/>
       </w:tblBorders>
+      <w:tblCellMar>
+        <w:top w:w="0" w:type="dxa"/>
+        <w:left w:w="108" w:type="dxa"/>
+        <w:bottom w:w="0" w:type="dxa"/>
+        <w:right w:w="108" w:type="dxa"/>
+      </w:tblCellMar>
     </w:tblPr>
   </w:style>
   <w:style w:type="table" w:styleId="Grilledetableauclaire">
@@ -16797,6 +16889,7 @@
     <w:uiPriority w:val="99"/>
     <w:rsid w:val="00260206"/>
     <w:tblPr>
+      <w:tblInd w:w="0" w:type="dxa"/>
       <w:tblBorders>
         <w:top w:val="single" w:sz="4" w:space="0" w:color="BFBFBF" w:themeColor="background1" w:themeShade="BF"/>
         <w:left w:val="single" w:sz="4" w:space="0" w:color="BFBFBF" w:themeColor="background1" w:themeShade="BF"/>
@@ -16805,6 +16898,12 @@
         <w:insideH w:val="single" w:sz="4" w:space="0" w:color="BFBFBF" w:themeColor="background1" w:themeShade="BF"/>
         <w:insideV w:val="single" w:sz="4" w:space="0" w:color="BFBFBF" w:themeColor="background1" w:themeShade="BF"/>
       </w:tblBorders>
+      <w:tblCellMar>
+        <w:top w:w="0" w:type="dxa"/>
+        <w:left w:w="108" w:type="dxa"/>
+        <w:bottom w:w="0" w:type="dxa"/>
+        <w:right w:w="108" w:type="dxa"/>
+      </w:tblCellMar>
     </w:tblPr>
   </w:style>
   <w:style w:type="table" w:styleId="Tableausimple1">
@@ -16815,6 +16914,7 @@
     <w:tblPr>
       <w:tblStyleRowBandSize w:val="1"/>
       <w:tblStyleColBandSize w:val="1"/>
+      <w:tblInd w:w="0" w:type="dxa"/>
       <w:tblBorders>
         <w:top w:val="single" w:sz="4" w:space="0" w:color="BFBFBF" w:themeColor="background1" w:themeShade="BF"/>
         <w:left w:val="single" w:sz="4" w:space="0" w:color="BFBFBF" w:themeColor="background1" w:themeShade="BF"/>
@@ -16823,6 +16923,12 @@
         <w:insideH w:val="single" w:sz="4" w:space="0" w:color="BFBFBF" w:themeColor="background1" w:themeShade="BF"/>
         <w:insideV w:val="single" w:sz="4" w:space="0" w:color="BFBFBF" w:themeColor="background1" w:themeShade="BF"/>
       </w:tblBorders>
+      <w:tblCellMar>
+        <w:top w:w="0" w:type="dxa"/>
+        <w:left w:w="108" w:type="dxa"/>
+        <w:bottom w:w="0" w:type="dxa"/>
+        <w:right w:w="108" w:type="dxa"/>
+      </w:tblCellMar>
     </w:tblPr>
     <w:tblStylePr w:type="firstRow">
       <w:rPr>
@@ -16875,6 +16981,7 @@
     <w:tblPr>
       <w:tblStyleRowBandSize w:val="1"/>
       <w:tblStyleColBandSize w:val="1"/>
+      <w:tblInd w:w="0" w:type="dxa"/>
       <w:tblBorders>
         <w:top w:val="single" w:sz="4" w:space="0" w:color="F0AE97" w:themeColor="accent1" w:themeTint="66"/>
         <w:left w:val="single" w:sz="4" w:space="0" w:color="F0AE97" w:themeColor="accent1" w:themeTint="66"/>
@@ -16883,6 +16990,12 @@
         <w:insideH w:val="single" w:sz="4" w:space="0" w:color="F0AE97" w:themeColor="accent1" w:themeTint="66"/>
         <w:insideV w:val="single" w:sz="4" w:space="0" w:color="F0AE97" w:themeColor="accent1" w:themeTint="66"/>
       </w:tblBorders>
+      <w:tblCellMar>
+        <w:top w:w="0" w:type="dxa"/>
+        <w:left w:w="108" w:type="dxa"/>
+        <w:bottom w:w="0" w:type="dxa"/>
+        <w:right w:w="108" w:type="dxa"/>
+      </w:tblCellMar>
     </w:tblPr>
     <w:tblStylePr w:type="firstRow">
       <w:rPr>
@@ -19918,111 +20031,111 @@
     </dgm:pt>
   </dgm:ptLst>
   <dgm:cxnLst>
-    <dgm:cxn modelId="{A71E6B91-2263-400C-9E51-A4C7D97E3B56}" type="presOf" srcId="{559B25C1-457C-4CA8-A035-1849D9779D21}" destId="{858F7110-3310-4783-BBA8-7EC1E711C660}" srcOrd="0" destOrd="0" presId="urn:microsoft.com/office/officeart/2005/8/layout/hierarchy2"/>
-    <dgm:cxn modelId="{921D413B-D069-4506-93F1-F9E98605E23B}" type="presOf" srcId="{24E98E51-90AC-468F-867A-C952D6FD5668}" destId="{37C38F7E-4D19-426C-A64E-1CBDFC363BB7}" srcOrd="0" destOrd="0" presId="urn:microsoft.com/office/officeart/2005/8/layout/hierarchy2"/>
-    <dgm:cxn modelId="{BA678A03-3814-44DE-8652-F8CB41A49799}" type="presOf" srcId="{90721A67-6AD1-4A80-A90E-9D77E7AD4E6D}" destId="{2D8842D7-E959-42FA-BA94-C6E6A8D46F08}" srcOrd="0" destOrd="0" presId="urn:microsoft.com/office/officeart/2005/8/layout/hierarchy2"/>
-    <dgm:cxn modelId="{66C6BA21-D3F5-45F6-8ABC-D6B6D22B0B39}" type="presOf" srcId="{139FBCB0-87C1-4D19-9898-BB48C99D5614}" destId="{AEBC5B76-A737-49A2-B533-66F2022C87AD}" srcOrd="0" destOrd="0" presId="urn:microsoft.com/office/officeart/2005/8/layout/hierarchy2"/>
+    <dgm:cxn modelId="{603E1AF2-E44B-4DCC-9A1B-2169BA52E8A6}" type="presOf" srcId="{139FBCB0-87C1-4D19-9898-BB48C99D5614}" destId="{2D4C1DD3-7A1B-4669-AB42-72A65ACFF1A8}" srcOrd="1" destOrd="0" presId="urn:microsoft.com/office/officeart/2005/8/layout/hierarchy2"/>
+    <dgm:cxn modelId="{D59BAA4F-D50C-4977-B7D0-C06257BB8B84}" type="presOf" srcId="{16244E34-B2A7-4CB0-B85E-995BCA75C3E6}" destId="{D91136A0-BBA5-4033-85D4-E551E48A4097}" srcOrd="0" destOrd="0" presId="urn:microsoft.com/office/officeart/2005/8/layout/hierarchy2"/>
+    <dgm:cxn modelId="{DA76A2F7-6E0D-4719-94AC-262429191E51}" type="presOf" srcId="{B13E7694-BD7E-4ACD-8A25-288621413B33}" destId="{2FF43323-1B88-4D6E-A12C-28C1BD2304F7}" srcOrd="1" destOrd="0" presId="urn:microsoft.com/office/officeart/2005/8/layout/hierarchy2"/>
+    <dgm:cxn modelId="{05709DDC-CE26-4461-B342-D4FE08F988D6}" type="presOf" srcId="{99F72719-26C5-43AC-9154-CEFFF5CEB37E}" destId="{A8464F86-5444-4B1D-8904-D5D84FB93A63}" srcOrd="0" destOrd="0" presId="urn:microsoft.com/office/officeart/2005/8/layout/hierarchy2"/>
+    <dgm:cxn modelId="{E26E0451-886F-4EE3-ADCA-0F1EF275D496}" type="presOf" srcId="{24E98E51-90AC-468F-867A-C952D6FD5668}" destId="{37C38F7E-4D19-426C-A64E-1CBDFC363BB7}" srcOrd="0" destOrd="0" presId="urn:microsoft.com/office/officeart/2005/8/layout/hierarchy2"/>
     <dgm:cxn modelId="{49E69296-6243-4B23-BB27-A3D4BEF5529C}" srcId="{4D72C498-B5D7-4A5E-9949-13D4BDD70C79}" destId="{CFFF95AD-6A3E-4156-870B-74376FA448BF}" srcOrd="1" destOrd="0" parTransId="{139FBCB0-87C1-4D19-9898-BB48C99D5614}" sibTransId="{2D803B32-337B-4EAC-B215-13958E412DA9}"/>
-    <dgm:cxn modelId="{30FE7017-8248-4B1C-B99D-6FD92D0AEB5E}" type="presOf" srcId="{9E6B55FE-E53C-49DC-B515-C2397BEC2CAB}" destId="{288590B9-AA3F-44E1-86EF-EEFFCBA51BD5}" srcOrd="0" destOrd="0" presId="urn:microsoft.com/office/officeart/2005/8/layout/hierarchy2"/>
     <dgm:cxn modelId="{502FB9F7-55F9-4593-B1F2-FBE723CFF641}" srcId="{90721A67-6AD1-4A80-A90E-9D77E7AD4E6D}" destId="{AD7B3DA5-2EE7-42E6-A405-E9204AD083F8}" srcOrd="0" destOrd="0" parTransId="{0B7CF66D-0A27-42E3-AC6D-2DB726B0F1E6}" sibTransId="{4BBF8FF6-E72D-4A5B-A1FE-6EAB41BA4F5C}"/>
-    <dgm:cxn modelId="{58A20811-E1D5-4074-8E76-F4A7CC55AAFC}" type="presOf" srcId="{1489036D-A9DA-40B5-957F-936B4A348264}" destId="{D2E89353-C1DC-4D8C-81F7-770019C69DEF}" srcOrd="1" destOrd="0" presId="urn:microsoft.com/office/officeart/2005/8/layout/hierarchy2"/>
+    <dgm:cxn modelId="{8E760A19-D1AE-4665-9777-30F852A113D9}" type="presOf" srcId="{6EAA9C23-3A78-4C27-AAC9-504C071FA2D8}" destId="{FFF314B7-9492-4462-8B1C-7BC33784FA0A}" srcOrd="0" destOrd="0" presId="urn:microsoft.com/office/officeart/2005/8/layout/hierarchy2"/>
+    <dgm:cxn modelId="{76BF116C-CCCE-4239-ACE9-59E38772EF85}" type="presOf" srcId="{C72AA88C-4AEE-412B-ABBF-33D17A0AD941}" destId="{8E5DD861-D493-4A0A-B81E-EB2108ED9BB3}" srcOrd="0" destOrd="0" presId="urn:microsoft.com/office/officeart/2005/8/layout/hierarchy2"/>
+    <dgm:cxn modelId="{25CBEA31-F911-46CE-8B86-9205A4CC590C}" type="presOf" srcId="{CFFF95AD-6A3E-4156-870B-74376FA448BF}" destId="{DE27DD97-4305-47FC-AFB0-35E1E791B27F}" srcOrd="0" destOrd="0" presId="urn:microsoft.com/office/officeart/2005/8/layout/hierarchy2"/>
+    <dgm:cxn modelId="{576F0947-044B-4120-A947-FF4E9AA2DDC9}" type="presOf" srcId="{B13E7694-BD7E-4ACD-8A25-288621413B33}" destId="{D36435EE-5DD9-4CB1-80E2-64E88C5269A2}" srcOrd="0" destOrd="0" presId="urn:microsoft.com/office/officeart/2005/8/layout/hierarchy2"/>
     <dgm:cxn modelId="{7176B68D-8377-4602-BE4C-B7D75F5D41A5}" srcId="{4D72C498-B5D7-4A5E-9949-13D4BDD70C79}" destId="{24E98E51-90AC-468F-867A-C952D6FD5668}" srcOrd="2" destOrd="0" parTransId="{559D18E3-752D-4EE1-9939-C38FEFFAE5A4}" sibTransId="{5A87DC0A-A2A4-49BC-8D66-8E04CC32771A}"/>
+    <dgm:cxn modelId="{F85E8D9B-068C-4031-80BD-9DE9F35642EE}" type="presOf" srcId="{3FE4910D-602C-4A72-BB9E-A3BE3A3A0E78}" destId="{C26101A3-172C-4AFD-8AA5-00EF71442597}" srcOrd="0" destOrd="0" presId="urn:microsoft.com/office/officeart/2005/8/layout/hierarchy2"/>
+    <dgm:cxn modelId="{19B2240B-E55E-47F3-9081-B9EC33F778B8}" type="presOf" srcId="{9E6B55FE-E53C-49DC-B515-C2397BEC2CAB}" destId="{288590B9-AA3F-44E1-86EF-EEFFCBA51BD5}" srcOrd="0" destOrd="0" presId="urn:microsoft.com/office/officeart/2005/8/layout/hierarchy2"/>
     <dgm:cxn modelId="{6E9F04CF-538C-49AC-B727-EE48AD00E24E}" srcId="{90721A67-6AD1-4A80-A90E-9D77E7AD4E6D}" destId="{6EAA9C23-3A78-4C27-AAC9-504C071FA2D8}" srcOrd="1" destOrd="0" parTransId="{99F72719-26C5-43AC-9154-CEFFF5CEB37E}" sibTransId="{9DE824F4-9157-4786-AD52-3E163FA3C3B4}"/>
-    <dgm:cxn modelId="{9470EF6F-24FF-491A-A104-AC8BEA9D62F5}" type="presOf" srcId="{DD6977A0-3802-4240-88A2-691E7C2C48A6}" destId="{968AF4BE-4974-4BD5-85C7-35A0B47C6F8A}" srcOrd="0" destOrd="0" presId="urn:microsoft.com/office/officeart/2005/8/layout/hierarchy2"/>
-    <dgm:cxn modelId="{E6182532-D6B8-44CD-8152-91AA7BE019C7}" type="presOf" srcId="{C72AA88C-4AEE-412B-ABBF-33D17A0AD941}" destId="{C0DFBE07-132A-42A3-A5E2-F594000B2340}" srcOrd="1" destOrd="0" presId="urn:microsoft.com/office/officeart/2005/8/layout/hierarchy2"/>
-    <dgm:cxn modelId="{5492E8B1-7366-46DB-A417-510547747C1E}" type="presOf" srcId="{597EB83F-9AF9-4A72-80A3-732912F27C6D}" destId="{D955C53B-B716-4B38-9366-F9DF3D076BCB}" srcOrd="0" destOrd="0" presId="urn:microsoft.com/office/officeart/2005/8/layout/hierarchy2"/>
-    <dgm:cxn modelId="{E7FD3BFA-BDEB-45B2-AC10-73CC73AC0A86}" type="presOf" srcId="{0B7CF66D-0A27-42E3-AC6D-2DB726B0F1E6}" destId="{F84282DA-A190-4AE4-80A2-887CA41C8DE9}" srcOrd="0" destOrd="0" presId="urn:microsoft.com/office/officeart/2005/8/layout/hierarchy2"/>
-    <dgm:cxn modelId="{7166BC0A-80C1-48CE-B3B7-87E41C4DFC80}" type="presOf" srcId="{FDC9356B-5836-435E-BB19-C94DC8F3D3EF}" destId="{D63F150D-0E96-4C27-A427-95C317656D1D}" srcOrd="0" destOrd="0" presId="urn:microsoft.com/office/officeart/2005/8/layout/hierarchy2"/>
-    <dgm:cxn modelId="{6901D773-45AA-41FF-BA91-CB46DB3B6149}" type="presOf" srcId="{DD6977A0-3802-4240-88A2-691E7C2C48A6}" destId="{6F424515-AE64-4689-98CF-DEE19DC54531}" srcOrd="1" destOrd="0" presId="urn:microsoft.com/office/officeart/2005/8/layout/hierarchy2"/>
-    <dgm:cxn modelId="{649DA79E-5F6E-477D-8065-F24850157347}" type="presOf" srcId="{16244E34-B2A7-4CB0-B85E-995BCA75C3E6}" destId="{D91136A0-BBA5-4033-85D4-E551E48A4097}" srcOrd="0" destOrd="0" presId="urn:microsoft.com/office/officeart/2005/8/layout/hierarchy2"/>
-    <dgm:cxn modelId="{6A9D39BD-E546-44D8-8DBF-9B90D798DBA0}" type="presOf" srcId="{913E8ED9-5793-4239-BAD8-A00A3159E04D}" destId="{A21B35AB-A6E7-40B0-A48C-F2137E09EDE9}" srcOrd="0" destOrd="0" presId="urn:microsoft.com/office/officeart/2005/8/layout/hierarchy2"/>
-    <dgm:cxn modelId="{217E7839-08CA-4F47-912C-03D3FB47A50F}" type="presOf" srcId="{495223E1-057C-40FA-B321-DB15D7B7BF1E}" destId="{98EDA116-065D-473B-983B-F7A1A4E0692D}" srcOrd="0" destOrd="0" presId="urn:microsoft.com/office/officeart/2005/8/layout/hierarchy2"/>
-    <dgm:cxn modelId="{0754B3AA-5439-4862-875A-DB6B4BEBC44B}" type="presOf" srcId="{4D72C498-B5D7-4A5E-9949-13D4BDD70C79}" destId="{3F3231AA-D37A-47E2-AA64-F3C7B7B2954D}" srcOrd="0" destOrd="0" presId="urn:microsoft.com/office/officeart/2005/8/layout/hierarchy2"/>
-    <dgm:cxn modelId="{4731C63C-405A-4D89-B15D-49BEC4F3FCF6}" type="presOf" srcId="{6EAA9C23-3A78-4C27-AAC9-504C071FA2D8}" destId="{FFF314B7-9492-4462-8B1C-7BC33784FA0A}" srcOrd="0" destOrd="0" presId="urn:microsoft.com/office/officeart/2005/8/layout/hierarchy2"/>
-    <dgm:cxn modelId="{16766054-71AF-4BD1-ADC5-2DFA5E55AA19}" type="presOf" srcId="{65626F29-AB7F-4A3E-92D9-6AFC55134C2D}" destId="{76D26D6D-EDAF-4C52-8B4D-841B0D968087}" srcOrd="0" destOrd="0" presId="urn:microsoft.com/office/officeart/2005/8/layout/hierarchy2"/>
-    <dgm:cxn modelId="{0E091BAA-4C59-4719-B29D-2E43A294CA44}" type="presOf" srcId="{AD7B3DA5-2EE7-42E6-A405-E9204AD083F8}" destId="{B96A10A5-DFF5-46F1-944C-3675766C550F}" srcOrd="0" destOrd="0" presId="urn:microsoft.com/office/officeart/2005/8/layout/hierarchy2"/>
-    <dgm:cxn modelId="{7DA89908-064D-4F6E-976C-A6BF13E2CC35}" type="presOf" srcId="{F1D4A2FF-1ED4-48C6-8293-904F41872AF1}" destId="{881DB251-9FB1-4300-9BCC-5ED061EBD6BA}" srcOrd="1" destOrd="0" presId="urn:microsoft.com/office/officeart/2005/8/layout/hierarchy2"/>
-    <dgm:cxn modelId="{3BBBD3BE-3541-497A-8509-900A2B8D0A22}" type="presOf" srcId="{3FE4910D-602C-4A72-BB9E-A3BE3A3A0E78}" destId="{F14A685D-1E0D-4B4F-8491-096DFB19D677}" srcOrd="1" destOrd="0" presId="urn:microsoft.com/office/officeart/2005/8/layout/hierarchy2"/>
+    <dgm:cxn modelId="{BE5FA503-95ED-4E08-BC04-5CA7E4EA5BBE}" type="presOf" srcId="{913E8ED9-5793-4239-BAD8-A00A3159E04D}" destId="{A21B35AB-A6E7-40B0-A48C-F2137E09EDE9}" srcOrd="0" destOrd="0" presId="urn:microsoft.com/office/officeart/2005/8/layout/hierarchy2"/>
+    <dgm:cxn modelId="{A5ACB5FD-61CB-45EE-ACCA-2BA9CD14C328}" type="presOf" srcId="{4D72C498-B5D7-4A5E-9949-13D4BDD70C79}" destId="{3F3231AA-D37A-47E2-AA64-F3C7B7B2954D}" srcOrd="0" destOrd="0" presId="urn:microsoft.com/office/officeart/2005/8/layout/hierarchy2"/>
+    <dgm:cxn modelId="{F66F9FB5-11F6-461F-9597-C9C4885F9A42}" type="presOf" srcId="{597EB83F-9AF9-4A72-80A3-732912F27C6D}" destId="{1FDB852C-60D2-4512-8688-DBBE489C7C32}" srcOrd="1" destOrd="0" presId="urn:microsoft.com/office/officeart/2005/8/layout/hierarchy2"/>
+    <dgm:cxn modelId="{CA2912D2-1F48-4921-B56C-462DFEDE5500}" type="presOf" srcId="{65626F29-AB7F-4A3E-92D9-6AFC55134C2D}" destId="{76D26D6D-EDAF-4C52-8B4D-841B0D968087}" srcOrd="0" destOrd="0" presId="urn:microsoft.com/office/officeart/2005/8/layout/hierarchy2"/>
+    <dgm:cxn modelId="{792F2F7C-37BB-45B4-BFA6-5AC6374863A1}" type="presOf" srcId="{559D18E3-752D-4EE1-9939-C38FEFFAE5A4}" destId="{E36A5456-E43A-492B-ABAE-06F81987E8E0}" srcOrd="1" destOrd="0" presId="urn:microsoft.com/office/officeart/2005/8/layout/hierarchy2"/>
+    <dgm:cxn modelId="{38D02182-EF21-4CD3-9C1B-056F6BFD6E67}" type="presOf" srcId="{559B25C1-457C-4CA8-A035-1849D9779D21}" destId="{858F7110-3310-4783-BBA8-7EC1E711C660}" srcOrd="0" destOrd="0" presId="urn:microsoft.com/office/officeart/2005/8/layout/hierarchy2"/>
+    <dgm:cxn modelId="{D9E5287C-4B75-4FBA-A80F-80BE3A80A64B}" type="presOf" srcId="{495223E1-057C-40FA-B321-DB15D7B7BF1E}" destId="{98EDA116-065D-473B-983B-F7A1A4E0692D}" srcOrd="0" destOrd="0" presId="urn:microsoft.com/office/officeart/2005/8/layout/hierarchy2"/>
+    <dgm:cxn modelId="{FA0A8C31-E980-4999-9763-60CA12933A47}" type="presOf" srcId="{F1D4A2FF-1ED4-48C6-8293-904F41872AF1}" destId="{215E04C8-8ADC-4870-8072-6C6871A934E8}" srcOrd="0" destOrd="0" presId="urn:microsoft.com/office/officeart/2005/8/layout/hierarchy2"/>
     <dgm:cxn modelId="{9F4D2FFF-97B0-4BDE-B2FE-9300A204E5EE}" srcId="{65626F29-AB7F-4A3E-92D9-6AFC55134C2D}" destId="{90721A67-6AD1-4A80-A90E-9D77E7AD4E6D}" srcOrd="0" destOrd="0" parTransId="{FD12DCE2-E0B7-4C60-87FD-DBDC9530217F}" sibTransId="{898BA68B-F5FB-436F-B345-A5FAFB505382}"/>
-    <dgm:cxn modelId="{9DDDAEBF-38ED-407F-8A2E-526C974780F9}" type="presOf" srcId="{B13E7694-BD7E-4ACD-8A25-288621413B33}" destId="{D36435EE-5DD9-4CB1-80E2-64E88C5269A2}" srcOrd="0" destOrd="0" presId="urn:microsoft.com/office/officeart/2005/8/layout/hierarchy2"/>
-    <dgm:cxn modelId="{D110EE19-929F-4C2D-8490-95CFA3DD8100}" type="presOf" srcId="{0B7CF66D-0A27-42E3-AC6D-2DB726B0F1E6}" destId="{C296F982-F6F0-4728-ADF2-DC91F37071EA}" srcOrd="1" destOrd="0" presId="urn:microsoft.com/office/officeart/2005/8/layout/hierarchy2"/>
-    <dgm:cxn modelId="{8A4FAE59-2040-47EB-B6E5-4DF3D5B67500}" type="presOf" srcId="{CFFF95AD-6A3E-4156-870B-74376FA448BF}" destId="{DE27DD97-4305-47FC-AFB0-35E1E791B27F}" srcOrd="0" destOrd="0" presId="urn:microsoft.com/office/officeart/2005/8/layout/hierarchy2"/>
-    <dgm:cxn modelId="{A2FE4CA8-A9B6-4CAA-B9A3-90721B6EB8CB}" type="presOf" srcId="{559D18E3-752D-4EE1-9939-C38FEFFAE5A4}" destId="{9EFBE792-9572-41CC-B394-D06BBCFDDEA7}" srcOrd="0" destOrd="0" presId="urn:microsoft.com/office/officeart/2005/8/layout/hierarchy2"/>
+    <dgm:cxn modelId="{EC0C5F0E-0490-4E55-9931-041CF9A70355}" type="presOf" srcId="{F1D4A2FF-1ED4-48C6-8293-904F41872AF1}" destId="{881DB251-9FB1-4300-9BCC-5ED061EBD6BA}" srcOrd="1" destOrd="0" presId="urn:microsoft.com/office/officeart/2005/8/layout/hierarchy2"/>
+    <dgm:cxn modelId="{C1B27EAC-6F57-48FF-8939-088E7656D63D}" type="presOf" srcId="{1489036D-A9DA-40B5-957F-936B4A348264}" destId="{D2E89353-C1DC-4D8C-81F7-770019C69DEF}" srcOrd="1" destOrd="0" presId="urn:microsoft.com/office/officeart/2005/8/layout/hierarchy2"/>
+    <dgm:cxn modelId="{904E27A8-AB28-46EF-B256-378C2874BF9D}" type="presOf" srcId="{1489036D-A9DA-40B5-957F-936B4A348264}" destId="{EBFADA6F-FD50-43FB-87CB-15B1D9AA94CD}" srcOrd="0" destOrd="0" presId="urn:microsoft.com/office/officeart/2005/8/layout/hierarchy2"/>
+    <dgm:cxn modelId="{CCDB3FAE-8753-4385-A0C4-E8EA46927257}" type="presOf" srcId="{AD7B3DA5-2EE7-42E6-A405-E9204AD083F8}" destId="{B96A10A5-DFF5-46F1-944C-3675766C550F}" srcOrd="0" destOrd="0" presId="urn:microsoft.com/office/officeart/2005/8/layout/hierarchy2"/>
+    <dgm:cxn modelId="{4D7ED862-668C-4149-A256-6E4B08011522}" type="presOf" srcId="{90721A67-6AD1-4A80-A90E-9D77E7AD4E6D}" destId="{2D8842D7-E959-42FA-BA94-C6E6A8D46F08}" srcOrd="0" destOrd="0" presId="urn:microsoft.com/office/officeart/2005/8/layout/hierarchy2"/>
+    <dgm:cxn modelId="{0BD35EAE-3411-4116-89F2-FC2E64BE7279}" type="presOf" srcId="{139FBCB0-87C1-4D19-9898-BB48C99D5614}" destId="{AEBC5B76-A737-49A2-B533-66F2022C87AD}" srcOrd="0" destOrd="0" presId="urn:microsoft.com/office/officeart/2005/8/layout/hierarchy2"/>
+    <dgm:cxn modelId="{068DF471-C64D-491D-908E-E0F662959806}" type="presOf" srcId="{DD6977A0-3802-4240-88A2-691E7C2C48A6}" destId="{968AF4BE-4974-4BD5-85C7-35A0B47C6F8A}" srcOrd="0" destOrd="0" presId="urn:microsoft.com/office/officeart/2005/8/layout/hierarchy2"/>
+    <dgm:cxn modelId="{D0BAEE3D-6F4F-411D-8EF9-53233EC3E232}" type="presOf" srcId="{0B7CF66D-0A27-42E3-AC6D-2DB726B0F1E6}" destId="{F84282DA-A190-4AE4-80A2-887CA41C8DE9}" srcOrd="0" destOrd="0" presId="urn:microsoft.com/office/officeart/2005/8/layout/hierarchy2"/>
+    <dgm:cxn modelId="{4BD22DC0-ADAF-4F65-A115-470B2E1AE167}" type="presOf" srcId="{0B7CF66D-0A27-42E3-AC6D-2DB726B0F1E6}" destId="{C296F982-F6F0-4728-ADF2-DC91F37071EA}" srcOrd="1" destOrd="0" presId="urn:microsoft.com/office/officeart/2005/8/layout/hierarchy2"/>
     <dgm:cxn modelId="{64F301FB-A593-41C9-BDB6-F0EFA7C82324}" srcId="{6EAA9C23-3A78-4C27-AAC9-504C071FA2D8}" destId="{16244E34-B2A7-4CB0-B85E-995BCA75C3E6}" srcOrd="1" destOrd="0" parTransId="{B13E7694-BD7E-4ACD-8A25-288621413B33}" sibTransId="{A0EBF300-51DB-4610-8BD4-DE84A2AC4F9A}"/>
+    <dgm:cxn modelId="{C2A237E0-DC1E-46DC-8F89-A1F817409BCF}" type="presOf" srcId="{FDC9356B-5836-435E-BB19-C94DC8F3D3EF}" destId="{D63F150D-0E96-4C27-A427-95C317656D1D}" srcOrd="0" destOrd="0" presId="urn:microsoft.com/office/officeart/2005/8/layout/hierarchy2"/>
     <dgm:cxn modelId="{D05732E0-8016-4300-94E0-4C5846D8338F}" srcId="{6EAA9C23-3A78-4C27-AAC9-504C071FA2D8}" destId="{495223E1-057C-40FA-B321-DB15D7B7BF1E}" srcOrd="3" destOrd="0" parTransId="{597EB83F-9AF9-4A72-80A3-732912F27C6D}" sibTransId="{3E875B8A-F119-494A-907D-67F8BC091872}"/>
-    <dgm:cxn modelId="{06857815-FF5A-4A83-BFF8-C8D825C7B904}" type="presOf" srcId="{3FE4910D-602C-4A72-BB9E-A3BE3A3A0E78}" destId="{C26101A3-172C-4AFD-8AA5-00EF71442597}" srcOrd="0" destOrd="0" presId="urn:microsoft.com/office/officeart/2005/8/layout/hierarchy2"/>
-    <dgm:cxn modelId="{6E080D57-9F86-4677-AA74-2115E8AE4E42}" type="presOf" srcId="{597EB83F-9AF9-4A72-80A3-732912F27C6D}" destId="{1FDB852C-60D2-4512-8688-DBBE489C7C32}" srcOrd="1" destOrd="0" presId="urn:microsoft.com/office/officeart/2005/8/layout/hierarchy2"/>
+    <dgm:cxn modelId="{2CAB633A-8139-48C4-A7E9-DC4EE05F6CF7}" type="presOf" srcId="{3FE4910D-602C-4A72-BB9E-A3BE3A3A0E78}" destId="{F14A685D-1E0D-4B4F-8491-096DFB19D677}" srcOrd="1" destOrd="0" presId="urn:microsoft.com/office/officeart/2005/8/layout/hierarchy2"/>
+    <dgm:cxn modelId="{694D0DF8-F12E-4C35-A417-99F41A3E5ABF}" type="presOf" srcId="{99F72719-26C5-43AC-9154-CEFFF5CEB37E}" destId="{ECBF6DD1-22FB-4942-9A69-C2E334F2B933}" srcOrd="1" destOrd="0" presId="urn:microsoft.com/office/officeart/2005/8/layout/hierarchy2"/>
     <dgm:cxn modelId="{967F65B6-C47B-4EC0-ADE6-CAFBBE1F0516}" srcId="{CFFF95AD-6A3E-4156-870B-74376FA448BF}" destId="{559B25C1-457C-4CA8-A035-1849D9779D21}" srcOrd="0" destOrd="0" parTransId="{1489036D-A9DA-40B5-957F-936B4A348264}" sibTransId="{CA40A06D-5492-4390-8F79-91529B97C7E3}"/>
+    <dgm:cxn modelId="{12A7BECE-CA05-49B5-865C-F35BBE2B5EB1}" type="presOf" srcId="{597EB83F-9AF9-4A72-80A3-732912F27C6D}" destId="{D955C53B-B716-4B38-9366-F9DF3D076BCB}" srcOrd="0" destOrd="0" presId="urn:microsoft.com/office/officeart/2005/8/layout/hierarchy2"/>
     <dgm:cxn modelId="{D89F6048-F1B4-4787-B926-B49F52CB6F9B}" srcId="{AD7B3DA5-2EE7-42E6-A405-E9204AD083F8}" destId="{4D72C498-B5D7-4A5E-9949-13D4BDD70C79}" srcOrd="0" destOrd="0" parTransId="{3FE4910D-602C-4A72-BB9E-A3BE3A3A0E78}" sibTransId="{A5576FB7-9241-49DD-B403-195A5C6DB3B2}"/>
     <dgm:cxn modelId="{10820E9B-F692-4BF5-B197-3DDE2495C1CB}" srcId="{6EAA9C23-3A78-4C27-AAC9-504C071FA2D8}" destId="{913E8ED9-5793-4239-BAD8-A00A3159E04D}" srcOrd="0" destOrd="0" parTransId="{C72AA88C-4AEE-412B-ABBF-33D17A0AD941}" sibTransId="{E09A0026-5DBE-4A74-ADE4-A8C0FD11704F}"/>
-    <dgm:cxn modelId="{48DBCB59-4113-4E0D-867E-5A80BCD90154}" type="presOf" srcId="{559D18E3-752D-4EE1-9939-C38FEFFAE5A4}" destId="{E36A5456-E43A-492B-ABAE-06F81987E8E0}" srcOrd="1" destOrd="0" presId="urn:microsoft.com/office/officeart/2005/8/layout/hierarchy2"/>
+    <dgm:cxn modelId="{04406E85-94FB-4CA7-A540-A30BC61AE49F}" type="presOf" srcId="{C72AA88C-4AEE-412B-ABBF-33D17A0AD941}" destId="{C0DFBE07-132A-42A3-A5E2-F594000B2340}" srcOrd="1" destOrd="0" presId="urn:microsoft.com/office/officeart/2005/8/layout/hierarchy2"/>
     <dgm:cxn modelId="{5D66E035-8128-4BBA-84F0-1D671D2DE898}" srcId="{6EAA9C23-3A78-4C27-AAC9-504C071FA2D8}" destId="{9E6B55FE-E53C-49DC-B515-C2397BEC2CAB}" srcOrd="2" destOrd="0" parTransId="{F1D4A2FF-1ED4-48C6-8293-904F41872AF1}" sibTransId="{9DCC26EF-3D9C-4F2C-A2B6-405DE1FD371A}"/>
+    <dgm:cxn modelId="{9C438A9A-3CC5-49BA-A2D5-65AE16E1FC1C}" type="presOf" srcId="{559D18E3-752D-4EE1-9939-C38FEFFAE5A4}" destId="{9EFBE792-9572-41CC-B394-D06BBCFDDEA7}" srcOrd="0" destOrd="0" presId="urn:microsoft.com/office/officeart/2005/8/layout/hierarchy2"/>
     <dgm:cxn modelId="{FD18F822-929A-4822-AE96-7ADBA2A3C5CD}" srcId="{4D72C498-B5D7-4A5E-9949-13D4BDD70C79}" destId="{FDC9356B-5836-435E-BB19-C94DC8F3D3EF}" srcOrd="0" destOrd="0" parTransId="{DD6977A0-3802-4240-88A2-691E7C2C48A6}" sibTransId="{20A4AF65-9EE3-422E-A635-F5D68A4A881B}"/>
-    <dgm:cxn modelId="{1FA97F1E-553D-435C-9B9F-5FAF6858C26D}" type="presOf" srcId="{B13E7694-BD7E-4ACD-8A25-288621413B33}" destId="{2FF43323-1B88-4D6E-A12C-28C1BD2304F7}" srcOrd="1" destOrd="0" presId="urn:microsoft.com/office/officeart/2005/8/layout/hierarchy2"/>
-    <dgm:cxn modelId="{4762250F-232F-4287-8989-2ECFD47E9DF0}" type="presOf" srcId="{99F72719-26C5-43AC-9154-CEFFF5CEB37E}" destId="{ECBF6DD1-22FB-4942-9A69-C2E334F2B933}" srcOrd="1" destOrd="0" presId="urn:microsoft.com/office/officeart/2005/8/layout/hierarchy2"/>
-    <dgm:cxn modelId="{1C5CB6B2-995B-456A-9E7D-9126AE28AD5A}" type="presOf" srcId="{99F72719-26C5-43AC-9154-CEFFF5CEB37E}" destId="{A8464F86-5444-4B1D-8904-D5D84FB93A63}" srcOrd="0" destOrd="0" presId="urn:microsoft.com/office/officeart/2005/8/layout/hierarchy2"/>
-    <dgm:cxn modelId="{4E053CF6-0AEC-4A35-A7C3-95F7695B2BBC}" type="presOf" srcId="{1489036D-A9DA-40B5-957F-936B4A348264}" destId="{EBFADA6F-FD50-43FB-87CB-15B1D9AA94CD}" srcOrd="0" destOrd="0" presId="urn:microsoft.com/office/officeart/2005/8/layout/hierarchy2"/>
-    <dgm:cxn modelId="{B00D60B8-446E-40D0-8ECF-8C68CD846F15}" type="presOf" srcId="{C72AA88C-4AEE-412B-ABBF-33D17A0AD941}" destId="{8E5DD861-D493-4A0A-B81E-EB2108ED9BB3}" srcOrd="0" destOrd="0" presId="urn:microsoft.com/office/officeart/2005/8/layout/hierarchy2"/>
-    <dgm:cxn modelId="{35D0EE9A-6BDA-44C5-A9FC-55CAA84AF913}" type="presOf" srcId="{139FBCB0-87C1-4D19-9898-BB48C99D5614}" destId="{2D4C1DD3-7A1B-4669-AB42-72A65ACFF1A8}" srcOrd="1" destOrd="0" presId="urn:microsoft.com/office/officeart/2005/8/layout/hierarchy2"/>
-    <dgm:cxn modelId="{0C1C63A4-69A0-455A-A158-5C1D4C164B72}" type="presOf" srcId="{F1D4A2FF-1ED4-48C6-8293-904F41872AF1}" destId="{215E04C8-8ADC-4870-8072-6C6871A934E8}" srcOrd="0" destOrd="0" presId="urn:microsoft.com/office/officeart/2005/8/layout/hierarchy2"/>
-    <dgm:cxn modelId="{5F8A5CE9-FEA0-4572-B38B-0E411346D10D}" type="presParOf" srcId="{76D26D6D-EDAF-4C52-8B4D-841B0D968087}" destId="{F8FABF40-7E53-41D6-A584-A511DC78C1BE}" srcOrd="0" destOrd="0" presId="urn:microsoft.com/office/officeart/2005/8/layout/hierarchy2"/>
-    <dgm:cxn modelId="{16AE8EB7-CE94-47D9-9C15-4AD4336EF8D7}" type="presParOf" srcId="{F8FABF40-7E53-41D6-A584-A511DC78C1BE}" destId="{2D8842D7-E959-42FA-BA94-C6E6A8D46F08}" srcOrd="0" destOrd="0" presId="urn:microsoft.com/office/officeart/2005/8/layout/hierarchy2"/>
-    <dgm:cxn modelId="{D3EBD9E3-F8AB-4834-B7A8-D8381A93799D}" type="presParOf" srcId="{F8FABF40-7E53-41D6-A584-A511DC78C1BE}" destId="{BE75B47B-3650-4F5E-B461-4EF0A961DD5A}" srcOrd="1" destOrd="0" presId="urn:microsoft.com/office/officeart/2005/8/layout/hierarchy2"/>
-    <dgm:cxn modelId="{F612B96B-1CD1-405F-9735-C3DD72933C69}" type="presParOf" srcId="{BE75B47B-3650-4F5E-B461-4EF0A961DD5A}" destId="{F84282DA-A190-4AE4-80A2-887CA41C8DE9}" srcOrd="0" destOrd="0" presId="urn:microsoft.com/office/officeart/2005/8/layout/hierarchy2"/>
-    <dgm:cxn modelId="{49EE734E-DD80-4472-BAC7-6E40B548265F}" type="presParOf" srcId="{F84282DA-A190-4AE4-80A2-887CA41C8DE9}" destId="{C296F982-F6F0-4728-ADF2-DC91F37071EA}" srcOrd="0" destOrd="0" presId="urn:microsoft.com/office/officeart/2005/8/layout/hierarchy2"/>
-    <dgm:cxn modelId="{25FF55C1-63CA-42F4-9A89-CE435FCC0A01}" type="presParOf" srcId="{BE75B47B-3650-4F5E-B461-4EF0A961DD5A}" destId="{CF42DF83-DDC9-476D-B33D-59E7CA944A5E}" srcOrd="1" destOrd="0" presId="urn:microsoft.com/office/officeart/2005/8/layout/hierarchy2"/>
-    <dgm:cxn modelId="{471B5D66-3391-4E0C-9425-05ACE3052DAC}" type="presParOf" srcId="{CF42DF83-DDC9-476D-B33D-59E7CA944A5E}" destId="{B96A10A5-DFF5-46F1-944C-3675766C550F}" srcOrd="0" destOrd="0" presId="urn:microsoft.com/office/officeart/2005/8/layout/hierarchy2"/>
-    <dgm:cxn modelId="{B19821D3-D649-4A30-A424-B6DB8D83E571}" type="presParOf" srcId="{CF42DF83-DDC9-476D-B33D-59E7CA944A5E}" destId="{4F298BFB-1885-4076-9A22-AC9C0889C64B}" srcOrd="1" destOrd="0" presId="urn:microsoft.com/office/officeart/2005/8/layout/hierarchy2"/>
-    <dgm:cxn modelId="{6E85D239-C72E-461A-9863-1A24C82225C1}" type="presParOf" srcId="{4F298BFB-1885-4076-9A22-AC9C0889C64B}" destId="{C26101A3-172C-4AFD-8AA5-00EF71442597}" srcOrd="0" destOrd="0" presId="urn:microsoft.com/office/officeart/2005/8/layout/hierarchy2"/>
-    <dgm:cxn modelId="{88E7899A-E767-4E95-96E4-EA47CD3D1DF2}" type="presParOf" srcId="{C26101A3-172C-4AFD-8AA5-00EF71442597}" destId="{F14A685D-1E0D-4B4F-8491-096DFB19D677}" srcOrd="0" destOrd="0" presId="urn:microsoft.com/office/officeart/2005/8/layout/hierarchy2"/>
-    <dgm:cxn modelId="{8BD1C206-F078-46E8-9A46-6C5545102A64}" type="presParOf" srcId="{4F298BFB-1885-4076-9A22-AC9C0889C64B}" destId="{F368639D-315F-4154-88B1-6A5B912D6526}" srcOrd="1" destOrd="0" presId="urn:microsoft.com/office/officeart/2005/8/layout/hierarchy2"/>
-    <dgm:cxn modelId="{ACA28EC7-4754-4457-8AC4-3371D3F37405}" type="presParOf" srcId="{F368639D-315F-4154-88B1-6A5B912D6526}" destId="{3F3231AA-D37A-47E2-AA64-F3C7B7B2954D}" srcOrd="0" destOrd="0" presId="urn:microsoft.com/office/officeart/2005/8/layout/hierarchy2"/>
-    <dgm:cxn modelId="{82560891-48FD-401C-BE4C-1F265714E17B}" type="presParOf" srcId="{F368639D-315F-4154-88B1-6A5B912D6526}" destId="{397AEE95-8A0C-4187-A00A-9EB934AA598C}" srcOrd="1" destOrd="0" presId="urn:microsoft.com/office/officeart/2005/8/layout/hierarchy2"/>
-    <dgm:cxn modelId="{D227E47A-9DF0-4099-B860-3083517B7708}" type="presParOf" srcId="{397AEE95-8A0C-4187-A00A-9EB934AA598C}" destId="{968AF4BE-4974-4BD5-85C7-35A0B47C6F8A}" srcOrd="0" destOrd="0" presId="urn:microsoft.com/office/officeart/2005/8/layout/hierarchy2"/>
-    <dgm:cxn modelId="{D43DE442-FDB9-40FC-A80A-D9DF86A7A2A3}" type="presParOf" srcId="{968AF4BE-4974-4BD5-85C7-35A0B47C6F8A}" destId="{6F424515-AE64-4689-98CF-DEE19DC54531}" srcOrd="0" destOrd="0" presId="urn:microsoft.com/office/officeart/2005/8/layout/hierarchy2"/>
-    <dgm:cxn modelId="{25EC84B6-0C97-4259-AF61-DC7B99A0E91C}" type="presParOf" srcId="{397AEE95-8A0C-4187-A00A-9EB934AA598C}" destId="{EB924A49-A3F3-497C-ACC4-327EDE264F60}" srcOrd="1" destOrd="0" presId="urn:microsoft.com/office/officeart/2005/8/layout/hierarchy2"/>
-    <dgm:cxn modelId="{3F3AA89D-2D52-46C9-95A2-391EDDECAD58}" type="presParOf" srcId="{EB924A49-A3F3-497C-ACC4-327EDE264F60}" destId="{D63F150D-0E96-4C27-A427-95C317656D1D}" srcOrd="0" destOrd="0" presId="urn:microsoft.com/office/officeart/2005/8/layout/hierarchy2"/>
-    <dgm:cxn modelId="{5231338E-FFE4-46C6-84EA-C1F9F0EF2B0B}" type="presParOf" srcId="{EB924A49-A3F3-497C-ACC4-327EDE264F60}" destId="{1491B2AE-5B55-45CE-B988-8E12BEB8BF55}" srcOrd="1" destOrd="0" presId="urn:microsoft.com/office/officeart/2005/8/layout/hierarchy2"/>
-    <dgm:cxn modelId="{20954C79-C313-4167-BF61-05612DAA5132}" type="presParOf" srcId="{397AEE95-8A0C-4187-A00A-9EB934AA598C}" destId="{AEBC5B76-A737-49A2-B533-66F2022C87AD}" srcOrd="2" destOrd="0" presId="urn:microsoft.com/office/officeart/2005/8/layout/hierarchy2"/>
-    <dgm:cxn modelId="{390ABABF-F705-4B73-BDB9-771F1578A473}" type="presParOf" srcId="{AEBC5B76-A737-49A2-B533-66F2022C87AD}" destId="{2D4C1DD3-7A1B-4669-AB42-72A65ACFF1A8}" srcOrd="0" destOrd="0" presId="urn:microsoft.com/office/officeart/2005/8/layout/hierarchy2"/>
-    <dgm:cxn modelId="{3FE671B3-94AE-49BD-B694-B9BD08A9E307}" type="presParOf" srcId="{397AEE95-8A0C-4187-A00A-9EB934AA598C}" destId="{9F7C6272-585E-4DDA-B1DC-EB4580AF2AB2}" srcOrd="3" destOrd="0" presId="urn:microsoft.com/office/officeart/2005/8/layout/hierarchy2"/>
-    <dgm:cxn modelId="{DA427D6B-2952-4E58-8586-AE24462B6C97}" type="presParOf" srcId="{9F7C6272-585E-4DDA-B1DC-EB4580AF2AB2}" destId="{DE27DD97-4305-47FC-AFB0-35E1E791B27F}" srcOrd="0" destOrd="0" presId="urn:microsoft.com/office/officeart/2005/8/layout/hierarchy2"/>
-    <dgm:cxn modelId="{37F3FBEB-5C1B-44C5-877F-97C609E024A4}" type="presParOf" srcId="{9F7C6272-585E-4DDA-B1DC-EB4580AF2AB2}" destId="{4A028989-708D-4CC4-885B-928EC3B6636B}" srcOrd="1" destOrd="0" presId="urn:microsoft.com/office/officeart/2005/8/layout/hierarchy2"/>
-    <dgm:cxn modelId="{A2433A88-5F96-4328-B5CC-E7A61A5D284E}" type="presParOf" srcId="{4A028989-708D-4CC4-885B-928EC3B6636B}" destId="{EBFADA6F-FD50-43FB-87CB-15B1D9AA94CD}" srcOrd="0" destOrd="0" presId="urn:microsoft.com/office/officeart/2005/8/layout/hierarchy2"/>
-    <dgm:cxn modelId="{E8F427B8-8AE3-402C-8271-1E87B4A5FDA0}" type="presParOf" srcId="{EBFADA6F-FD50-43FB-87CB-15B1D9AA94CD}" destId="{D2E89353-C1DC-4D8C-81F7-770019C69DEF}" srcOrd="0" destOrd="0" presId="urn:microsoft.com/office/officeart/2005/8/layout/hierarchy2"/>
-    <dgm:cxn modelId="{23D6C9C6-3B1E-42F1-8644-AA3C2F943BA5}" type="presParOf" srcId="{4A028989-708D-4CC4-885B-928EC3B6636B}" destId="{CC9BC564-3787-4383-9FFC-61D9D0588B21}" srcOrd="1" destOrd="0" presId="urn:microsoft.com/office/officeart/2005/8/layout/hierarchy2"/>
-    <dgm:cxn modelId="{7EB0D0E5-0E0B-49BE-9E60-C43F904B91A2}" type="presParOf" srcId="{CC9BC564-3787-4383-9FFC-61D9D0588B21}" destId="{858F7110-3310-4783-BBA8-7EC1E711C660}" srcOrd="0" destOrd="0" presId="urn:microsoft.com/office/officeart/2005/8/layout/hierarchy2"/>
-    <dgm:cxn modelId="{D69DF1AF-B3C7-4246-A193-B358EC34DE1B}" type="presParOf" srcId="{CC9BC564-3787-4383-9FFC-61D9D0588B21}" destId="{65C1A66E-C56C-4171-AB97-8297D46BDB88}" srcOrd="1" destOrd="0" presId="urn:microsoft.com/office/officeart/2005/8/layout/hierarchy2"/>
-    <dgm:cxn modelId="{806ECB96-910B-48F2-BEF5-C65A45A40B9D}" type="presParOf" srcId="{397AEE95-8A0C-4187-A00A-9EB934AA598C}" destId="{9EFBE792-9572-41CC-B394-D06BBCFDDEA7}" srcOrd="4" destOrd="0" presId="urn:microsoft.com/office/officeart/2005/8/layout/hierarchy2"/>
-    <dgm:cxn modelId="{1EB43E98-3038-4FE9-91C8-900661F905EF}" type="presParOf" srcId="{9EFBE792-9572-41CC-B394-D06BBCFDDEA7}" destId="{E36A5456-E43A-492B-ABAE-06F81987E8E0}" srcOrd="0" destOrd="0" presId="urn:microsoft.com/office/officeart/2005/8/layout/hierarchy2"/>
-    <dgm:cxn modelId="{CEE1F5BA-6A00-4AE8-AF1A-2EBE28413416}" type="presParOf" srcId="{397AEE95-8A0C-4187-A00A-9EB934AA598C}" destId="{6D225540-AFA0-415E-A130-ABE75225B256}" srcOrd="5" destOrd="0" presId="urn:microsoft.com/office/officeart/2005/8/layout/hierarchy2"/>
-    <dgm:cxn modelId="{F0A0E9D6-2D3B-4EAA-959B-B5B2B85D212D}" type="presParOf" srcId="{6D225540-AFA0-415E-A130-ABE75225B256}" destId="{37C38F7E-4D19-426C-A64E-1CBDFC363BB7}" srcOrd="0" destOrd="0" presId="urn:microsoft.com/office/officeart/2005/8/layout/hierarchy2"/>
-    <dgm:cxn modelId="{7F03CC27-85BF-4F8F-8C13-292752E26453}" type="presParOf" srcId="{6D225540-AFA0-415E-A130-ABE75225B256}" destId="{F4349A4C-5F5C-42E6-B925-D581139B19CA}" srcOrd="1" destOrd="0" presId="urn:microsoft.com/office/officeart/2005/8/layout/hierarchy2"/>
-    <dgm:cxn modelId="{ABC56FC8-B7D5-4B28-B4D8-97F56CA0FB24}" type="presParOf" srcId="{BE75B47B-3650-4F5E-B461-4EF0A961DD5A}" destId="{A8464F86-5444-4B1D-8904-D5D84FB93A63}" srcOrd="2" destOrd="0" presId="urn:microsoft.com/office/officeart/2005/8/layout/hierarchy2"/>
-    <dgm:cxn modelId="{D7CFE70C-E013-4733-9E3B-82D2F18A195B}" type="presParOf" srcId="{A8464F86-5444-4B1D-8904-D5D84FB93A63}" destId="{ECBF6DD1-22FB-4942-9A69-C2E334F2B933}" srcOrd="0" destOrd="0" presId="urn:microsoft.com/office/officeart/2005/8/layout/hierarchy2"/>
-    <dgm:cxn modelId="{71027735-1A50-4126-BDD2-A73EC94ACF4A}" type="presParOf" srcId="{BE75B47B-3650-4F5E-B461-4EF0A961DD5A}" destId="{E0C7B8DF-83A1-45D9-B9D9-9ED1C37E4CA4}" srcOrd="3" destOrd="0" presId="urn:microsoft.com/office/officeart/2005/8/layout/hierarchy2"/>
-    <dgm:cxn modelId="{92471D4D-4BB9-4B28-8B7B-EE780F2BE444}" type="presParOf" srcId="{E0C7B8DF-83A1-45D9-B9D9-9ED1C37E4CA4}" destId="{FFF314B7-9492-4462-8B1C-7BC33784FA0A}" srcOrd="0" destOrd="0" presId="urn:microsoft.com/office/officeart/2005/8/layout/hierarchy2"/>
-    <dgm:cxn modelId="{BFF143FA-090D-4FF3-9BCE-55932CBA3F5E}" type="presParOf" srcId="{E0C7B8DF-83A1-45D9-B9D9-9ED1C37E4CA4}" destId="{F4FA03A4-3DA6-47F7-9A77-3B374796CB77}" srcOrd="1" destOrd="0" presId="urn:microsoft.com/office/officeart/2005/8/layout/hierarchy2"/>
-    <dgm:cxn modelId="{7B538835-9B6B-419B-BC3D-3DC8302FF57E}" type="presParOf" srcId="{F4FA03A4-3DA6-47F7-9A77-3B374796CB77}" destId="{8E5DD861-D493-4A0A-B81E-EB2108ED9BB3}" srcOrd="0" destOrd="0" presId="urn:microsoft.com/office/officeart/2005/8/layout/hierarchy2"/>
-    <dgm:cxn modelId="{2A3C1422-F460-4511-A495-5960F0B028B1}" type="presParOf" srcId="{8E5DD861-D493-4A0A-B81E-EB2108ED9BB3}" destId="{C0DFBE07-132A-42A3-A5E2-F594000B2340}" srcOrd="0" destOrd="0" presId="urn:microsoft.com/office/officeart/2005/8/layout/hierarchy2"/>
-    <dgm:cxn modelId="{758F6FEC-4D4C-42E3-9193-198B8291FF3F}" type="presParOf" srcId="{F4FA03A4-3DA6-47F7-9A77-3B374796CB77}" destId="{D48AA310-08E8-41B2-9889-9054306545F3}" srcOrd="1" destOrd="0" presId="urn:microsoft.com/office/officeart/2005/8/layout/hierarchy2"/>
-    <dgm:cxn modelId="{43F20A3A-BF19-4C9C-A03F-A3351CC6DB01}" type="presParOf" srcId="{D48AA310-08E8-41B2-9889-9054306545F3}" destId="{A21B35AB-A6E7-40B0-A48C-F2137E09EDE9}" srcOrd="0" destOrd="0" presId="urn:microsoft.com/office/officeart/2005/8/layout/hierarchy2"/>
-    <dgm:cxn modelId="{70C57CFA-E378-49E6-A270-38DC2EFE50AA}" type="presParOf" srcId="{D48AA310-08E8-41B2-9889-9054306545F3}" destId="{8B5CE3EF-0622-44C1-849C-2057D356BCBF}" srcOrd="1" destOrd="0" presId="urn:microsoft.com/office/officeart/2005/8/layout/hierarchy2"/>
-    <dgm:cxn modelId="{42E7139A-26D3-48A4-A695-DE4105CF2ADD}" type="presParOf" srcId="{F4FA03A4-3DA6-47F7-9A77-3B374796CB77}" destId="{D36435EE-5DD9-4CB1-80E2-64E88C5269A2}" srcOrd="2" destOrd="0" presId="urn:microsoft.com/office/officeart/2005/8/layout/hierarchy2"/>
-    <dgm:cxn modelId="{F4D8840C-E389-4857-ACAD-658629AA49BF}" type="presParOf" srcId="{D36435EE-5DD9-4CB1-80E2-64E88C5269A2}" destId="{2FF43323-1B88-4D6E-A12C-28C1BD2304F7}" srcOrd="0" destOrd="0" presId="urn:microsoft.com/office/officeart/2005/8/layout/hierarchy2"/>
-    <dgm:cxn modelId="{C9C7E6EA-207D-4768-972E-CC739B3BBB43}" type="presParOf" srcId="{F4FA03A4-3DA6-47F7-9A77-3B374796CB77}" destId="{36D12C6A-C33F-444D-985E-C87528F365EF}" srcOrd="3" destOrd="0" presId="urn:microsoft.com/office/officeart/2005/8/layout/hierarchy2"/>
-    <dgm:cxn modelId="{AEB9438B-9251-4F9D-8EF3-7F9F96DF4FD8}" type="presParOf" srcId="{36D12C6A-C33F-444D-985E-C87528F365EF}" destId="{D91136A0-BBA5-4033-85D4-E551E48A4097}" srcOrd="0" destOrd="0" presId="urn:microsoft.com/office/officeart/2005/8/layout/hierarchy2"/>
-    <dgm:cxn modelId="{873E4362-47ED-42B6-966E-58D33AA01A1D}" type="presParOf" srcId="{36D12C6A-C33F-444D-985E-C87528F365EF}" destId="{18A8A596-414D-45EC-82A0-4CE6CE2BCEAF}" srcOrd="1" destOrd="0" presId="urn:microsoft.com/office/officeart/2005/8/layout/hierarchy2"/>
-    <dgm:cxn modelId="{3FC2FFE9-A13C-413B-93C5-B494FADC587A}" type="presParOf" srcId="{F4FA03A4-3DA6-47F7-9A77-3B374796CB77}" destId="{215E04C8-8ADC-4870-8072-6C6871A934E8}" srcOrd="4" destOrd="0" presId="urn:microsoft.com/office/officeart/2005/8/layout/hierarchy2"/>
-    <dgm:cxn modelId="{45E19C61-4D0C-4352-B7A8-6F9AD1274389}" type="presParOf" srcId="{215E04C8-8ADC-4870-8072-6C6871A934E8}" destId="{881DB251-9FB1-4300-9BCC-5ED061EBD6BA}" srcOrd="0" destOrd="0" presId="urn:microsoft.com/office/officeart/2005/8/layout/hierarchy2"/>
-    <dgm:cxn modelId="{F98D4FBE-9E67-4191-A696-6742CC2A739C}" type="presParOf" srcId="{F4FA03A4-3DA6-47F7-9A77-3B374796CB77}" destId="{99095670-E0F4-480E-9255-5D1CF51C2306}" srcOrd="5" destOrd="0" presId="urn:microsoft.com/office/officeart/2005/8/layout/hierarchy2"/>
-    <dgm:cxn modelId="{2F524143-DE15-47D3-A001-5BCD4F1C7739}" type="presParOf" srcId="{99095670-E0F4-480E-9255-5D1CF51C2306}" destId="{288590B9-AA3F-44E1-86EF-EEFFCBA51BD5}" srcOrd="0" destOrd="0" presId="urn:microsoft.com/office/officeart/2005/8/layout/hierarchy2"/>
-    <dgm:cxn modelId="{3D79D8BA-B9BB-4CBE-9F5C-EBC02E1016C0}" type="presParOf" srcId="{99095670-E0F4-480E-9255-5D1CF51C2306}" destId="{C9ADEDFB-79EA-4185-B0EC-F6EC4D8F782E}" srcOrd="1" destOrd="0" presId="urn:microsoft.com/office/officeart/2005/8/layout/hierarchy2"/>
-    <dgm:cxn modelId="{6D9C3BAC-276C-48D9-9C7D-5695DFB58C2D}" type="presParOf" srcId="{F4FA03A4-3DA6-47F7-9A77-3B374796CB77}" destId="{D955C53B-B716-4B38-9366-F9DF3D076BCB}" srcOrd="6" destOrd="0" presId="urn:microsoft.com/office/officeart/2005/8/layout/hierarchy2"/>
-    <dgm:cxn modelId="{CCD4E8FA-004B-488A-B985-FC748737A8CF}" type="presParOf" srcId="{D955C53B-B716-4B38-9366-F9DF3D076BCB}" destId="{1FDB852C-60D2-4512-8688-DBBE489C7C32}" srcOrd="0" destOrd="0" presId="urn:microsoft.com/office/officeart/2005/8/layout/hierarchy2"/>
-    <dgm:cxn modelId="{1D0822ED-9A5D-4B45-B550-D55D48650EE3}" type="presParOf" srcId="{F4FA03A4-3DA6-47F7-9A77-3B374796CB77}" destId="{4D2DD327-F21E-40DF-89CF-2531CE508332}" srcOrd="7" destOrd="0" presId="urn:microsoft.com/office/officeart/2005/8/layout/hierarchy2"/>
-    <dgm:cxn modelId="{EB30F47A-F4A6-4351-9D34-8A4779307683}" type="presParOf" srcId="{4D2DD327-F21E-40DF-89CF-2531CE508332}" destId="{98EDA116-065D-473B-983B-F7A1A4E0692D}" srcOrd="0" destOrd="0" presId="urn:microsoft.com/office/officeart/2005/8/layout/hierarchy2"/>
-    <dgm:cxn modelId="{8AD797DE-7A91-4E9F-AFF5-EF06FB1956BE}" type="presParOf" srcId="{4D2DD327-F21E-40DF-89CF-2531CE508332}" destId="{DF92D010-B557-4787-97CA-5DC4251ABFBB}" srcOrd="1" destOrd="0" presId="urn:microsoft.com/office/officeart/2005/8/layout/hierarchy2"/>
+    <dgm:cxn modelId="{325F0B42-CA88-4D74-8527-3F7105D321E6}" type="presOf" srcId="{DD6977A0-3802-4240-88A2-691E7C2C48A6}" destId="{6F424515-AE64-4689-98CF-DEE19DC54531}" srcOrd="1" destOrd="0" presId="urn:microsoft.com/office/officeart/2005/8/layout/hierarchy2"/>
+    <dgm:cxn modelId="{BF39CB2C-F3DC-4B1A-861A-9792FFA6F597}" type="presParOf" srcId="{76D26D6D-EDAF-4C52-8B4D-841B0D968087}" destId="{F8FABF40-7E53-41D6-A584-A511DC78C1BE}" srcOrd="0" destOrd="0" presId="urn:microsoft.com/office/officeart/2005/8/layout/hierarchy2"/>
+    <dgm:cxn modelId="{80567589-18E6-47BC-A184-BB41D0BA28E3}" type="presParOf" srcId="{F8FABF40-7E53-41D6-A584-A511DC78C1BE}" destId="{2D8842D7-E959-42FA-BA94-C6E6A8D46F08}" srcOrd="0" destOrd="0" presId="urn:microsoft.com/office/officeart/2005/8/layout/hierarchy2"/>
+    <dgm:cxn modelId="{45B788A2-9433-4630-8742-E6139B5CB2D4}" type="presParOf" srcId="{F8FABF40-7E53-41D6-A584-A511DC78C1BE}" destId="{BE75B47B-3650-4F5E-B461-4EF0A961DD5A}" srcOrd="1" destOrd="0" presId="urn:microsoft.com/office/officeart/2005/8/layout/hierarchy2"/>
+    <dgm:cxn modelId="{D1282D6A-8EBE-48EB-8E64-72DFE5AA046B}" type="presParOf" srcId="{BE75B47B-3650-4F5E-B461-4EF0A961DD5A}" destId="{F84282DA-A190-4AE4-80A2-887CA41C8DE9}" srcOrd="0" destOrd="0" presId="urn:microsoft.com/office/officeart/2005/8/layout/hierarchy2"/>
+    <dgm:cxn modelId="{53F6C117-10B6-4457-BBEB-7B37A5E60AD1}" type="presParOf" srcId="{F84282DA-A190-4AE4-80A2-887CA41C8DE9}" destId="{C296F982-F6F0-4728-ADF2-DC91F37071EA}" srcOrd="0" destOrd="0" presId="urn:microsoft.com/office/officeart/2005/8/layout/hierarchy2"/>
+    <dgm:cxn modelId="{38533244-E837-426B-AC23-FC5B1EA11C8C}" type="presParOf" srcId="{BE75B47B-3650-4F5E-B461-4EF0A961DD5A}" destId="{CF42DF83-DDC9-476D-B33D-59E7CA944A5E}" srcOrd="1" destOrd="0" presId="urn:microsoft.com/office/officeart/2005/8/layout/hierarchy2"/>
+    <dgm:cxn modelId="{0D791B67-6832-4379-BBA1-5ACD5C5CC62F}" type="presParOf" srcId="{CF42DF83-DDC9-476D-B33D-59E7CA944A5E}" destId="{B96A10A5-DFF5-46F1-944C-3675766C550F}" srcOrd="0" destOrd="0" presId="urn:microsoft.com/office/officeart/2005/8/layout/hierarchy2"/>
+    <dgm:cxn modelId="{FA35EC2D-D9E6-44D3-8CE0-9698D55BD5B2}" type="presParOf" srcId="{CF42DF83-DDC9-476D-B33D-59E7CA944A5E}" destId="{4F298BFB-1885-4076-9A22-AC9C0889C64B}" srcOrd="1" destOrd="0" presId="urn:microsoft.com/office/officeart/2005/8/layout/hierarchy2"/>
+    <dgm:cxn modelId="{7C5B73A8-7AF6-4545-9726-7041A671AE47}" type="presParOf" srcId="{4F298BFB-1885-4076-9A22-AC9C0889C64B}" destId="{C26101A3-172C-4AFD-8AA5-00EF71442597}" srcOrd="0" destOrd="0" presId="urn:microsoft.com/office/officeart/2005/8/layout/hierarchy2"/>
+    <dgm:cxn modelId="{A481C15F-8E30-41B6-A44E-6D4DA4D70393}" type="presParOf" srcId="{C26101A3-172C-4AFD-8AA5-00EF71442597}" destId="{F14A685D-1E0D-4B4F-8491-096DFB19D677}" srcOrd="0" destOrd="0" presId="urn:microsoft.com/office/officeart/2005/8/layout/hierarchy2"/>
+    <dgm:cxn modelId="{F2090130-859F-461C-8573-0F973BE3F285}" type="presParOf" srcId="{4F298BFB-1885-4076-9A22-AC9C0889C64B}" destId="{F368639D-315F-4154-88B1-6A5B912D6526}" srcOrd="1" destOrd="0" presId="urn:microsoft.com/office/officeart/2005/8/layout/hierarchy2"/>
+    <dgm:cxn modelId="{AD911724-BE81-4927-BFBD-7D827D5952D9}" type="presParOf" srcId="{F368639D-315F-4154-88B1-6A5B912D6526}" destId="{3F3231AA-D37A-47E2-AA64-F3C7B7B2954D}" srcOrd="0" destOrd="0" presId="urn:microsoft.com/office/officeart/2005/8/layout/hierarchy2"/>
+    <dgm:cxn modelId="{10F16AB3-200C-43D5-84D8-9257FEDE2DA4}" type="presParOf" srcId="{F368639D-315F-4154-88B1-6A5B912D6526}" destId="{397AEE95-8A0C-4187-A00A-9EB934AA598C}" srcOrd="1" destOrd="0" presId="urn:microsoft.com/office/officeart/2005/8/layout/hierarchy2"/>
+    <dgm:cxn modelId="{85A4C3C4-9CA3-4EDA-9C1E-C3B6E96DD604}" type="presParOf" srcId="{397AEE95-8A0C-4187-A00A-9EB934AA598C}" destId="{968AF4BE-4974-4BD5-85C7-35A0B47C6F8A}" srcOrd="0" destOrd="0" presId="urn:microsoft.com/office/officeart/2005/8/layout/hierarchy2"/>
+    <dgm:cxn modelId="{F0702FC3-96A5-4E70-B139-145E1F201AA2}" type="presParOf" srcId="{968AF4BE-4974-4BD5-85C7-35A0B47C6F8A}" destId="{6F424515-AE64-4689-98CF-DEE19DC54531}" srcOrd="0" destOrd="0" presId="urn:microsoft.com/office/officeart/2005/8/layout/hierarchy2"/>
+    <dgm:cxn modelId="{690F5E45-71AA-4A61-BF94-9A4805DC1AAF}" type="presParOf" srcId="{397AEE95-8A0C-4187-A00A-9EB934AA598C}" destId="{EB924A49-A3F3-497C-ACC4-327EDE264F60}" srcOrd="1" destOrd="0" presId="urn:microsoft.com/office/officeart/2005/8/layout/hierarchy2"/>
+    <dgm:cxn modelId="{6BCC968D-E015-4A9D-B9D8-6319D3DECA12}" type="presParOf" srcId="{EB924A49-A3F3-497C-ACC4-327EDE264F60}" destId="{D63F150D-0E96-4C27-A427-95C317656D1D}" srcOrd="0" destOrd="0" presId="urn:microsoft.com/office/officeart/2005/8/layout/hierarchy2"/>
+    <dgm:cxn modelId="{02B93DBE-BFDE-403B-A999-6DE1FEBB228A}" type="presParOf" srcId="{EB924A49-A3F3-497C-ACC4-327EDE264F60}" destId="{1491B2AE-5B55-45CE-B988-8E12BEB8BF55}" srcOrd="1" destOrd="0" presId="urn:microsoft.com/office/officeart/2005/8/layout/hierarchy2"/>
+    <dgm:cxn modelId="{BC6C9714-4DC6-4E46-9A8F-BF63B267B444}" type="presParOf" srcId="{397AEE95-8A0C-4187-A00A-9EB934AA598C}" destId="{AEBC5B76-A737-49A2-B533-66F2022C87AD}" srcOrd="2" destOrd="0" presId="urn:microsoft.com/office/officeart/2005/8/layout/hierarchy2"/>
+    <dgm:cxn modelId="{FD9081CE-836C-4B3C-8C97-C2449F52FFF7}" type="presParOf" srcId="{AEBC5B76-A737-49A2-B533-66F2022C87AD}" destId="{2D4C1DD3-7A1B-4669-AB42-72A65ACFF1A8}" srcOrd="0" destOrd="0" presId="urn:microsoft.com/office/officeart/2005/8/layout/hierarchy2"/>
+    <dgm:cxn modelId="{24FAD1FC-C597-4C08-B3B5-20AF75B48180}" type="presParOf" srcId="{397AEE95-8A0C-4187-A00A-9EB934AA598C}" destId="{9F7C6272-585E-4DDA-B1DC-EB4580AF2AB2}" srcOrd="3" destOrd="0" presId="urn:microsoft.com/office/officeart/2005/8/layout/hierarchy2"/>
+    <dgm:cxn modelId="{3B9749FD-7290-42B2-82B7-4C0A41C280C6}" type="presParOf" srcId="{9F7C6272-585E-4DDA-B1DC-EB4580AF2AB2}" destId="{DE27DD97-4305-47FC-AFB0-35E1E791B27F}" srcOrd="0" destOrd="0" presId="urn:microsoft.com/office/officeart/2005/8/layout/hierarchy2"/>
+    <dgm:cxn modelId="{4BD9CDCE-02BF-4881-95C9-A49AE0327EBD}" type="presParOf" srcId="{9F7C6272-585E-4DDA-B1DC-EB4580AF2AB2}" destId="{4A028989-708D-4CC4-885B-928EC3B6636B}" srcOrd="1" destOrd="0" presId="urn:microsoft.com/office/officeart/2005/8/layout/hierarchy2"/>
+    <dgm:cxn modelId="{F2D0A27F-40EB-47C4-BE95-64ED85E5AC9C}" type="presParOf" srcId="{4A028989-708D-4CC4-885B-928EC3B6636B}" destId="{EBFADA6F-FD50-43FB-87CB-15B1D9AA94CD}" srcOrd="0" destOrd="0" presId="urn:microsoft.com/office/officeart/2005/8/layout/hierarchy2"/>
+    <dgm:cxn modelId="{194668C1-7257-4889-B258-A5CDD1664829}" type="presParOf" srcId="{EBFADA6F-FD50-43FB-87CB-15B1D9AA94CD}" destId="{D2E89353-C1DC-4D8C-81F7-770019C69DEF}" srcOrd="0" destOrd="0" presId="urn:microsoft.com/office/officeart/2005/8/layout/hierarchy2"/>
+    <dgm:cxn modelId="{3697DAE6-4AA5-438C-89E3-7180A3464927}" type="presParOf" srcId="{4A028989-708D-4CC4-885B-928EC3B6636B}" destId="{CC9BC564-3787-4383-9FFC-61D9D0588B21}" srcOrd="1" destOrd="0" presId="urn:microsoft.com/office/officeart/2005/8/layout/hierarchy2"/>
+    <dgm:cxn modelId="{2436536A-0890-41A3-B537-9D2CD0E4BD3A}" type="presParOf" srcId="{CC9BC564-3787-4383-9FFC-61D9D0588B21}" destId="{858F7110-3310-4783-BBA8-7EC1E711C660}" srcOrd="0" destOrd="0" presId="urn:microsoft.com/office/officeart/2005/8/layout/hierarchy2"/>
+    <dgm:cxn modelId="{7F04663F-87AA-437D-8C6B-8FEEC4928C98}" type="presParOf" srcId="{CC9BC564-3787-4383-9FFC-61D9D0588B21}" destId="{65C1A66E-C56C-4171-AB97-8297D46BDB88}" srcOrd="1" destOrd="0" presId="urn:microsoft.com/office/officeart/2005/8/layout/hierarchy2"/>
+    <dgm:cxn modelId="{7B2F980F-20B2-43B0-8F2B-5BA22EBBDFA8}" type="presParOf" srcId="{397AEE95-8A0C-4187-A00A-9EB934AA598C}" destId="{9EFBE792-9572-41CC-B394-D06BBCFDDEA7}" srcOrd="4" destOrd="0" presId="urn:microsoft.com/office/officeart/2005/8/layout/hierarchy2"/>
+    <dgm:cxn modelId="{2A0393DE-4BE6-416B-BBCB-0ACEDEAF6F5D}" type="presParOf" srcId="{9EFBE792-9572-41CC-B394-D06BBCFDDEA7}" destId="{E36A5456-E43A-492B-ABAE-06F81987E8E0}" srcOrd="0" destOrd="0" presId="urn:microsoft.com/office/officeart/2005/8/layout/hierarchy2"/>
+    <dgm:cxn modelId="{288CEAFA-25DB-4308-ADF2-BF13CFA57797}" type="presParOf" srcId="{397AEE95-8A0C-4187-A00A-9EB934AA598C}" destId="{6D225540-AFA0-415E-A130-ABE75225B256}" srcOrd="5" destOrd="0" presId="urn:microsoft.com/office/officeart/2005/8/layout/hierarchy2"/>
+    <dgm:cxn modelId="{961E4747-603F-4FDE-85A0-976C91043DD2}" type="presParOf" srcId="{6D225540-AFA0-415E-A130-ABE75225B256}" destId="{37C38F7E-4D19-426C-A64E-1CBDFC363BB7}" srcOrd="0" destOrd="0" presId="urn:microsoft.com/office/officeart/2005/8/layout/hierarchy2"/>
+    <dgm:cxn modelId="{1DC51A83-6D0C-4D9B-9C88-9BA6E198704A}" type="presParOf" srcId="{6D225540-AFA0-415E-A130-ABE75225B256}" destId="{F4349A4C-5F5C-42E6-B925-D581139B19CA}" srcOrd="1" destOrd="0" presId="urn:microsoft.com/office/officeart/2005/8/layout/hierarchy2"/>
+    <dgm:cxn modelId="{6EEACF81-3385-4C28-8B8D-DB0F278B189A}" type="presParOf" srcId="{BE75B47B-3650-4F5E-B461-4EF0A961DD5A}" destId="{A8464F86-5444-4B1D-8904-D5D84FB93A63}" srcOrd="2" destOrd="0" presId="urn:microsoft.com/office/officeart/2005/8/layout/hierarchy2"/>
+    <dgm:cxn modelId="{D690815E-B001-44EF-803D-58E31E9729BF}" type="presParOf" srcId="{A8464F86-5444-4B1D-8904-D5D84FB93A63}" destId="{ECBF6DD1-22FB-4942-9A69-C2E334F2B933}" srcOrd="0" destOrd="0" presId="urn:microsoft.com/office/officeart/2005/8/layout/hierarchy2"/>
+    <dgm:cxn modelId="{306AF266-0D33-4723-9A3D-EE4368ACDE95}" type="presParOf" srcId="{BE75B47B-3650-4F5E-B461-4EF0A961DD5A}" destId="{E0C7B8DF-83A1-45D9-B9D9-9ED1C37E4CA4}" srcOrd="3" destOrd="0" presId="urn:microsoft.com/office/officeart/2005/8/layout/hierarchy2"/>
+    <dgm:cxn modelId="{94D9034F-C9B6-4501-A876-A66BE403AD33}" type="presParOf" srcId="{E0C7B8DF-83A1-45D9-B9D9-9ED1C37E4CA4}" destId="{FFF314B7-9492-4462-8B1C-7BC33784FA0A}" srcOrd="0" destOrd="0" presId="urn:microsoft.com/office/officeart/2005/8/layout/hierarchy2"/>
+    <dgm:cxn modelId="{1F0D1D9F-3E40-4964-92BE-482D46B65272}" type="presParOf" srcId="{E0C7B8DF-83A1-45D9-B9D9-9ED1C37E4CA4}" destId="{F4FA03A4-3DA6-47F7-9A77-3B374796CB77}" srcOrd="1" destOrd="0" presId="urn:microsoft.com/office/officeart/2005/8/layout/hierarchy2"/>
+    <dgm:cxn modelId="{AE67AFE1-0591-4704-AABB-7611E5AD7A48}" type="presParOf" srcId="{F4FA03A4-3DA6-47F7-9A77-3B374796CB77}" destId="{8E5DD861-D493-4A0A-B81E-EB2108ED9BB3}" srcOrd="0" destOrd="0" presId="urn:microsoft.com/office/officeart/2005/8/layout/hierarchy2"/>
+    <dgm:cxn modelId="{93903D0A-B192-4826-9981-5493635B5DEA}" type="presParOf" srcId="{8E5DD861-D493-4A0A-B81E-EB2108ED9BB3}" destId="{C0DFBE07-132A-42A3-A5E2-F594000B2340}" srcOrd="0" destOrd="0" presId="urn:microsoft.com/office/officeart/2005/8/layout/hierarchy2"/>
+    <dgm:cxn modelId="{3ED70D75-A1B2-455E-98EB-060C7B0979BC}" type="presParOf" srcId="{F4FA03A4-3DA6-47F7-9A77-3B374796CB77}" destId="{D48AA310-08E8-41B2-9889-9054306545F3}" srcOrd="1" destOrd="0" presId="urn:microsoft.com/office/officeart/2005/8/layout/hierarchy2"/>
+    <dgm:cxn modelId="{0E78E017-CEE9-4D2E-A264-41CB8F9442E9}" type="presParOf" srcId="{D48AA310-08E8-41B2-9889-9054306545F3}" destId="{A21B35AB-A6E7-40B0-A48C-F2137E09EDE9}" srcOrd="0" destOrd="0" presId="urn:microsoft.com/office/officeart/2005/8/layout/hierarchy2"/>
+    <dgm:cxn modelId="{C54662BD-0DE1-405F-A9D6-1FA66947AC89}" type="presParOf" srcId="{D48AA310-08E8-41B2-9889-9054306545F3}" destId="{8B5CE3EF-0622-44C1-849C-2057D356BCBF}" srcOrd="1" destOrd="0" presId="urn:microsoft.com/office/officeart/2005/8/layout/hierarchy2"/>
+    <dgm:cxn modelId="{ECF42388-A119-485F-9208-D096E59E1F71}" type="presParOf" srcId="{F4FA03A4-3DA6-47F7-9A77-3B374796CB77}" destId="{D36435EE-5DD9-4CB1-80E2-64E88C5269A2}" srcOrd="2" destOrd="0" presId="urn:microsoft.com/office/officeart/2005/8/layout/hierarchy2"/>
+    <dgm:cxn modelId="{1BB407A8-E8D2-440C-8E55-0EECA34E65DB}" type="presParOf" srcId="{D36435EE-5DD9-4CB1-80E2-64E88C5269A2}" destId="{2FF43323-1B88-4D6E-A12C-28C1BD2304F7}" srcOrd="0" destOrd="0" presId="urn:microsoft.com/office/officeart/2005/8/layout/hierarchy2"/>
+    <dgm:cxn modelId="{41D17291-F0C1-4506-83EC-76EDC5E2BD08}" type="presParOf" srcId="{F4FA03A4-3DA6-47F7-9A77-3B374796CB77}" destId="{36D12C6A-C33F-444D-985E-C87528F365EF}" srcOrd="3" destOrd="0" presId="urn:microsoft.com/office/officeart/2005/8/layout/hierarchy2"/>
+    <dgm:cxn modelId="{2D6AC58B-9025-41AB-8CE3-8B65F2A4426F}" type="presParOf" srcId="{36D12C6A-C33F-444D-985E-C87528F365EF}" destId="{D91136A0-BBA5-4033-85D4-E551E48A4097}" srcOrd="0" destOrd="0" presId="urn:microsoft.com/office/officeart/2005/8/layout/hierarchy2"/>
+    <dgm:cxn modelId="{78F93EC1-08CD-4027-A527-D28A4FF66BF2}" type="presParOf" srcId="{36D12C6A-C33F-444D-985E-C87528F365EF}" destId="{18A8A596-414D-45EC-82A0-4CE6CE2BCEAF}" srcOrd="1" destOrd="0" presId="urn:microsoft.com/office/officeart/2005/8/layout/hierarchy2"/>
+    <dgm:cxn modelId="{6893F579-A6F1-445B-8B6F-C71A8A6F8A53}" type="presParOf" srcId="{F4FA03A4-3DA6-47F7-9A77-3B374796CB77}" destId="{215E04C8-8ADC-4870-8072-6C6871A934E8}" srcOrd="4" destOrd="0" presId="urn:microsoft.com/office/officeart/2005/8/layout/hierarchy2"/>
+    <dgm:cxn modelId="{9F839D62-2653-4F64-A73C-55D61A8B21B6}" type="presParOf" srcId="{215E04C8-8ADC-4870-8072-6C6871A934E8}" destId="{881DB251-9FB1-4300-9BCC-5ED061EBD6BA}" srcOrd="0" destOrd="0" presId="urn:microsoft.com/office/officeart/2005/8/layout/hierarchy2"/>
+    <dgm:cxn modelId="{92EA4683-583E-404F-B8C7-60F7C33DA2D6}" type="presParOf" srcId="{F4FA03A4-3DA6-47F7-9A77-3B374796CB77}" destId="{99095670-E0F4-480E-9255-5D1CF51C2306}" srcOrd="5" destOrd="0" presId="urn:microsoft.com/office/officeart/2005/8/layout/hierarchy2"/>
+    <dgm:cxn modelId="{6B614DDC-459F-49E4-9D3C-57329D4EBFAE}" type="presParOf" srcId="{99095670-E0F4-480E-9255-5D1CF51C2306}" destId="{288590B9-AA3F-44E1-86EF-EEFFCBA51BD5}" srcOrd="0" destOrd="0" presId="urn:microsoft.com/office/officeart/2005/8/layout/hierarchy2"/>
+    <dgm:cxn modelId="{38FDACC2-A1FD-446C-ACF8-7592597951D4}" type="presParOf" srcId="{99095670-E0F4-480E-9255-5D1CF51C2306}" destId="{C9ADEDFB-79EA-4185-B0EC-F6EC4D8F782E}" srcOrd="1" destOrd="0" presId="urn:microsoft.com/office/officeart/2005/8/layout/hierarchy2"/>
+    <dgm:cxn modelId="{A1D01C9C-C932-4225-AF64-A6E27E835F81}" type="presParOf" srcId="{F4FA03A4-3DA6-47F7-9A77-3B374796CB77}" destId="{D955C53B-B716-4B38-9366-F9DF3D076BCB}" srcOrd="6" destOrd="0" presId="urn:microsoft.com/office/officeart/2005/8/layout/hierarchy2"/>
+    <dgm:cxn modelId="{F0FFD1C9-81EE-413C-AE10-2E3E16C92AF4}" type="presParOf" srcId="{D955C53B-B716-4B38-9366-F9DF3D076BCB}" destId="{1FDB852C-60D2-4512-8688-DBBE489C7C32}" srcOrd="0" destOrd="0" presId="urn:microsoft.com/office/officeart/2005/8/layout/hierarchy2"/>
+    <dgm:cxn modelId="{9178579E-0019-4864-A468-496100863D83}" type="presParOf" srcId="{F4FA03A4-3DA6-47F7-9A77-3B374796CB77}" destId="{4D2DD327-F21E-40DF-89CF-2531CE508332}" srcOrd="7" destOrd="0" presId="urn:microsoft.com/office/officeart/2005/8/layout/hierarchy2"/>
+    <dgm:cxn modelId="{CD47CC79-CE1A-4C45-9881-086362F74568}" type="presParOf" srcId="{4D2DD327-F21E-40DF-89CF-2531CE508332}" destId="{98EDA116-065D-473B-983B-F7A1A4E0692D}" srcOrd="0" destOrd="0" presId="urn:microsoft.com/office/officeart/2005/8/layout/hierarchy2"/>
+    <dgm:cxn modelId="{C6E82604-47B7-4896-B5E8-C0324606E5DA}" type="presParOf" srcId="{4D2DD327-F21E-40DF-89CF-2531CE508332}" destId="{DF92D010-B557-4787-97CA-5DC4251ABFBB}" srcOrd="1" destOrd="0" presId="urn:microsoft.com/office/officeart/2005/8/layout/hierarchy2"/>
   </dgm:cxnLst>
   <dgm:bg/>
   <dgm:whole/>
@@ -20968,103 +21081,103 @@
     </dgm:pt>
   </dgm:ptLst>
   <dgm:cxnLst>
-    <dgm:cxn modelId="{BD7AD542-4C5F-4ED2-9528-D43FEC4770FC}" type="presOf" srcId="{753D8466-5B43-4022-9EA6-80697AD791EF}" destId="{A6341011-54EC-4E06-9306-EAF2DE56CD2C}" srcOrd="1" destOrd="0" presId="urn:microsoft.com/office/officeart/2005/8/layout/hierarchy2"/>
-    <dgm:cxn modelId="{4C5ABD6E-E59A-4691-A171-E8FE39107D71}" type="presOf" srcId="{5E47499F-6F41-4F22-A420-01A675CE6103}" destId="{FB48A239-373B-4448-BD7F-C055FA9C8C48}" srcOrd="1" destOrd="0" presId="urn:microsoft.com/office/officeart/2005/8/layout/hierarchy2"/>
-    <dgm:cxn modelId="{CE619A1F-3FEB-4DF0-BB58-F24679D68D23}" type="presOf" srcId="{83FAD934-5D5B-40FC-B3CA-D6105DE3D322}" destId="{19EBF599-727A-47CA-B105-7B4051DFB8C7}" srcOrd="1" destOrd="0" presId="urn:microsoft.com/office/officeart/2005/8/layout/hierarchy2"/>
-    <dgm:cxn modelId="{AFEBE36F-716D-4FA5-9F05-F3E98B49DEE5}" type="presOf" srcId="{139FABCB-F47A-4731-86FD-9DEB34D850B8}" destId="{86416187-05A5-41DD-ADA2-C443892DABB2}" srcOrd="1" destOrd="0" presId="urn:microsoft.com/office/officeart/2005/8/layout/hierarchy2"/>
+    <dgm:cxn modelId="{7504D161-3B1D-4855-BFA2-DE7C694EAD6B}" type="presOf" srcId="{50BC2FEF-90AA-4887-A217-BCE929A4632A}" destId="{9F0B1A31-63BD-41F6-82FC-F5574A92E909}" srcOrd="1" destOrd="0" presId="urn:microsoft.com/office/officeart/2005/8/layout/hierarchy2"/>
+    <dgm:cxn modelId="{39090872-1AD1-4CF2-8FB1-B2BE66E53112}" type="presOf" srcId="{50BC2FEF-90AA-4887-A217-BCE929A4632A}" destId="{FDA47220-895B-4A69-B2BB-8BF8C016FF4B}" srcOrd="0" destOrd="0" presId="urn:microsoft.com/office/officeart/2005/8/layout/hierarchy2"/>
+    <dgm:cxn modelId="{8D14A6ED-46A6-4E40-A782-0D8FAF220FCA}" type="presOf" srcId="{5E47499F-6F41-4F22-A420-01A675CE6103}" destId="{E11C7B6F-7180-43A5-992E-3EA5851F2391}" srcOrd="0" destOrd="0" presId="urn:microsoft.com/office/officeart/2005/8/layout/hierarchy2"/>
+    <dgm:cxn modelId="{C4DA8F2C-A374-4C91-88C9-E4E9DD2516FD}" type="presOf" srcId="{DC7A1CA0-5D34-4F3B-A580-15CFD66EA796}" destId="{368F1645-5A66-45DB-B296-C23315AB7E22}" srcOrd="0" destOrd="0" presId="urn:microsoft.com/office/officeart/2005/8/layout/hierarchy2"/>
     <dgm:cxn modelId="{D4445B13-46F9-4298-8EF3-3D7743530902}" srcId="{D4D9B399-9B7F-46DA-97B2-FED098F5DA6B}" destId="{86643E8D-F7CB-4F7B-B35A-FF26EACC433C}" srcOrd="1" destOrd="0" parTransId="{5E47499F-6F41-4F22-A420-01A675CE6103}" sibTransId="{DB2EC02B-535E-4B00-9144-23BE3F31800E}"/>
-    <dgm:cxn modelId="{DDA7A4E9-465E-4838-A77A-4D7484D4883C}" type="presOf" srcId="{9F4AA07C-F7C0-4EE0-B444-1A0A99B21C5A}" destId="{EB2274FC-15F8-41B7-935B-E389FD47AFD1}" srcOrd="0" destOrd="0" presId="urn:microsoft.com/office/officeart/2005/8/layout/hierarchy2"/>
-    <dgm:cxn modelId="{34BEA0A9-7167-4E3E-8EAD-DFA22FF0E5BA}" type="presOf" srcId="{F20EDC0B-CCE5-4D9D-9982-89A201087390}" destId="{674BA392-5914-4B78-A520-EE26D65D05C8}" srcOrd="0" destOrd="0" presId="urn:microsoft.com/office/officeart/2005/8/layout/hierarchy2"/>
-    <dgm:cxn modelId="{DEA79D11-D56D-4CBA-861E-A4450298A31E}" type="presOf" srcId="{B503AF60-5EB5-4190-8EFC-246E35833849}" destId="{F53448B5-447F-4F1A-81C6-1F0D19E192DD}" srcOrd="0" destOrd="0" presId="urn:microsoft.com/office/officeart/2005/8/layout/hierarchy2"/>
-    <dgm:cxn modelId="{F14138C1-A3B2-4AE2-A00B-7F7DE38EAA68}" srcId="{5AA90255-5B35-44C4-B702-E81F223BEFD8}" destId="{45CDA3C7-8713-4369-838A-8B5F475DA36B}" srcOrd="0" destOrd="0" parTransId="{139FABCB-F47A-4731-86FD-9DEB34D850B8}" sibTransId="{7D179423-A3B9-4F05-A55D-89D4307A11C9}"/>
-    <dgm:cxn modelId="{173CF5A7-A86A-4AB0-BEB0-16D4B7CB8149}" type="presOf" srcId="{45CDA3C7-8713-4369-838A-8B5F475DA36B}" destId="{A1B1FB24-4A19-4073-B3DA-7D6FAFFD6611}" srcOrd="0" destOrd="0" presId="urn:microsoft.com/office/officeart/2005/8/layout/hierarchy2"/>
-    <dgm:cxn modelId="{B211D372-621E-4C85-8AC7-38BC862D90F2}" type="presOf" srcId="{5E47499F-6F41-4F22-A420-01A675CE6103}" destId="{E11C7B6F-7180-43A5-992E-3EA5851F2391}" srcOrd="0" destOrd="0" presId="urn:microsoft.com/office/officeart/2005/8/layout/hierarchy2"/>
+    <dgm:cxn modelId="{7E7E5D3F-8C50-4893-BCC4-71D36F4AF7F0}" type="presOf" srcId="{9F4AA07C-F7C0-4EE0-B444-1A0A99B21C5A}" destId="{87E32AC2-4577-44E3-BD84-D5E3BD970540}" srcOrd="1" destOrd="0" presId="urn:microsoft.com/office/officeart/2005/8/layout/hierarchy2"/>
+    <dgm:cxn modelId="{773F23C7-8939-4E1D-8D2D-E61AF455B5C4}" type="presOf" srcId="{80D7FF03-79A4-410F-8B98-6A9724B85CBA}" destId="{47ACED10-AF50-4A06-8AC5-32A97AE3B1C8}" srcOrd="0" destOrd="0" presId="urn:microsoft.com/office/officeart/2005/8/layout/hierarchy2"/>
     <dgm:cxn modelId="{C353768D-EED9-4E80-8091-56483B0ECF51}" srcId="{D4D9B399-9B7F-46DA-97B2-FED098F5DA6B}" destId="{C3D618C2-BF81-4220-A584-D841429B7058}" srcOrd="0" destOrd="0" parTransId="{BABCE05A-4544-49DE-A70D-EBD4C2932AA1}" sibTransId="{C88A3667-CC99-4312-8DC1-79D7EC0A2D9C}"/>
-    <dgm:cxn modelId="{F3C39C29-BE02-498C-AB35-E703B4F73B25}" type="presOf" srcId="{9F4AA07C-F7C0-4EE0-B444-1A0A99B21C5A}" destId="{87E32AC2-4577-44E3-BD84-D5E3BD970540}" srcOrd="1" destOrd="0" presId="urn:microsoft.com/office/officeart/2005/8/layout/hierarchy2"/>
-    <dgm:cxn modelId="{66D1CC7C-6776-4317-AE14-E2D035461384}" type="presOf" srcId="{96FC7229-231F-4CA5-9914-6E9A83756569}" destId="{1906A700-A645-429B-8F9F-2A4F59D4835E}" srcOrd="0" destOrd="0" presId="urn:microsoft.com/office/officeart/2005/8/layout/hierarchy2"/>
-    <dgm:cxn modelId="{BCC27CA1-5E62-43F6-B8FF-7399B177DEE2}" type="presOf" srcId="{F20EDC0B-CCE5-4D9D-9982-89A201087390}" destId="{CAE1C8E1-FF9C-459C-820F-5A372E5B5202}" srcOrd="1" destOrd="0" presId="urn:microsoft.com/office/officeart/2005/8/layout/hierarchy2"/>
-    <dgm:cxn modelId="{5219F00E-B4DF-46F9-BE94-2301587AAF26}" type="presOf" srcId="{D4D9B399-9B7F-46DA-97B2-FED098F5DA6B}" destId="{6E6D9CAD-33D1-4ABE-986B-53D6D631EB94}" srcOrd="0" destOrd="0" presId="urn:microsoft.com/office/officeart/2005/8/layout/hierarchy2"/>
-    <dgm:cxn modelId="{7EA8CA43-5F71-4948-AD96-6FE56FCB09D0}" type="presOf" srcId="{7BC373CD-A346-4D76-9165-35DCB418DD6B}" destId="{F67B909A-A307-4E9B-9469-45A779E59A51}" srcOrd="1" destOrd="0" presId="urn:microsoft.com/office/officeart/2005/8/layout/hierarchy2"/>
-    <dgm:cxn modelId="{A80A4F65-7375-4E8E-9CED-0483DD45593D}" srcId="{3958656D-BDA3-48B8-B715-8A44FDE6304E}" destId="{B503AF60-5EB5-4190-8EFC-246E35833849}" srcOrd="1" destOrd="0" parTransId="{9F4AA07C-F7C0-4EE0-B444-1A0A99B21C5A}" sibTransId="{97EEA01A-8995-4136-9B0E-B8636C2DDA04}"/>
-    <dgm:cxn modelId="{3EA3E280-0E7C-4C29-B5C4-571D5384B7CD}" type="presOf" srcId="{3958656D-BDA3-48B8-B715-8A44FDE6304E}" destId="{2AEF7D3A-FF38-45BC-9B3E-D40CCE847072}" srcOrd="0" destOrd="0" presId="urn:microsoft.com/office/officeart/2005/8/layout/hierarchy2"/>
-    <dgm:cxn modelId="{32ABE36F-B84E-48F4-BC67-8F5D825C7F85}" srcId="{076B6350-4EE3-45E3-9904-173A771DF62A}" destId="{D4D9B399-9B7F-46DA-97B2-FED098F5DA6B}" srcOrd="0" destOrd="0" parTransId="{E6A38AA6-80D6-4020-A52C-B824CD5FBB0F}" sibTransId="{48A5178F-146C-4A23-8FF2-2E99B30882F8}"/>
-    <dgm:cxn modelId="{348D9307-CE76-4530-8A4D-37CCB53FC2F1}" type="presOf" srcId="{50BC2FEF-90AA-4887-A217-BCE929A4632A}" destId="{FDA47220-895B-4A69-B2BB-8BF8C016FF4B}" srcOrd="0" destOrd="0" presId="urn:microsoft.com/office/officeart/2005/8/layout/hierarchy2"/>
-    <dgm:cxn modelId="{813D77E6-7DA3-4171-99FD-7120F0B27C3A}" type="presOf" srcId="{50BC2FEF-90AA-4887-A217-BCE929A4632A}" destId="{9F0B1A31-63BD-41F6-82FC-F5574A92E909}" srcOrd="1" destOrd="0" presId="urn:microsoft.com/office/officeart/2005/8/layout/hierarchy2"/>
-    <dgm:cxn modelId="{137BCE21-F26B-488A-AE75-A0BF43448853}" type="presOf" srcId="{5AA90255-5B35-44C4-B702-E81F223BEFD8}" destId="{3985982F-35AF-48B0-84C6-0C8F1D9EF2FA}" srcOrd="0" destOrd="0" presId="urn:microsoft.com/office/officeart/2005/8/layout/hierarchy2"/>
-    <dgm:cxn modelId="{818DA67D-7D19-4511-AE37-52B219350514}" type="presOf" srcId="{BABCE05A-4544-49DE-A70D-EBD4C2932AA1}" destId="{12FD7525-DB42-46F9-B8FD-D33568A05731}" srcOrd="1" destOrd="0" presId="urn:microsoft.com/office/officeart/2005/8/layout/hierarchy2"/>
-    <dgm:cxn modelId="{F478C39B-1A94-4EC3-90BC-5B2FB6011720}" type="presOf" srcId="{80D7FF03-79A4-410F-8B98-6A9724B85CBA}" destId="{47ACED10-AF50-4A06-8AC5-32A97AE3B1C8}" srcOrd="0" destOrd="0" presId="urn:microsoft.com/office/officeart/2005/8/layout/hierarchy2"/>
-    <dgm:cxn modelId="{97CD5736-54C6-4ACB-8C56-28D4F8AF533A}" srcId="{076B6350-4EE3-45E3-9904-173A771DF62A}" destId="{3958656D-BDA3-48B8-B715-8A44FDE6304E}" srcOrd="2" destOrd="0" parTransId="{6990C93A-7D15-43F9-A3BA-EF955BCEFB0F}" sibTransId="{D8D28F1D-BA72-4B54-B03D-1B8F6862319E}"/>
     <dgm:cxn modelId="{CD688725-DE90-4245-A4AA-E82D2275B325}" srcId="{45CDA3C7-8713-4369-838A-8B5F475DA36B}" destId="{DC7A1CA0-5D34-4F3B-A580-15CFD66EA796}" srcOrd="2" destOrd="0" parTransId="{753D8466-5B43-4022-9EA6-80697AD791EF}" sibTransId="{93D5BA25-8BAF-4D7D-969F-34AFD1EF368C}"/>
     <dgm:cxn modelId="{7E3C541B-032F-416C-A1AC-7C1BD89D5BB5}" srcId="{45CDA3C7-8713-4369-838A-8B5F475DA36B}" destId="{96FC7229-231F-4CA5-9914-6E9A83756569}" srcOrd="1" destOrd="0" parTransId="{7BC373CD-A346-4D76-9165-35DCB418DD6B}" sibTransId="{2C4CAAAA-9463-4CC1-AF37-CEDDE9349C90}"/>
-    <dgm:cxn modelId="{75224A99-B740-466E-B0E1-73BA5F57B1C4}" type="presOf" srcId="{076B6350-4EE3-45E3-9904-173A771DF62A}" destId="{BE306FCD-9806-4F30-B3B1-CA273857349C}" srcOrd="0" destOrd="0" presId="urn:microsoft.com/office/officeart/2005/8/layout/hierarchy2"/>
-    <dgm:cxn modelId="{61B69EE0-166F-40C5-8B20-B1BFEFB13D3E}" type="presOf" srcId="{7B2890D2-36E9-4029-898C-FC7E72272380}" destId="{497DB5E4-8EF3-40EA-9803-E80F51F19C35}" srcOrd="0" destOrd="0" presId="urn:microsoft.com/office/officeart/2005/8/layout/hierarchy2"/>
+    <dgm:cxn modelId="{57F6349C-B7D7-42AA-9512-D6E35FB73ECC}" type="presOf" srcId="{9F4AA07C-F7C0-4EE0-B444-1A0A99B21C5A}" destId="{EB2274FC-15F8-41B7-935B-E389FD47AFD1}" srcOrd="0" destOrd="0" presId="urn:microsoft.com/office/officeart/2005/8/layout/hierarchy2"/>
+    <dgm:cxn modelId="{2DDEA85D-AD1E-4DD7-BD91-2B83622A5381}" type="presOf" srcId="{F20EDC0B-CCE5-4D9D-9982-89A201087390}" destId="{674BA392-5914-4B78-A520-EE26D65D05C8}" srcOrd="0" destOrd="0" presId="urn:microsoft.com/office/officeart/2005/8/layout/hierarchy2"/>
+    <dgm:cxn modelId="{9C05C810-1C6A-4821-BBDD-63ED4412D708}" type="presOf" srcId="{753D8466-5B43-4022-9EA6-80697AD791EF}" destId="{2938BCE4-55BC-4FA7-8B13-8D7362E71CAD}" srcOrd="0" destOrd="0" presId="urn:microsoft.com/office/officeart/2005/8/layout/hierarchy2"/>
+    <dgm:cxn modelId="{F2DBEA9C-D3DE-4303-8923-6FE2CE9F16DF}" type="presOf" srcId="{83FAD934-5D5B-40FC-B3CA-D6105DE3D322}" destId="{8F195852-041E-423A-B5DF-8945941EB406}" srcOrd="0" destOrd="0" presId="urn:microsoft.com/office/officeart/2005/8/layout/hierarchy2"/>
+    <dgm:cxn modelId="{147F6E7B-3428-4AB6-99B5-C338137581DC}" type="presOf" srcId="{BABCE05A-4544-49DE-A70D-EBD4C2932AA1}" destId="{12FD7525-DB42-46F9-B8FD-D33568A05731}" srcOrd="1" destOrd="0" presId="urn:microsoft.com/office/officeart/2005/8/layout/hierarchy2"/>
+    <dgm:cxn modelId="{D1233892-3274-4367-889B-C21738C58A9E}" type="presOf" srcId="{7B2890D2-36E9-4029-898C-FC7E72272380}" destId="{497DB5E4-8EF3-40EA-9803-E80F51F19C35}" srcOrd="0" destOrd="0" presId="urn:microsoft.com/office/officeart/2005/8/layout/hierarchy2"/>
+    <dgm:cxn modelId="{457A7E81-050A-46D4-8085-E1CD3078F9EA}" type="presOf" srcId="{5E47499F-6F41-4F22-A420-01A675CE6103}" destId="{FB48A239-373B-4448-BD7F-C055FA9C8C48}" srcOrd="1" destOrd="0" presId="urn:microsoft.com/office/officeart/2005/8/layout/hierarchy2"/>
+    <dgm:cxn modelId="{97CD5736-54C6-4ACB-8C56-28D4F8AF533A}" srcId="{076B6350-4EE3-45E3-9904-173A771DF62A}" destId="{3958656D-BDA3-48B8-B715-8A44FDE6304E}" srcOrd="2" destOrd="0" parTransId="{6990C93A-7D15-43F9-A3BA-EF955BCEFB0F}" sibTransId="{D8D28F1D-BA72-4B54-B03D-1B8F6862319E}"/>
+    <dgm:cxn modelId="{527EC35E-70EF-4179-BB51-81B0FFF474D3}" type="presOf" srcId="{B503AF60-5EB5-4190-8EFC-246E35833849}" destId="{F53448B5-447F-4F1A-81C6-1F0D19E192DD}" srcOrd="0" destOrd="0" presId="urn:microsoft.com/office/officeart/2005/8/layout/hierarchy2"/>
     <dgm:cxn modelId="{F9B1644F-E249-48EB-97B5-22C2400DED34}" srcId="{D4D9B399-9B7F-46DA-97B2-FED098F5DA6B}" destId="{80D7FF03-79A4-410F-8B98-6A9724B85CBA}" srcOrd="2" destOrd="0" parTransId="{83FAD934-5D5B-40FC-B3CA-D6105DE3D322}" sibTransId="{30CB0A91-0FCE-45F8-A754-700AB3BFFDC6}"/>
-    <dgm:cxn modelId="{F5C59B60-3D72-4995-B5FB-83F23BA2412C}" type="presOf" srcId="{8B8178A4-03D0-4F83-88CD-9E6E781603E6}" destId="{C0C8DC8E-72DB-4A2E-A50E-DA1CA06D79E3}" srcOrd="0" destOrd="0" presId="urn:microsoft.com/office/officeart/2005/8/layout/hierarchy2"/>
+    <dgm:cxn modelId="{61708AD0-60B3-4C76-998B-67447D0D88C0}" type="presOf" srcId="{F20EDC0B-CCE5-4D9D-9982-89A201087390}" destId="{CAE1C8E1-FF9C-459C-820F-5A372E5B5202}" srcOrd="1" destOrd="0" presId="urn:microsoft.com/office/officeart/2005/8/layout/hierarchy2"/>
+    <dgm:cxn modelId="{FBDACE2F-775F-4066-8D29-2E6BDDC3BEF3}" type="presOf" srcId="{3958656D-BDA3-48B8-B715-8A44FDE6304E}" destId="{2AEF7D3A-FF38-45BC-9B3E-D40CCE847072}" srcOrd="0" destOrd="0" presId="urn:microsoft.com/office/officeart/2005/8/layout/hierarchy2"/>
+    <dgm:cxn modelId="{F14138C1-A3B2-4AE2-A00B-7F7DE38EAA68}" srcId="{5AA90255-5B35-44C4-B702-E81F223BEFD8}" destId="{45CDA3C7-8713-4369-838A-8B5F475DA36B}" srcOrd="0" destOrd="0" parTransId="{139FABCB-F47A-4731-86FD-9DEB34D850B8}" sibTransId="{7D179423-A3B9-4F05-A55D-89D4307A11C9}"/>
+    <dgm:cxn modelId="{7FB55B4B-D778-485E-80DB-622F39D1A15E}" srcId="{3958656D-BDA3-48B8-B715-8A44FDE6304E}" destId="{7B2890D2-36E9-4029-898C-FC7E72272380}" srcOrd="0" destOrd="0" parTransId="{F20EDC0B-CCE5-4D9D-9982-89A201087390}" sibTransId="{0DDB3E07-6F3E-4DE7-8E05-649EA4E9106B}"/>
+    <dgm:cxn modelId="{76A83407-0D08-4C36-8EC1-967113699D31}" type="presOf" srcId="{D4D9B399-9B7F-46DA-97B2-FED098F5DA6B}" destId="{6E6D9CAD-33D1-4ABE-986B-53D6D631EB94}" srcOrd="0" destOrd="0" presId="urn:microsoft.com/office/officeart/2005/8/layout/hierarchy2"/>
+    <dgm:cxn modelId="{3575FE21-7362-4261-B1D4-9587887A6267}" type="presOf" srcId="{076B6350-4EE3-45E3-9904-173A771DF62A}" destId="{BE306FCD-9806-4F30-B3B1-CA273857349C}" srcOrd="0" destOrd="0" presId="urn:microsoft.com/office/officeart/2005/8/layout/hierarchy2"/>
+    <dgm:cxn modelId="{A9C0F4E2-B2C3-42C2-8603-45DC168FCA3F}" type="presOf" srcId="{139FABCB-F47A-4731-86FD-9DEB34D850B8}" destId="{86416187-05A5-41DD-ADA2-C443892DABB2}" srcOrd="1" destOrd="0" presId="urn:microsoft.com/office/officeart/2005/8/layout/hierarchy2"/>
+    <dgm:cxn modelId="{3E67B2F4-2A44-4FE4-8CED-784637F7E4C2}" type="presOf" srcId="{139FABCB-F47A-4731-86FD-9DEB34D850B8}" destId="{AB7C6CD4-FF75-4E23-A8C3-0A2318DBB1D6}" srcOrd="0" destOrd="0" presId="urn:microsoft.com/office/officeart/2005/8/layout/hierarchy2"/>
+    <dgm:cxn modelId="{513FBE86-FBE7-4740-A6C3-85D579D97C7F}" type="presOf" srcId="{45CDA3C7-8713-4369-838A-8B5F475DA36B}" destId="{A1B1FB24-4A19-4073-B3DA-7D6FAFFD6611}" srcOrd="0" destOrd="0" presId="urn:microsoft.com/office/officeart/2005/8/layout/hierarchy2"/>
+    <dgm:cxn modelId="{C2C63491-C0E0-4B43-9F79-F9A8DFAA4CF8}" type="presOf" srcId="{BABCE05A-4544-49DE-A70D-EBD4C2932AA1}" destId="{B4361C68-E191-4E89-B0BD-BAD091626B5B}" srcOrd="0" destOrd="0" presId="urn:microsoft.com/office/officeart/2005/8/layout/hierarchy2"/>
+    <dgm:cxn modelId="{C911C826-25A0-4FC4-BA1A-00715161D958}" type="presOf" srcId="{753D8466-5B43-4022-9EA6-80697AD791EF}" destId="{A6341011-54EC-4E06-9306-EAF2DE56CD2C}" srcOrd="1" destOrd="0" presId="urn:microsoft.com/office/officeart/2005/8/layout/hierarchy2"/>
+    <dgm:cxn modelId="{B5A81960-2EC3-4CDD-9028-93EC75E637C7}" type="presOf" srcId="{86643E8D-F7CB-4F7B-B35A-FF26EACC433C}" destId="{419BEB18-32F6-4B18-9238-A8818FE634FC}" srcOrd="0" destOrd="0" presId="urn:microsoft.com/office/officeart/2005/8/layout/hierarchy2"/>
+    <dgm:cxn modelId="{1CEB6D8A-89F7-4A5A-9F39-D94F22ADD866}" type="presOf" srcId="{96FC7229-231F-4CA5-9914-6E9A83756569}" destId="{1906A700-A645-429B-8F9F-2A4F59D4835E}" srcOrd="0" destOrd="0" presId="urn:microsoft.com/office/officeart/2005/8/layout/hierarchy2"/>
+    <dgm:cxn modelId="{32ABE36F-B84E-48F4-BC67-8F5D825C7F85}" srcId="{076B6350-4EE3-45E3-9904-173A771DF62A}" destId="{D4D9B399-9B7F-46DA-97B2-FED098F5DA6B}" srcOrd="0" destOrd="0" parTransId="{E6A38AA6-80D6-4020-A52C-B824CD5FBB0F}" sibTransId="{48A5178F-146C-4A23-8FF2-2E99B30882F8}"/>
+    <dgm:cxn modelId="{88B08654-1321-416E-B327-5E7A3FF9CEF1}" type="presOf" srcId="{83FAD934-5D5B-40FC-B3CA-D6105DE3D322}" destId="{19EBF599-727A-47CA-B105-7B4051DFB8C7}" srcOrd="1" destOrd="0" presId="urn:microsoft.com/office/officeart/2005/8/layout/hierarchy2"/>
+    <dgm:cxn modelId="{FBDDF71E-5017-4605-9287-20B172DD9D89}" type="presOf" srcId="{5AA90255-5B35-44C4-B702-E81F223BEFD8}" destId="{3985982F-35AF-48B0-84C6-0C8F1D9EF2FA}" srcOrd="0" destOrd="0" presId="urn:microsoft.com/office/officeart/2005/8/layout/hierarchy2"/>
     <dgm:cxn modelId="{4CE301CD-89A8-41A8-9F17-DEC7FF5575CF}" srcId="{076B6350-4EE3-45E3-9904-173A771DF62A}" destId="{5AA90255-5B35-44C4-B702-E81F223BEFD8}" srcOrd="1" destOrd="0" parTransId="{2854FE16-3A46-47EE-A032-1136B67EB2C8}" sibTransId="{7B5E0C86-564B-4BB8-9398-E23143C8B801}"/>
-    <dgm:cxn modelId="{C87BA236-D484-4BD7-9B4C-9470358D590F}" type="presOf" srcId="{753D8466-5B43-4022-9EA6-80697AD791EF}" destId="{2938BCE4-55BC-4FA7-8B13-8D7362E71CAD}" srcOrd="0" destOrd="0" presId="urn:microsoft.com/office/officeart/2005/8/layout/hierarchy2"/>
-    <dgm:cxn modelId="{CEC572D6-C05E-4D23-B22E-DD202F223227}" type="presOf" srcId="{139FABCB-F47A-4731-86FD-9DEB34D850B8}" destId="{AB7C6CD4-FF75-4E23-A8C3-0A2318DBB1D6}" srcOrd="0" destOrd="0" presId="urn:microsoft.com/office/officeart/2005/8/layout/hierarchy2"/>
-    <dgm:cxn modelId="{2C95E376-35D8-4722-AAD8-1313B6FE930B}" type="presOf" srcId="{83FAD934-5D5B-40FC-B3CA-D6105DE3D322}" destId="{8F195852-041E-423A-B5DF-8945941EB406}" srcOrd="0" destOrd="0" presId="urn:microsoft.com/office/officeart/2005/8/layout/hierarchy2"/>
-    <dgm:cxn modelId="{7FB55B4B-D778-485E-80DB-622F39D1A15E}" srcId="{3958656D-BDA3-48B8-B715-8A44FDE6304E}" destId="{7B2890D2-36E9-4029-898C-FC7E72272380}" srcOrd="0" destOrd="0" parTransId="{F20EDC0B-CCE5-4D9D-9982-89A201087390}" sibTransId="{0DDB3E07-6F3E-4DE7-8E05-649EA4E9106B}"/>
-    <dgm:cxn modelId="{0A8F1705-AF8D-40DA-9CCB-A91365F9385B}" type="presOf" srcId="{C3D618C2-BF81-4220-A584-D841429B7058}" destId="{CA6C5886-D1D3-4819-90BD-4BAC8F1EE87D}" srcOrd="0" destOrd="0" presId="urn:microsoft.com/office/officeart/2005/8/layout/hierarchy2"/>
-    <dgm:cxn modelId="{113D2730-B950-40C9-A0DB-97EC9C94FCA3}" type="presOf" srcId="{DC7A1CA0-5D34-4F3B-A580-15CFD66EA796}" destId="{368F1645-5A66-45DB-B296-C23315AB7E22}" srcOrd="0" destOrd="0" presId="urn:microsoft.com/office/officeart/2005/8/layout/hierarchy2"/>
-    <dgm:cxn modelId="{21F45E3F-E3CC-472A-BF4D-7A7924646811}" type="presOf" srcId="{BABCE05A-4544-49DE-A70D-EBD4C2932AA1}" destId="{B4361C68-E191-4E89-B0BD-BAD091626B5B}" srcOrd="0" destOrd="0" presId="urn:microsoft.com/office/officeart/2005/8/layout/hierarchy2"/>
+    <dgm:cxn modelId="{C7A23034-BDC8-4D3F-9BDE-965A98CC4909}" type="presOf" srcId="{7BC373CD-A346-4D76-9165-35DCB418DD6B}" destId="{4E10DB54-35ED-4D9F-B388-F6C78413B8E9}" srcOrd="0" destOrd="0" presId="urn:microsoft.com/office/officeart/2005/8/layout/hierarchy2"/>
+    <dgm:cxn modelId="{EADD8572-449F-4B3D-8FFF-2526BC001438}" type="presOf" srcId="{C3D618C2-BF81-4220-A584-D841429B7058}" destId="{CA6C5886-D1D3-4819-90BD-4BAC8F1EE87D}" srcOrd="0" destOrd="0" presId="urn:microsoft.com/office/officeart/2005/8/layout/hierarchy2"/>
+    <dgm:cxn modelId="{A80A4F65-7375-4E8E-9CED-0483DD45593D}" srcId="{3958656D-BDA3-48B8-B715-8A44FDE6304E}" destId="{B503AF60-5EB5-4190-8EFC-246E35833849}" srcOrd="1" destOrd="0" parTransId="{9F4AA07C-F7C0-4EE0-B444-1A0A99B21C5A}" sibTransId="{97EEA01A-8995-4136-9B0E-B8636C2DDA04}"/>
     <dgm:cxn modelId="{96C6A9B5-7C0D-453A-8D3D-838B1E47CC7C}" srcId="{45CDA3C7-8713-4369-838A-8B5F475DA36B}" destId="{8B8178A4-03D0-4F83-88CD-9E6E781603E6}" srcOrd="0" destOrd="0" parTransId="{50BC2FEF-90AA-4887-A217-BCE929A4632A}" sibTransId="{0B865DCC-B624-40ED-970E-B677A52C4467}"/>
-    <dgm:cxn modelId="{AF5CDCD6-3302-458C-A57C-89A3724185E2}" type="presOf" srcId="{7BC373CD-A346-4D76-9165-35DCB418DD6B}" destId="{4E10DB54-35ED-4D9F-B388-F6C78413B8E9}" srcOrd="0" destOrd="0" presId="urn:microsoft.com/office/officeart/2005/8/layout/hierarchy2"/>
-    <dgm:cxn modelId="{42152A6D-7C86-4E14-8F33-46B87B8241DA}" type="presOf" srcId="{86643E8D-F7CB-4F7B-B35A-FF26EACC433C}" destId="{419BEB18-32F6-4B18-9238-A8818FE634FC}" srcOrd="0" destOrd="0" presId="urn:microsoft.com/office/officeart/2005/8/layout/hierarchy2"/>
-    <dgm:cxn modelId="{19D2A256-469D-4410-8488-9CB86899ECA8}" type="presParOf" srcId="{BE306FCD-9806-4F30-B3B1-CA273857349C}" destId="{BC89B9CD-5E6C-4475-ADF6-F7C2D7A5A353}" srcOrd="0" destOrd="0" presId="urn:microsoft.com/office/officeart/2005/8/layout/hierarchy2"/>
-    <dgm:cxn modelId="{5EF89EB8-C4A5-43CE-A314-2546E062D648}" type="presParOf" srcId="{BC89B9CD-5E6C-4475-ADF6-F7C2D7A5A353}" destId="{6E6D9CAD-33D1-4ABE-986B-53D6D631EB94}" srcOrd="0" destOrd="0" presId="urn:microsoft.com/office/officeart/2005/8/layout/hierarchy2"/>
-    <dgm:cxn modelId="{C7DA5CC9-99CA-439F-A510-B337808ED36F}" type="presParOf" srcId="{BC89B9CD-5E6C-4475-ADF6-F7C2D7A5A353}" destId="{47C7FA5F-116D-41D5-BE1E-63389D526519}" srcOrd="1" destOrd="0" presId="urn:microsoft.com/office/officeart/2005/8/layout/hierarchy2"/>
-    <dgm:cxn modelId="{E0F51235-DF48-4CB1-98FB-9AF1DFABA159}" type="presParOf" srcId="{47C7FA5F-116D-41D5-BE1E-63389D526519}" destId="{B4361C68-E191-4E89-B0BD-BAD091626B5B}" srcOrd="0" destOrd="0" presId="urn:microsoft.com/office/officeart/2005/8/layout/hierarchy2"/>
-    <dgm:cxn modelId="{46CAFEA1-5A0B-459F-BE11-07D6739E6688}" type="presParOf" srcId="{B4361C68-E191-4E89-B0BD-BAD091626B5B}" destId="{12FD7525-DB42-46F9-B8FD-D33568A05731}" srcOrd="0" destOrd="0" presId="urn:microsoft.com/office/officeart/2005/8/layout/hierarchy2"/>
-    <dgm:cxn modelId="{DC017477-FCEA-4CBE-AFCF-5E1E6A586328}" type="presParOf" srcId="{47C7FA5F-116D-41D5-BE1E-63389D526519}" destId="{8D4B9DA0-8352-443E-AB23-4081880753A9}" srcOrd="1" destOrd="0" presId="urn:microsoft.com/office/officeart/2005/8/layout/hierarchy2"/>
-    <dgm:cxn modelId="{ED8C373B-A4AC-4489-B043-A13EDCD17869}" type="presParOf" srcId="{8D4B9DA0-8352-443E-AB23-4081880753A9}" destId="{CA6C5886-D1D3-4819-90BD-4BAC8F1EE87D}" srcOrd="0" destOrd="0" presId="urn:microsoft.com/office/officeart/2005/8/layout/hierarchy2"/>
-    <dgm:cxn modelId="{215707C7-1192-406B-93F4-C7111740908A}" type="presParOf" srcId="{8D4B9DA0-8352-443E-AB23-4081880753A9}" destId="{9192797A-2A70-45CD-83CD-8CC844391943}" srcOrd="1" destOrd="0" presId="urn:microsoft.com/office/officeart/2005/8/layout/hierarchy2"/>
-    <dgm:cxn modelId="{D2B81FFD-895E-46B9-8A68-746AAF028810}" type="presParOf" srcId="{47C7FA5F-116D-41D5-BE1E-63389D526519}" destId="{E11C7B6F-7180-43A5-992E-3EA5851F2391}" srcOrd="2" destOrd="0" presId="urn:microsoft.com/office/officeart/2005/8/layout/hierarchy2"/>
-    <dgm:cxn modelId="{A29AFCE6-DD70-418F-817F-A87F14A62840}" type="presParOf" srcId="{E11C7B6F-7180-43A5-992E-3EA5851F2391}" destId="{FB48A239-373B-4448-BD7F-C055FA9C8C48}" srcOrd="0" destOrd="0" presId="urn:microsoft.com/office/officeart/2005/8/layout/hierarchy2"/>
-    <dgm:cxn modelId="{651B0D57-4C41-4ED5-8358-275310D98708}" type="presParOf" srcId="{47C7FA5F-116D-41D5-BE1E-63389D526519}" destId="{49833578-BD56-4B76-A7B4-93C083AE7440}" srcOrd="3" destOrd="0" presId="urn:microsoft.com/office/officeart/2005/8/layout/hierarchy2"/>
-    <dgm:cxn modelId="{B2C37D0A-0869-40FA-B1A6-9DE77DF8F0D9}" type="presParOf" srcId="{49833578-BD56-4B76-A7B4-93C083AE7440}" destId="{419BEB18-32F6-4B18-9238-A8818FE634FC}" srcOrd="0" destOrd="0" presId="urn:microsoft.com/office/officeart/2005/8/layout/hierarchy2"/>
-    <dgm:cxn modelId="{767CF58F-848A-49EB-B1D2-AAF82BAB9AB0}" type="presParOf" srcId="{49833578-BD56-4B76-A7B4-93C083AE7440}" destId="{9606F08B-4F70-4EB6-983D-ED46C176903C}" srcOrd="1" destOrd="0" presId="urn:microsoft.com/office/officeart/2005/8/layout/hierarchy2"/>
-    <dgm:cxn modelId="{6C74ED72-36E0-49CE-915A-FD3C7A6F6797}" type="presParOf" srcId="{47C7FA5F-116D-41D5-BE1E-63389D526519}" destId="{8F195852-041E-423A-B5DF-8945941EB406}" srcOrd="4" destOrd="0" presId="urn:microsoft.com/office/officeart/2005/8/layout/hierarchy2"/>
-    <dgm:cxn modelId="{7ACE3253-BCA2-49F3-A794-A70F74FC1C30}" type="presParOf" srcId="{8F195852-041E-423A-B5DF-8945941EB406}" destId="{19EBF599-727A-47CA-B105-7B4051DFB8C7}" srcOrd="0" destOrd="0" presId="urn:microsoft.com/office/officeart/2005/8/layout/hierarchy2"/>
-    <dgm:cxn modelId="{F420BD7F-8E24-4DCF-B1AB-6AAAF2F64179}" type="presParOf" srcId="{47C7FA5F-116D-41D5-BE1E-63389D526519}" destId="{5B0C94E8-6047-4A9D-A59D-4243CA01023B}" srcOrd="5" destOrd="0" presId="urn:microsoft.com/office/officeart/2005/8/layout/hierarchy2"/>
-    <dgm:cxn modelId="{458E8D89-F92F-4753-A40B-CE452624FED1}" type="presParOf" srcId="{5B0C94E8-6047-4A9D-A59D-4243CA01023B}" destId="{47ACED10-AF50-4A06-8AC5-32A97AE3B1C8}" srcOrd="0" destOrd="0" presId="urn:microsoft.com/office/officeart/2005/8/layout/hierarchy2"/>
-    <dgm:cxn modelId="{B88E2A2F-D926-4C4E-9D87-4F4B102FC859}" type="presParOf" srcId="{5B0C94E8-6047-4A9D-A59D-4243CA01023B}" destId="{51C9AA23-5208-47C4-9495-ED7DF43D7949}" srcOrd="1" destOrd="0" presId="urn:microsoft.com/office/officeart/2005/8/layout/hierarchy2"/>
-    <dgm:cxn modelId="{F9FECD60-C5DA-4F70-8ECF-0B76F59C0683}" type="presParOf" srcId="{BE306FCD-9806-4F30-B3B1-CA273857349C}" destId="{8658F2C1-2E33-4716-96CE-BB95A05DA53A}" srcOrd="1" destOrd="0" presId="urn:microsoft.com/office/officeart/2005/8/layout/hierarchy2"/>
-    <dgm:cxn modelId="{0E5903E7-ED35-47FB-8680-AD7C12646233}" type="presParOf" srcId="{8658F2C1-2E33-4716-96CE-BB95A05DA53A}" destId="{3985982F-35AF-48B0-84C6-0C8F1D9EF2FA}" srcOrd="0" destOrd="0" presId="urn:microsoft.com/office/officeart/2005/8/layout/hierarchy2"/>
-    <dgm:cxn modelId="{6D3DEF81-0FCA-4A91-81D6-0A6431A09A3F}" type="presParOf" srcId="{8658F2C1-2E33-4716-96CE-BB95A05DA53A}" destId="{E962D45F-3934-4127-B852-040B19CBBED4}" srcOrd="1" destOrd="0" presId="urn:microsoft.com/office/officeart/2005/8/layout/hierarchy2"/>
-    <dgm:cxn modelId="{6C975E71-F636-46E0-AFEC-D96483386F27}" type="presParOf" srcId="{E962D45F-3934-4127-B852-040B19CBBED4}" destId="{AB7C6CD4-FF75-4E23-A8C3-0A2318DBB1D6}" srcOrd="0" destOrd="0" presId="urn:microsoft.com/office/officeart/2005/8/layout/hierarchy2"/>
-    <dgm:cxn modelId="{0CBC45C1-1FB1-4DAB-B15A-14C752E577B2}" type="presParOf" srcId="{AB7C6CD4-FF75-4E23-A8C3-0A2318DBB1D6}" destId="{86416187-05A5-41DD-ADA2-C443892DABB2}" srcOrd="0" destOrd="0" presId="urn:microsoft.com/office/officeart/2005/8/layout/hierarchy2"/>
-    <dgm:cxn modelId="{113830B7-C120-41B1-A69B-F316275203A9}" type="presParOf" srcId="{E962D45F-3934-4127-B852-040B19CBBED4}" destId="{F5141415-821F-4342-AEDF-E9BC97E8B75D}" srcOrd="1" destOrd="0" presId="urn:microsoft.com/office/officeart/2005/8/layout/hierarchy2"/>
-    <dgm:cxn modelId="{1639F022-7073-4063-A50E-90576343889F}" type="presParOf" srcId="{F5141415-821F-4342-AEDF-E9BC97E8B75D}" destId="{A1B1FB24-4A19-4073-B3DA-7D6FAFFD6611}" srcOrd="0" destOrd="0" presId="urn:microsoft.com/office/officeart/2005/8/layout/hierarchy2"/>
-    <dgm:cxn modelId="{AB397665-4E4D-4A24-BFAE-E487A62E44CE}" type="presParOf" srcId="{F5141415-821F-4342-AEDF-E9BC97E8B75D}" destId="{1AAB8F11-CB53-4E23-8DA2-6135C0475A27}" srcOrd="1" destOrd="0" presId="urn:microsoft.com/office/officeart/2005/8/layout/hierarchy2"/>
-    <dgm:cxn modelId="{895EB6B9-D6E5-4DB1-B735-69E9153ADC7F}" type="presParOf" srcId="{1AAB8F11-CB53-4E23-8DA2-6135C0475A27}" destId="{FDA47220-895B-4A69-B2BB-8BF8C016FF4B}" srcOrd="0" destOrd="0" presId="urn:microsoft.com/office/officeart/2005/8/layout/hierarchy2"/>
-    <dgm:cxn modelId="{BE6DB77E-B34F-4076-BFDE-84A7004AE5D7}" type="presParOf" srcId="{FDA47220-895B-4A69-B2BB-8BF8C016FF4B}" destId="{9F0B1A31-63BD-41F6-82FC-F5574A92E909}" srcOrd="0" destOrd="0" presId="urn:microsoft.com/office/officeart/2005/8/layout/hierarchy2"/>
-    <dgm:cxn modelId="{4A0B62AB-1D67-45A8-A554-61F281EA4A91}" type="presParOf" srcId="{1AAB8F11-CB53-4E23-8DA2-6135C0475A27}" destId="{519D71D9-AD17-481A-BC45-95647664C32A}" srcOrd="1" destOrd="0" presId="urn:microsoft.com/office/officeart/2005/8/layout/hierarchy2"/>
-    <dgm:cxn modelId="{4B57F4D1-CB98-48D7-8D50-999CDC0E8F99}" type="presParOf" srcId="{519D71D9-AD17-481A-BC45-95647664C32A}" destId="{C0C8DC8E-72DB-4A2E-A50E-DA1CA06D79E3}" srcOrd="0" destOrd="0" presId="urn:microsoft.com/office/officeart/2005/8/layout/hierarchy2"/>
-    <dgm:cxn modelId="{F982AC58-EF19-46C0-B2D6-53195763CA54}" type="presParOf" srcId="{519D71D9-AD17-481A-BC45-95647664C32A}" destId="{98B01CE3-DDD6-4A2E-A4D8-B0F413861D6D}" srcOrd="1" destOrd="0" presId="urn:microsoft.com/office/officeart/2005/8/layout/hierarchy2"/>
-    <dgm:cxn modelId="{B4126264-06E4-486A-809B-D72F49BF5EE1}" type="presParOf" srcId="{1AAB8F11-CB53-4E23-8DA2-6135C0475A27}" destId="{4E10DB54-35ED-4D9F-B388-F6C78413B8E9}" srcOrd="2" destOrd="0" presId="urn:microsoft.com/office/officeart/2005/8/layout/hierarchy2"/>
-    <dgm:cxn modelId="{17EF40DE-4B89-4184-8564-4E631CE3C7F1}" type="presParOf" srcId="{4E10DB54-35ED-4D9F-B388-F6C78413B8E9}" destId="{F67B909A-A307-4E9B-9469-45A779E59A51}" srcOrd="0" destOrd="0" presId="urn:microsoft.com/office/officeart/2005/8/layout/hierarchy2"/>
-    <dgm:cxn modelId="{557B5EA1-B5F8-4594-BE60-2D9DEC755662}" type="presParOf" srcId="{1AAB8F11-CB53-4E23-8DA2-6135C0475A27}" destId="{14714887-E966-470C-860D-96908FD88E18}" srcOrd="3" destOrd="0" presId="urn:microsoft.com/office/officeart/2005/8/layout/hierarchy2"/>
-    <dgm:cxn modelId="{5B12FEBA-CBC9-4A37-9D0E-1EB7434169B3}" type="presParOf" srcId="{14714887-E966-470C-860D-96908FD88E18}" destId="{1906A700-A645-429B-8F9F-2A4F59D4835E}" srcOrd="0" destOrd="0" presId="urn:microsoft.com/office/officeart/2005/8/layout/hierarchy2"/>
-    <dgm:cxn modelId="{9F3B3402-D5A5-446E-8E05-5BA74F38522F}" type="presParOf" srcId="{14714887-E966-470C-860D-96908FD88E18}" destId="{9E21E745-5CA6-4C1A-A097-7D4CFAE8952B}" srcOrd="1" destOrd="0" presId="urn:microsoft.com/office/officeart/2005/8/layout/hierarchy2"/>
-    <dgm:cxn modelId="{CF8CA919-4ACE-47A1-96C7-A9BB0C318E03}" type="presParOf" srcId="{1AAB8F11-CB53-4E23-8DA2-6135C0475A27}" destId="{2938BCE4-55BC-4FA7-8B13-8D7362E71CAD}" srcOrd="4" destOrd="0" presId="urn:microsoft.com/office/officeart/2005/8/layout/hierarchy2"/>
-    <dgm:cxn modelId="{00F8E9EC-C0D2-4A05-8299-9AFB052D0852}" type="presParOf" srcId="{2938BCE4-55BC-4FA7-8B13-8D7362E71CAD}" destId="{A6341011-54EC-4E06-9306-EAF2DE56CD2C}" srcOrd="0" destOrd="0" presId="urn:microsoft.com/office/officeart/2005/8/layout/hierarchy2"/>
-    <dgm:cxn modelId="{E1C4BE2C-810D-4B43-A9DB-8393E171C2E2}" type="presParOf" srcId="{1AAB8F11-CB53-4E23-8DA2-6135C0475A27}" destId="{A0A8C24A-B549-4DD3-A86B-5C27239361DA}" srcOrd="5" destOrd="0" presId="urn:microsoft.com/office/officeart/2005/8/layout/hierarchy2"/>
-    <dgm:cxn modelId="{07ABEC26-710F-4148-A4F8-AB3D124A3D49}" type="presParOf" srcId="{A0A8C24A-B549-4DD3-A86B-5C27239361DA}" destId="{368F1645-5A66-45DB-B296-C23315AB7E22}" srcOrd="0" destOrd="0" presId="urn:microsoft.com/office/officeart/2005/8/layout/hierarchy2"/>
-    <dgm:cxn modelId="{F98E20A0-2770-4AF5-88CC-25258282FEF3}" type="presParOf" srcId="{A0A8C24A-B549-4DD3-A86B-5C27239361DA}" destId="{AAB70EE2-6F5D-4397-9BEA-BD14754644EA}" srcOrd="1" destOrd="0" presId="urn:microsoft.com/office/officeart/2005/8/layout/hierarchy2"/>
-    <dgm:cxn modelId="{F53FD941-A843-4D55-A96D-2D8007A770B3}" type="presParOf" srcId="{BE306FCD-9806-4F30-B3B1-CA273857349C}" destId="{3EC8FEA1-FACA-4B7A-ACC4-B6309011D501}" srcOrd="2" destOrd="0" presId="urn:microsoft.com/office/officeart/2005/8/layout/hierarchy2"/>
-    <dgm:cxn modelId="{3EF3E7D4-B988-4CBC-9ACF-98733D230A38}" type="presParOf" srcId="{3EC8FEA1-FACA-4B7A-ACC4-B6309011D501}" destId="{2AEF7D3A-FF38-45BC-9B3E-D40CCE847072}" srcOrd="0" destOrd="0" presId="urn:microsoft.com/office/officeart/2005/8/layout/hierarchy2"/>
-    <dgm:cxn modelId="{0F40182E-ADFD-441F-ABC4-BFEE829B9664}" type="presParOf" srcId="{3EC8FEA1-FACA-4B7A-ACC4-B6309011D501}" destId="{2E81C92C-CE54-4B34-8AD9-23F5F8E60BCB}" srcOrd="1" destOrd="0" presId="urn:microsoft.com/office/officeart/2005/8/layout/hierarchy2"/>
-    <dgm:cxn modelId="{F2C4756B-C8A7-4D34-8BA4-205C0F9CA66B}" type="presParOf" srcId="{2E81C92C-CE54-4B34-8AD9-23F5F8E60BCB}" destId="{674BA392-5914-4B78-A520-EE26D65D05C8}" srcOrd="0" destOrd="0" presId="urn:microsoft.com/office/officeart/2005/8/layout/hierarchy2"/>
-    <dgm:cxn modelId="{3009932A-D1B3-459C-B64B-AA8D440C4514}" type="presParOf" srcId="{674BA392-5914-4B78-A520-EE26D65D05C8}" destId="{CAE1C8E1-FF9C-459C-820F-5A372E5B5202}" srcOrd="0" destOrd="0" presId="urn:microsoft.com/office/officeart/2005/8/layout/hierarchy2"/>
-    <dgm:cxn modelId="{3B2FF0DE-B4B0-4E53-AD10-D744BB870ECE}" type="presParOf" srcId="{2E81C92C-CE54-4B34-8AD9-23F5F8E60BCB}" destId="{905C17AD-FE93-4469-8609-EDCF89529AA2}" srcOrd="1" destOrd="0" presId="urn:microsoft.com/office/officeart/2005/8/layout/hierarchy2"/>
-    <dgm:cxn modelId="{6FFEE94E-32A7-4A66-91D7-118678D21C2B}" type="presParOf" srcId="{905C17AD-FE93-4469-8609-EDCF89529AA2}" destId="{497DB5E4-8EF3-40EA-9803-E80F51F19C35}" srcOrd="0" destOrd="0" presId="urn:microsoft.com/office/officeart/2005/8/layout/hierarchy2"/>
-    <dgm:cxn modelId="{3E2CFD2E-FF86-4735-8203-C3A134A90CB7}" type="presParOf" srcId="{905C17AD-FE93-4469-8609-EDCF89529AA2}" destId="{A54907F9-77D3-493A-BD14-6183BAA27BA4}" srcOrd="1" destOrd="0" presId="urn:microsoft.com/office/officeart/2005/8/layout/hierarchy2"/>
-    <dgm:cxn modelId="{1EB5A004-903A-4A6C-8AE8-FC7E46730A3D}" type="presParOf" srcId="{2E81C92C-CE54-4B34-8AD9-23F5F8E60BCB}" destId="{EB2274FC-15F8-41B7-935B-E389FD47AFD1}" srcOrd="2" destOrd="0" presId="urn:microsoft.com/office/officeart/2005/8/layout/hierarchy2"/>
-    <dgm:cxn modelId="{C6FB0107-EE79-48A3-8858-E17433D2CC50}" type="presParOf" srcId="{EB2274FC-15F8-41B7-935B-E389FD47AFD1}" destId="{87E32AC2-4577-44E3-BD84-D5E3BD970540}" srcOrd="0" destOrd="0" presId="urn:microsoft.com/office/officeart/2005/8/layout/hierarchy2"/>
-    <dgm:cxn modelId="{49F4CC12-1E93-4E34-ADF4-8ECA94F7C03E}" type="presParOf" srcId="{2E81C92C-CE54-4B34-8AD9-23F5F8E60BCB}" destId="{9076073A-94D7-4B3A-BEDD-A7CFB249D472}" srcOrd="3" destOrd="0" presId="urn:microsoft.com/office/officeart/2005/8/layout/hierarchy2"/>
-    <dgm:cxn modelId="{DB6A0519-0C03-42D3-A881-41F203769D98}" type="presParOf" srcId="{9076073A-94D7-4B3A-BEDD-A7CFB249D472}" destId="{F53448B5-447F-4F1A-81C6-1F0D19E192DD}" srcOrd="0" destOrd="0" presId="urn:microsoft.com/office/officeart/2005/8/layout/hierarchy2"/>
-    <dgm:cxn modelId="{1BCE4972-5C22-48E1-9CEB-4684764375DD}" type="presParOf" srcId="{9076073A-94D7-4B3A-BEDD-A7CFB249D472}" destId="{9771CB1D-2BA5-42D9-9957-3E7E79F8490A}" srcOrd="1" destOrd="0" presId="urn:microsoft.com/office/officeart/2005/8/layout/hierarchy2"/>
+    <dgm:cxn modelId="{30AAC660-6CDF-417C-861C-9CBF8BD3A19F}" type="presOf" srcId="{7BC373CD-A346-4D76-9165-35DCB418DD6B}" destId="{F67B909A-A307-4E9B-9469-45A779E59A51}" srcOrd="1" destOrd="0" presId="urn:microsoft.com/office/officeart/2005/8/layout/hierarchy2"/>
+    <dgm:cxn modelId="{88BC9440-5027-4E99-8C8B-975B780FFD91}" type="presOf" srcId="{8B8178A4-03D0-4F83-88CD-9E6E781603E6}" destId="{C0C8DC8E-72DB-4A2E-A50E-DA1CA06D79E3}" srcOrd="0" destOrd="0" presId="urn:microsoft.com/office/officeart/2005/8/layout/hierarchy2"/>
+    <dgm:cxn modelId="{0487E0C7-B887-438B-A39A-6B89DC1F9457}" type="presParOf" srcId="{BE306FCD-9806-4F30-B3B1-CA273857349C}" destId="{BC89B9CD-5E6C-4475-ADF6-F7C2D7A5A353}" srcOrd="0" destOrd="0" presId="urn:microsoft.com/office/officeart/2005/8/layout/hierarchy2"/>
+    <dgm:cxn modelId="{F6FF7B17-FDEA-4F54-B914-89C24CF46144}" type="presParOf" srcId="{BC89B9CD-5E6C-4475-ADF6-F7C2D7A5A353}" destId="{6E6D9CAD-33D1-4ABE-986B-53D6D631EB94}" srcOrd="0" destOrd="0" presId="urn:microsoft.com/office/officeart/2005/8/layout/hierarchy2"/>
+    <dgm:cxn modelId="{10FA7ABF-FC6A-4792-AF46-5F1F868486EF}" type="presParOf" srcId="{BC89B9CD-5E6C-4475-ADF6-F7C2D7A5A353}" destId="{47C7FA5F-116D-41D5-BE1E-63389D526519}" srcOrd="1" destOrd="0" presId="urn:microsoft.com/office/officeart/2005/8/layout/hierarchy2"/>
+    <dgm:cxn modelId="{9FA404C6-A3C6-4CCD-AE0D-59403EF38F1B}" type="presParOf" srcId="{47C7FA5F-116D-41D5-BE1E-63389D526519}" destId="{B4361C68-E191-4E89-B0BD-BAD091626B5B}" srcOrd="0" destOrd="0" presId="urn:microsoft.com/office/officeart/2005/8/layout/hierarchy2"/>
+    <dgm:cxn modelId="{ABD48DD9-283E-4E5E-A1A0-A1560373D015}" type="presParOf" srcId="{B4361C68-E191-4E89-B0BD-BAD091626B5B}" destId="{12FD7525-DB42-46F9-B8FD-D33568A05731}" srcOrd="0" destOrd="0" presId="urn:microsoft.com/office/officeart/2005/8/layout/hierarchy2"/>
+    <dgm:cxn modelId="{95B2B11B-8EA8-4FD0-94E0-F8AA925096D9}" type="presParOf" srcId="{47C7FA5F-116D-41D5-BE1E-63389D526519}" destId="{8D4B9DA0-8352-443E-AB23-4081880753A9}" srcOrd="1" destOrd="0" presId="urn:microsoft.com/office/officeart/2005/8/layout/hierarchy2"/>
+    <dgm:cxn modelId="{E68A59E0-6320-40B5-8C93-D06C28A15E33}" type="presParOf" srcId="{8D4B9DA0-8352-443E-AB23-4081880753A9}" destId="{CA6C5886-D1D3-4819-90BD-4BAC8F1EE87D}" srcOrd="0" destOrd="0" presId="urn:microsoft.com/office/officeart/2005/8/layout/hierarchy2"/>
+    <dgm:cxn modelId="{93F84A09-689D-4608-9FAE-3013BD2796E6}" type="presParOf" srcId="{8D4B9DA0-8352-443E-AB23-4081880753A9}" destId="{9192797A-2A70-45CD-83CD-8CC844391943}" srcOrd="1" destOrd="0" presId="urn:microsoft.com/office/officeart/2005/8/layout/hierarchy2"/>
+    <dgm:cxn modelId="{3464923A-CF7B-46C8-8094-8992BF695963}" type="presParOf" srcId="{47C7FA5F-116D-41D5-BE1E-63389D526519}" destId="{E11C7B6F-7180-43A5-992E-3EA5851F2391}" srcOrd="2" destOrd="0" presId="urn:microsoft.com/office/officeart/2005/8/layout/hierarchy2"/>
+    <dgm:cxn modelId="{C02E7D04-BF9E-4391-814C-CD728F3C5E52}" type="presParOf" srcId="{E11C7B6F-7180-43A5-992E-3EA5851F2391}" destId="{FB48A239-373B-4448-BD7F-C055FA9C8C48}" srcOrd="0" destOrd="0" presId="urn:microsoft.com/office/officeart/2005/8/layout/hierarchy2"/>
+    <dgm:cxn modelId="{7D442CCD-B83A-47E9-8E1A-5B5284C448C6}" type="presParOf" srcId="{47C7FA5F-116D-41D5-BE1E-63389D526519}" destId="{49833578-BD56-4B76-A7B4-93C083AE7440}" srcOrd="3" destOrd="0" presId="urn:microsoft.com/office/officeart/2005/8/layout/hierarchy2"/>
+    <dgm:cxn modelId="{644D71AB-F37D-4748-BF35-272815B238E0}" type="presParOf" srcId="{49833578-BD56-4B76-A7B4-93C083AE7440}" destId="{419BEB18-32F6-4B18-9238-A8818FE634FC}" srcOrd="0" destOrd="0" presId="urn:microsoft.com/office/officeart/2005/8/layout/hierarchy2"/>
+    <dgm:cxn modelId="{96937882-3892-4311-AA4B-FD67B9BFAEBF}" type="presParOf" srcId="{49833578-BD56-4B76-A7B4-93C083AE7440}" destId="{9606F08B-4F70-4EB6-983D-ED46C176903C}" srcOrd="1" destOrd="0" presId="urn:microsoft.com/office/officeart/2005/8/layout/hierarchy2"/>
+    <dgm:cxn modelId="{1BB02325-504A-4CAF-B89B-B3904B928CB5}" type="presParOf" srcId="{47C7FA5F-116D-41D5-BE1E-63389D526519}" destId="{8F195852-041E-423A-B5DF-8945941EB406}" srcOrd="4" destOrd="0" presId="urn:microsoft.com/office/officeart/2005/8/layout/hierarchy2"/>
+    <dgm:cxn modelId="{4CBBB159-0E4B-4039-AD12-E10B428FB211}" type="presParOf" srcId="{8F195852-041E-423A-B5DF-8945941EB406}" destId="{19EBF599-727A-47CA-B105-7B4051DFB8C7}" srcOrd="0" destOrd="0" presId="urn:microsoft.com/office/officeart/2005/8/layout/hierarchy2"/>
+    <dgm:cxn modelId="{8B351FEE-2CEB-4DE3-BEE3-8B1776B86A17}" type="presParOf" srcId="{47C7FA5F-116D-41D5-BE1E-63389D526519}" destId="{5B0C94E8-6047-4A9D-A59D-4243CA01023B}" srcOrd="5" destOrd="0" presId="urn:microsoft.com/office/officeart/2005/8/layout/hierarchy2"/>
+    <dgm:cxn modelId="{F22F85A9-A6E9-451D-A332-A2E1F21B22B3}" type="presParOf" srcId="{5B0C94E8-6047-4A9D-A59D-4243CA01023B}" destId="{47ACED10-AF50-4A06-8AC5-32A97AE3B1C8}" srcOrd="0" destOrd="0" presId="urn:microsoft.com/office/officeart/2005/8/layout/hierarchy2"/>
+    <dgm:cxn modelId="{69CFCFB1-6AAB-4C88-8328-430E411C9151}" type="presParOf" srcId="{5B0C94E8-6047-4A9D-A59D-4243CA01023B}" destId="{51C9AA23-5208-47C4-9495-ED7DF43D7949}" srcOrd="1" destOrd="0" presId="urn:microsoft.com/office/officeart/2005/8/layout/hierarchy2"/>
+    <dgm:cxn modelId="{99152EA5-06C4-458F-8253-DFD3C011BDF0}" type="presParOf" srcId="{BE306FCD-9806-4F30-B3B1-CA273857349C}" destId="{8658F2C1-2E33-4716-96CE-BB95A05DA53A}" srcOrd="1" destOrd="0" presId="urn:microsoft.com/office/officeart/2005/8/layout/hierarchy2"/>
+    <dgm:cxn modelId="{32049B5D-23FC-40BE-8BD6-4347667181E0}" type="presParOf" srcId="{8658F2C1-2E33-4716-96CE-BB95A05DA53A}" destId="{3985982F-35AF-48B0-84C6-0C8F1D9EF2FA}" srcOrd="0" destOrd="0" presId="urn:microsoft.com/office/officeart/2005/8/layout/hierarchy2"/>
+    <dgm:cxn modelId="{2B33CDAB-02BA-4F2F-8D47-07FC191AD841}" type="presParOf" srcId="{8658F2C1-2E33-4716-96CE-BB95A05DA53A}" destId="{E962D45F-3934-4127-B852-040B19CBBED4}" srcOrd="1" destOrd="0" presId="urn:microsoft.com/office/officeart/2005/8/layout/hierarchy2"/>
+    <dgm:cxn modelId="{FB0EAF9C-D719-44A5-A074-DF019693F8ED}" type="presParOf" srcId="{E962D45F-3934-4127-B852-040B19CBBED4}" destId="{AB7C6CD4-FF75-4E23-A8C3-0A2318DBB1D6}" srcOrd="0" destOrd="0" presId="urn:microsoft.com/office/officeart/2005/8/layout/hierarchy2"/>
+    <dgm:cxn modelId="{7F35FF5C-D6A5-4B55-92F3-B81252640E48}" type="presParOf" srcId="{AB7C6CD4-FF75-4E23-A8C3-0A2318DBB1D6}" destId="{86416187-05A5-41DD-ADA2-C443892DABB2}" srcOrd="0" destOrd="0" presId="urn:microsoft.com/office/officeart/2005/8/layout/hierarchy2"/>
+    <dgm:cxn modelId="{5F3B20B5-FD37-4BBC-9DAE-4B89D77B8C5D}" type="presParOf" srcId="{E962D45F-3934-4127-B852-040B19CBBED4}" destId="{F5141415-821F-4342-AEDF-E9BC97E8B75D}" srcOrd="1" destOrd="0" presId="urn:microsoft.com/office/officeart/2005/8/layout/hierarchy2"/>
+    <dgm:cxn modelId="{E207D704-486C-4568-9613-5CE764105C2E}" type="presParOf" srcId="{F5141415-821F-4342-AEDF-E9BC97E8B75D}" destId="{A1B1FB24-4A19-4073-B3DA-7D6FAFFD6611}" srcOrd="0" destOrd="0" presId="urn:microsoft.com/office/officeart/2005/8/layout/hierarchy2"/>
+    <dgm:cxn modelId="{31335850-E525-4D98-B787-624FB1345A90}" type="presParOf" srcId="{F5141415-821F-4342-AEDF-E9BC97E8B75D}" destId="{1AAB8F11-CB53-4E23-8DA2-6135C0475A27}" srcOrd="1" destOrd="0" presId="urn:microsoft.com/office/officeart/2005/8/layout/hierarchy2"/>
+    <dgm:cxn modelId="{BA9EE7BF-246F-4A7D-B6B5-8E48CAB8B7FB}" type="presParOf" srcId="{1AAB8F11-CB53-4E23-8DA2-6135C0475A27}" destId="{FDA47220-895B-4A69-B2BB-8BF8C016FF4B}" srcOrd="0" destOrd="0" presId="urn:microsoft.com/office/officeart/2005/8/layout/hierarchy2"/>
+    <dgm:cxn modelId="{3BA67543-6EC1-4136-B7B8-1AD2CDE1D25C}" type="presParOf" srcId="{FDA47220-895B-4A69-B2BB-8BF8C016FF4B}" destId="{9F0B1A31-63BD-41F6-82FC-F5574A92E909}" srcOrd="0" destOrd="0" presId="urn:microsoft.com/office/officeart/2005/8/layout/hierarchy2"/>
+    <dgm:cxn modelId="{5E26487D-8BEF-42FA-9ABB-24A38D57E1FD}" type="presParOf" srcId="{1AAB8F11-CB53-4E23-8DA2-6135C0475A27}" destId="{519D71D9-AD17-481A-BC45-95647664C32A}" srcOrd="1" destOrd="0" presId="urn:microsoft.com/office/officeart/2005/8/layout/hierarchy2"/>
+    <dgm:cxn modelId="{A5B5ECDB-FF0F-44BD-98FD-F00A6918EE6B}" type="presParOf" srcId="{519D71D9-AD17-481A-BC45-95647664C32A}" destId="{C0C8DC8E-72DB-4A2E-A50E-DA1CA06D79E3}" srcOrd="0" destOrd="0" presId="urn:microsoft.com/office/officeart/2005/8/layout/hierarchy2"/>
+    <dgm:cxn modelId="{7CD839E4-CF67-4DD1-8755-421B83EBB696}" type="presParOf" srcId="{519D71D9-AD17-481A-BC45-95647664C32A}" destId="{98B01CE3-DDD6-4A2E-A4D8-B0F413861D6D}" srcOrd="1" destOrd="0" presId="urn:microsoft.com/office/officeart/2005/8/layout/hierarchy2"/>
+    <dgm:cxn modelId="{B2B74CB7-C736-465A-92C0-52D7EF3CC5EE}" type="presParOf" srcId="{1AAB8F11-CB53-4E23-8DA2-6135C0475A27}" destId="{4E10DB54-35ED-4D9F-B388-F6C78413B8E9}" srcOrd="2" destOrd="0" presId="urn:microsoft.com/office/officeart/2005/8/layout/hierarchy2"/>
+    <dgm:cxn modelId="{4586924C-22B0-4E95-ADA2-38D1CA45E0A3}" type="presParOf" srcId="{4E10DB54-35ED-4D9F-B388-F6C78413B8E9}" destId="{F67B909A-A307-4E9B-9469-45A779E59A51}" srcOrd="0" destOrd="0" presId="urn:microsoft.com/office/officeart/2005/8/layout/hierarchy2"/>
+    <dgm:cxn modelId="{1B03F8BB-AA90-4BC0-97B1-3819EEA5E0DE}" type="presParOf" srcId="{1AAB8F11-CB53-4E23-8DA2-6135C0475A27}" destId="{14714887-E966-470C-860D-96908FD88E18}" srcOrd="3" destOrd="0" presId="urn:microsoft.com/office/officeart/2005/8/layout/hierarchy2"/>
+    <dgm:cxn modelId="{126F6732-F1DF-4866-91F3-EA2BBC6DA81A}" type="presParOf" srcId="{14714887-E966-470C-860D-96908FD88E18}" destId="{1906A700-A645-429B-8F9F-2A4F59D4835E}" srcOrd="0" destOrd="0" presId="urn:microsoft.com/office/officeart/2005/8/layout/hierarchy2"/>
+    <dgm:cxn modelId="{4DD622D7-65B5-4864-BE74-9B8C7758A77D}" type="presParOf" srcId="{14714887-E966-470C-860D-96908FD88E18}" destId="{9E21E745-5CA6-4C1A-A097-7D4CFAE8952B}" srcOrd="1" destOrd="0" presId="urn:microsoft.com/office/officeart/2005/8/layout/hierarchy2"/>
+    <dgm:cxn modelId="{A15C20EC-6704-4FFA-BD2F-9A69D1B34E0E}" type="presParOf" srcId="{1AAB8F11-CB53-4E23-8DA2-6135C0475A27}" destId="{2938BCE4-55BC-4FA7-8B13-8D7362E71CAD}" srcOrd="4" destOrd="0" presId="urn:microsoft.com/office/officeart/2005/8/layout/hierarchy2"/>
+    <dgm:cxn modelId="{4A6FEB36-E79B-4D69-BA3A-F6BD56CAC0A8}" type="presParOf" srcId="{2938BCE4-55BC-4FA7-8B13-8D7362E71CAD}" destId="{A6341011-54EC-4E06-9306-EAF2DE56CD2C}" srcOrd="0" destOrd="0" presId="urn:microsoft.com/office/officeart/2005/8/layout/hierarchy2"/>
+    <dgm:cxn modelId="{177FA065-D9AF-4489-B0E4-A2EAE015074A}" type="presParOf" srcId="{1AAB8F11-CB53-4E23-8DA2-6135C0475A27}" destId="{A0A8C24A-B549-4DD3-A86B-5C27239361DA}" srcOrd="5" destOrd="0" presId="urn:microsoft.com/office/officeart/2005/8/layout/hierarchy2"/>
+    <dgm:cxn modelId="{AB38EA01-682E-4DD4-831E-2BB11580E758}" type="presParOf" srcId="{A0A8C24A-B549-4DD3-A86B-5C27239361DA}" destId="{368F1645-5A66-45DB-B296-C23315AB7E22}" srcOrd="0" destOrd="0" presId="urn:microsoft.com/office/officeart/2005/8/layout/hierarchy2"/>
+    <dgm:cxn modelId="{D0EAB7CF-A231-4C53-998F-B6351CD42BBD}" type="presParOf" srcId="{A0A8C24A-B549-4DD3-A86B-5C27239361DA}" destId="{AAB70EE2-6F5D-4397-9BEA-BD14754644EA}" srcOrd="1" destOrd="0" presId="urn:microsoft.com/office/officeart/2005/8/layout/hierarchy2"/>
+    <dgm:cxn modelId="{8A754878-9A80-42B3-A70C-FC892444980E}" type="presParOf" srcId="{BE306FCD-9806-4F30-B3B1-CA273857349C}" destId="{3EC8FEA1-FACA-4B7A-ACC4-B6309011D501}" srcOrd="2" destOrd="0" presId="urn:microsoft.com/office/officeart/2005/8/layout/hierarchy2"/>
+    <dgm:cxn modelId="{62D586BC-AE43-43B4-BD4A-87E5AEE64711}" type="presParOf" srcId="{3EC8FEA1-FACA-4B7A-ACC4-B6309011D501}" destId="{2AEF7D3A-FF38-45BC-9B3E-D40CCE847072}" srcOrd="0" destOrd="0" presId="urn:microsoft.com/office/officeart/2005/8/layout/hierarchy2"/>
+    <dgm:cxn modelId="{F2C686AD-7E53-4C84-819A-493DDDD3868B}" type="presParOf" srcId="{3EC8FEA1-FACA-4B7A-ACC4-B6309011D501}" destId="{2E81C92C-CE54-4B34-8AD9-23F5F8E60BCB}" srcOrd="1" destOrd="0" presId="urn:microsoft.com/office/officeart/2005/8/layout/hierarchy2"/>
+    <dgm:cxn modelId="{AE2FD779-388E-479C-B761-9F69F40D53C5}" type="presParOf" srcId="{2E81C92C-CE54-4B34-8AD9-23F5F8E60BCB}" destId="{674BA392-5914-4B78-A520-EE26D65D05C8}" srcOrd="0" destOrd="0" presId="urn:microsoft.com/office/officeart/2005/8/layout/hierarchy2"/>
+    <dgm:cxn modelId="{E5A00B73-A403-4A8B-8ED1-8CA9E09B81A5}" type="presParOf" srcId="{674BA392-5914-4B78-A520-EE26D65D05C8}" destId="{CAE1C8E1-FF9C-459C-820F-5A372E5B5202}" srcOrd="0" destOrd="0" presId="urn:microsoft.com/office/officeart/2005/8/layout/hierarchy2"/>
+    <dgm:cxn modelId="{651616AB-30E5-4E63-8EB9-CEE6A22056D2}" type="presParOf" srcId="{2E81C92C-CE54-4B34-8AD9-23F5F8E60BCB}" destId="{905C17AD-FE93-4469-8609-EDCF89529AA2}" srcOrd="1" destOrd="0" presId="urn:microsoft.com/office/officeart/2005/8/layout/hierarchy2"/>
+    <dgm:cxn modelId="{2615220F-0246-461F-810D-5538462A5203}" type="presParOf" srcId="{905C17AD-FE93-4469-8609-EDCF89529AA2}" destId="{497DB5E4-8EF3-40EA-9803-E80F51F19C35}" srcOrd="0" destOrd="0" presId="urn:microsoft.com/office/officeart/2005/8/layout/hierarchy2"/>
+    <dgm:cxn modelId="{675BD2C1-5C7C-456B-A1D8-F68313DA1739}" type="presParOf" srcId="{905C17AD-FE93-4469-8609-EDCF89529AA2}" destId="{A54907F9-77D3-493A-BD14-6183BAA27BA4}" srcOrd="1" destOrd="0" presId="urn:microsoft.com/office/officeart/2005/8/layout/hierarchy2"/>
+    <dgm:cxn modelId="{9C7D547F-1BFA-4262-8FC9-A16C9CA13591}" type="presParOf" srcId="{2E81C92C-CE54-4B34-8AD9-23F5F8E60BCB}" destId="{EB2274FC-15F8-41B7-935B-E389FD47AFD1}" srcOrd="2" destOrd="0" presId="urn:microsoft.com/office/officeart/2005/8/layout/hierarchy2"/>
+    <dgm:cxn modelId="{8F757961-6B09-444C-9B8B-99FBB233F62B}" type="presParOf" srcId="{EB2274FC-15F8-41B7-935B-E389FD47AFD1}" destId="{87E32AC2-4577-44E3-BD84-D5E3BD970540}" srcOrd="0" destOrd="0" presId="urn:microsoft.com/office/officeart/2005/8/layout/hierarchy2"/>
+    <dgm:cxn modelId="{30B1B210-744A-4256-BBB6-C869DB32A76B}" type="presParOf" srcId="{2E81C92C-CE54-4B34-8AD9-23F5F8E60BCB}" destId="{9076073A-94D7-4B3A-BEDD-A7CFB249D472}" srcOrd="3" destOrd="0" presId="urn:microsoft.com/office/officeart/2005/8/layout/hierarchy2"/>
+    <dgm:cxn modelId="{7555EB4D-0A37-4EB0-BE25-9CB2B1ED6068}" type="presParOf" srcId="{9076073A-94D7-4B3A-BEDD-A7CFB249D472}" destId="{F53448B5-447F-4F1A-81C6-1F0D19E192DD}" srcOrd="0" destOrd="0" presId="urn:microsoft.com/office/officeart/2005/8/layout/hierarchy2"/>
+    <dgm:cxn modelId="{CD05F33B-D817-43B3-980E-BA6C61290178}" type="presParOf" srcId="{9076073A-94D7-4B3A-BEDD-A7CFB249D472}" destId="{9771CB1D-2BA5-42D9-9957-3E7E79F8490A}" srcOrd="1" destOrd="0" presId="urn:microsoft.com/office/officeart/2005/8/layout/hierarchy2"/>
   </dgm:cxnLst>
   <dgm:bg/>
   <dgm:whole/>
@@ -27487,7 +27600,7 @@
 </file>
 
 <file path=customXml/itemProps3.xml><?xml version="1.0" encoding="utf-8"?>
-<ds:datastoreItem xmlns:ds="http://schemas.openxmlformats.org/officeDocument/2006/customXml" ds:itemID="{E879F76C-FCE1-4CDB-85EE-55FBB4398C83}">
+<ds:datastoreItem xmlns:ds="http://schemas.openxmlformats.org/officeDocument/2006/customXml" ds:itemID="{57A43EBE-CFAE-42F4-A7E5-728BDF9E06B7}">
   <ds:schemaRefs>
     <ds:schemaRef ds:uri="http://schemas.openxmlformats.org/officeDocument/2006/bibliography"/>
   </ds:schemaRefs>

</xml_diff>

<commit_message>
.jar et compte rendu
</commit_message>
<xml_diff>
--- a/train/IUT_TD_TP_2015.docx
+++ b/train/IUT_TD_TP_2015.docx
@@ -9861,12 +9861,7 @@
         <w:t>exer</w:t>
       </w:r>
       <w:r>
-        <w:t>cic</w:t>
-      </w:r>
-      <w:bookmarkStart w:id="23" w:name="_GoBack"/>
-      <w:bookmarkEnd w:id="23"/>
-      <w:r>
-        <w:t>e</w:t>
+        <w:t>cice</w:t>
       </w:r>
       <w:r>
         <w:t xml:space="preserve"> </w:t>
@@ -9913,7 +9908,7 @@
           <w:noProof/>
         </w:rPr>
       </w:pPr>
-      <w:bookmarkStart w:id="24" w:name="_Toc430965376"/>
+      <w:bookmarkStart w:id="23" w:name="_Toc430965376"/>
       <w:r>
         <w:rPr>
           <w:noProof/>
@@ -9934,35 +9929,35 @@
         </w:rPr>
         <w:t>Design patterns</w:t>
       </w:r>
-      <w:bookmarkEnd w:id="24"/>
+      <w:bookmarkEnd w:id="23"/>
     </w:p>
     <w:p/>
     <w:p>
       <w:pPr>
         <w:pStyle w:val="Titre2"/>
       </w:pPr>
-      <w:bookmarkStart w:id="25" w:name="_Toc430965377"/>
+      <w:bookmarkStart w:id="24" w:name="_Toc430965377"/>
       <w:r>
         <w:t>Exercices</w:t>
+      </w:r>
+      <w:bookmarkEnd w:id="24"/>
+    </w:p>
+    <w:p>
+      <w:pPr>
+        <w:pStyle w:val="Titre3"/>
+      </w:pPr>
+    </w:p>
+    <w:p>
+      <w:pPr>
+        <w:pStyle w:val="Titre3"/>
+      </w:pPr>
+      <w:bookmarkStart w:id="25" w:name="_Toc430965378"/>
+      <w:r>
+        <w:t>Exercice 0</w:t>
       </w:r>
       <w:bookmarkEnd w:id="25"/>
     </w:p>
     <w:p>
-      <w:pPr>
-        <w:pStyle w:val="Titre3"/>
-      </w:pPr>
-    </w:p>
-    <w:p>
-      <w:pPr>
-        <w:pStyle w:val="Titre3"/>
-      </w:pPr>
-      <w:bookmarkStart w:id="26" w:name="_Toc430965378"/>
-      <w:r>
-        <w:t>Exercice 0</w:t>
-      </w:r>
-      <w:bookmarkEnd w:id="26"/>
-    </w:p>
-    <w:p>
       <w:r>
         <w:t xml:space="preserve">Pourquoi, dans le TP1, a-t-on créé un </w:t>
       </w:r>
@@ -10000,7 +9995,7 @@
       <w:pPr>
         <w:pStyle w:val="Titre3"/>
       </w:pPr>
-      <w:bookmarkStart w:id="27" w:name="_Toc430965379"/>
+      <w:bookmarkStart w:id="26" w:name="_Toc430965379"/>
       <w:r>
         <w:t xml:space="preserve">Exercice 1 : </w:t>
       </w:r>
@@ -10010,7 +10005,7 @@
       <w:r>
         <w:t xml:space="preserve"> – Création d’un lecteur d’arguments</w:t>
       </w:r>
-      <w:bookmarkEnd w:id="27"/>
+      <w:bookmarkEnd w:id="26"/>
       <w:r>
         <w:t xml:space="preserve"> </w:t>
       </w:r>
@@ -10164,7 +10159,7 @@
           <w:i/>
         </w:rPr>
       </w:pPr>
-      <w:bookmarkStart w:id="28" w:name="_Toc430965380"/>
+      <w:bookmarkStart w:id="27" w:name="_Toc430965380"/>
       <w:r>
         <w:t xml:space="preserve">Exercice 2 : </w:t>
       </w:r>
@@ -10198,7 +10193,7 @@
         </w:rPr>
         <w:t>vent</w:t>
       </w:r>
-      <w:bookmarkEnd w:id="28"/>
+      <w:bookmarkEnd w:id="27"/>
       <w:proofErr w:type="spellEnd"/>
     </w:p>
     <w:p>
@@ -10394,14 +10389,14 @@
       <w:pPr>
         <w:pStyle w:val="Titre3"/>
       </w:pPr>
-      <w:bookmarkStart w:id="29" w:name="_Toc430965381"/>
+      <w:bookmarkStart w:id="28" w:name="_Toc430965381"/>
       <w:r>
         <w:t xml:space="preserve">Exercice 3 : </w:t>
       </w:r>
       <w:r>
         <w:t>Design pattern</w:t>
       </w:r>
-      <w:bookmarkEnd w:id="29"/>
+      <w:bookmarkEnd w:id="28"/>
     </w:p>
     <w:p>
       <w:pPr>
@@ -10531,11 +10526,11 @@
       <w:pPr>
         <w:pStyle w:val="Titre3"/>
       </w:pPr>
-      <w:bookmarkStart w:id="30" w:name="_Toc430965382"/>
+      <w:bookmarkStart w:id="29" w:name="_Toc430965382"/>
       <w:r>
         <w:t>Exercice 4 : GUI – Menu</w:t>
       </w:r>
-      <w:bookmarkEnd w:id="30"/>
+      <w:bookmarkEnd w:id="29"/>
     </w:p>
     <w:p>
       <w:pPr>
@@ -11039,11 +11034,11 @@
       <w:pPr>
         <w:pStyle w:val="Titre2"/>
       </w:pPr>
-      <w:bookmarkStart w:id="31" w:name="_Toc430965383"/>
+      <w:bookmarkStart w:id="30" w:name="_Toc430965383"/>
       <w:r>
         <w:t>Aide</w:t>
       </w:r>
-      <w:bookmarkEnd w:id="31"/>
+      <w:bookmarkEnd w:id="30"/>
     </w:p>
     <w:p>
       <w:proofErr w:type="spellStart"/>
@@ -11129,18 +11124,18 @@
       <w:pPr>
         <w:pStyle w:val="Titre2"/>
       </w:pPr>
-      <w:bookmarkStart w:id="32" w:name="_Toc430965384"/>
+      <w:bookmarkStart w:id="31" w:name="_Toc430965384"/>
       <w:r>
         <w:t>Rapport</w:t>
       </w:r>
-      <w:bookmarkEnd w:id="32"/>
+      <w:bookmarkEnd w:id="31"/>
     </w:p>
     <w:p/>
     <w:p>
       <w:pPr>
         <w:pStyle w:val="Titre3"/>
       </w:pPr>
-      <w:bookmarkStart w:id="33" w:name="_Toc430965385"/>
+      <w:bookmarkStart w:id="32" w:name="_Toc430965385"/>
       <w:r>
         <w:t>Description des travaux</w:t>
       </w:r>
@@ -11153,12 +11148,95 @@
       <w:r>
         <w:t>réponses aux questions)</w:t>
       </w:r>
+      <w:bookmarkEnd w:id="32"/>
+    </w:p>
+    <w:p>
+      <w:r>
+        <w:t>Question 0 : Le single</w:t>
+      </w:r>
+      <w:r>
+        <w:t xml:space="preserve">ton </w:t>
+      </w:r>
+      <w:r>
+        <w:t xml:space="preserve">empêche </w:t>
+      </w:r>
+      <w:r>
+        <w:t>de limiter le nombre</w:t>
+      </w:r>
+      <w:r>
+        <w:t xml:space="preserve"> d’instance de la classe pour </w:t>
+      </w:r>
+      <w:r>
+        <w:t xml:space="preserve">ici </w:t>
+      </w:r>
+      <w:r>
+        <w:t>mieux gérer l’internationalisation</w:t>
+      </w:r>
+      <w:r>
+        <w:t>.</w:t>
+      </w:r>
+      <w:bookmarkStart w:id="33" w:name="_GoBack"/>
       <w:bookmarkEnd w:id="33"/>
     </w:p>
     <w:p>
-      <w:pPr>
-        <w:pStyle w:val="Titre3"/>
-      </w:pPr>
+      <w:r>
+        <w:t xml:space="preserve">Durant ce TP, nous nous sommes familiarisés avec la notion de </w:t>
+      </w:r>
+      <w:proofErr w:type="spellStart"/>
+      <w:r>
+        <w:t>parser</w:t>
+      </w:r>
+      <w:proofErr w:type="spellEnd"/>
+      <w:r>
+        <w:t xml:space="preserve"> d’options en java en insérant certaines fonctions qu’il nous était demandé de créer. Nous avons ensuite créé la classe </w:t>
+      </w:r>
+      <w:proofErr w:type="spellStart"/>
+      <w:r>
+        <w:t>ExamEvent</w:t>
+      </w:r>
+      <w:proofErr w:type="spellEnd"/>
+      <w:r>
+        <w:t xml:space="preserve"> qui est une classe importante pour la suite dont l’utilité est de contenir un évènement et ses paramètres. La classe Agenda qui est une </w:t>
+      </w:r>
+      <w:proofErr w:type="spellStart"/>
+      <w:r>
+        <w:t>ArrayList</w:t>
+      </w:r>
+      <w:proofErr w:type="spellEnd"/>
+      <w:r>
+        <w:t xml:space="preserve"> d’</w:t>
+      </w:r>
+      <w:proofErr w:type="spellStart"/>
+      <w:r>
+        <w:t>ExamEvent</w:t>
+      </w:r>
+      <w:proofErr w:type="spellEnd"/>
+      <w:r>
+        <w:t xml:space="preserve"> a ensuite été ajoutée.</w:t>
+      </w:r>
+      <w:r>
+        <w:t xml:space="preserve"> Nous avons ensuite mis d</w:t>
+      </w:r>
+      <w:r>
+        <w:t xml:space="preserve">es critères </w:t>
+      </w:r>
+      <w:r>
+        <w:t>sur Agenda</w:t>
+      </w:r>
+      <w:r>
+        <w:t xml:space="preserve"> et les avons testés</w:t>
+      </w:r>
+      <w:r>
+        <w:t>. Nous avons ensuite complété l’interface graphique pour y ajouter le choix d’un type d’affichage et pour gérer les ajouts d’</w:t>
+      </w:r>
+      <w:proofErr w:type="spellStart"/>
+      <w:r>
+        <w:t>ExamEvent</w:t>
+      </w:r>
+      <w:proofErr w:type="spellEnd"/>
+      <w:r>
+        <w:t xml:space="preserve"> dans l’agenda.</w:t>
+      </w:r>
     </w:p>
     <w:p>
       <w:pPr>
@@ -11169,6 +11247,35 @@
         <w:t>Difficultés rencontrées</w:t>
       </w:r>
       <w:bookmarkEnd w:id="34"/>
+    </w:p>
+    <w:p>
+      <w:r>
+        <w:t xml:space="preserve">Le bouton </w:t>
+      </w:r>
+      <w:proofErr w:type="spellStart"/>
+      <w:r>
+        <w:t>Next</w:t>
+      </w:r>
+      <w:proofErr w:type="spellEnd"/>
+      <w:r>
+        <w:t xml:space="preserve"> n’étant pas présent, nous avons dû deviner sa fonction pour avancer dans le TP. Nous n’avons ensuite pas bien saisi l’utilité de certaines parties du planning (année/mois/</w:t>
+      </w:r>
+      <w:proofErr w:type="spellStart"/>
+      <w:r>
+        <w:t>jourDeLaSemaine</w:t>
+      </w:r>
+      <w:proofErr w:type="spellEnd"/>
+      <w:r>
+        <w:t xml:space="preserve"> n’est pas une date) puis nous n’avons pas compris ce à quoi la fonction de modification d’</w:t>
+      </w:r>
+      <w:proofErr w:type="spellStart"/>
+      <w:r>
+        <w:t>ExamEvent</w:t>
+      </w:r>
+      <w:proofErr w:type="spellEnd"/>
+      <w:r>
+        <w:t xml:space="preserve"> devait servir sachant que l’on pouvait de manière plus simple supprimer puis recréer un évènement.</w:t>
+      </w:r>
     </w:p>
     <w:p>
       <w:pPr>
@@ -12607,7 +12714,7 @@
                                     <w:noProof/>
                                     <w:color w:val="FFFFFF" w:themeColor="background1"/>
                                   </w:rPr>
-                                  <w:t>8</w:t>
+                                  <w:t>10</w:t>
                                 </w:r>
                                 <w:r>
                                   <w:rPr>
@@ -12662,7 +12769,7 @@
                               <w:noProof/>
                               <w:color w:val="FFFFFF" w:themeColor="background1"/>
                             </w:rPr>
-                            <w:t>8</w:t>
+                            <w:t>10</w:t>
                           </w:r>
                           <w:r>
                             <w:rPr>
@@ -20031,111 +20138,111 @@
     </dgm:pt>
   </dgm:ptLst>
   <dgm:cxnLst>
-    <dgm:cxn modelId="{603E1AF2-E44B-4DCC-9A1B-2169BA52E8A6}" type="presOf" srcId="{139FBCB0-87C1-4D19-9898-BB48C99D5614}" destId="{2D4C1DD3-7A1B-4669-AB42-72A65ACFF1A8}" srcOrd="1" destOrd="0" presId="urn:microsoft.com/office/officeart/2005/8/layout/hierarchy2"/>
-    <dgm:cxn modelId="{D59BAA4F-D50C-4977-B7D0-C06257BB8B84}" type="presOf" srcId="{16244E34-B2A7-4CB0-B85E-995BCA75C3E6}" destId="{D91136A0-BBA5-4033-85D4-E551E48A4097}" srcOrd="0" destOrd="0" presId="urn:microsoft.com/office/officeart/2005/8/layout/hierarchy2"/>
-    <dgm:cxn modelId="{DA76A2F7-6E0D-4719-94AC-262429191E51}" type="presOf" srcId="{B13E7694-BD7E-4ACD-8A25-288621413B33}" destId="{2FF43323-1B88-4D6E-A12C-28C1BD2304F7}" srcOrd="1" destOrd="0" presId="urn:microsoft.com/office/officeart/2005/8/layout/hierarchy2"/>
-    <dgm:cxn modelId="{05709DDC-CE26-4461-B342-D4FE08F988D6}" type="presOf" srcId="{99F72719-26C5-43AC-9154-CEFFF5CEB37E}" destId="{A8464F86-5444-4B1D-8904-D5D84FB93A63}" srcOrd="0" destOrd="0" presId="urn:microsoft.com/office/officeart/2005/8/layout/hierarchy2"/>
-    <dgm:cxn modelId="{E26E0451-886F-4EE3-ADCA-0F1EF275D496}" type="presOf" srcId="{24E98E51-90AC-468F-867A-C952D6FD5668}" destId="{37C38F7E-4D19-426C-A64E-1CBDFC363BB7}" srcOrd="0" destOrd="0" presId="urn:microsoft.com/office/officeart/2005/8/layout/hierarchy2"/>
+    <dgm:cxn modelId="{0E9F8755-7F74-4CF7-B1D8-4F96499F05B0}" type="presOf" srcId="{9E6B55FE-E53C-49DC-B515-C2397BEC2CAB}" destId="{288590B9-AA3F-44E1-86EF-EEFFCBA51BD5}" srcOrd="0" destOrd="0" presId="urn:microsoft.com/office/officeart/2005/8/layout/hierarchy2"/>
+    <dgm:cxn modelId="{66A66314-4AEA-4463-9B08-9811A1743486}" type="presOf" srcId="{24E98E51-90AC-468F-867A-C952D6FD5668}" destId="{37C38F7E-4D19-426C-A64E-1CBDFC363BB7}" srcOrd="0" destOrd="0" presId="urn:microsoft.com/office/officeart/2005/8/layout/hierarchy2"/>
+    <dgm:cxn modelId="{17815CD6-F798-4559-AD89-0104E605BCCD}" type="presOf" srcId="{FDC9356B-5836-435E-BB19-C94DC8F3D3EF}" destId="{D63F150D-0E96-4C27-A427-95C317656D1D}" srcOrd="0" destOrd="0" presId="urn:microsoft.com/office/officeart/2005/8/layout/hierarchy2"/>
     <dgm:cxn modelId="{49E69296-6243-4B23-BB27-A3D4BEF5529C}" srcId="{4D72C498-B5D7-4A5E-9949-13D4BDD70C79}" destId="{CFFF95AD-6A3E-4156-870B-74376FA448BF}" srcOrd="1" destOrd="0" parTransId="{139FBCB0-87C1-4D19-9898-BB48C99D5614}" sibTransId="{2D803B32-337B-4EAC-B215-13958E412DA9}"/>
+    <dgm:cxn modelId="{02FB57E6-D477-47AE-ADE5-D8F5D3541186}" type="presOf" srcId="{597EB83F-9AF9-4A72-80A3-732912F27C6D}" destId="{D955C53B-B716-4B38-9366-F9DF3D076BCB}" srcOrd="0" destOrd="0" presId="urn:microsoft.com/office/officeart/2005/8/layout/hierarchy2"/>
+    <dgm:cxn modelId="{C0BD2912-B1D2-41D8-8E41-AF4283353959}" type="presOf" srcId="{F1D4A2FF-1ED4-48C6-8293-904F41872AF1}" destId="{881DB251-9FB1-4300-9BCC-5ED061EBD6BA}" srcOrd="1" destOrd="0" presId="urn:microsoft.com/office/officeart/2005/8/layout/hierarchy2"/>
     <dgm:cxn modelId="{502FB9F7-55F9-4593-B1F2-FBE723CFF641}" srcId="{90721A67-6AD1-4A80-A90E-9D77E7AD4E6D}" destId="{AD7B3DA5-2EE7-42E6-A405-E9204AD083F8}" srcOrd="0" destOrd="0" parTransId="{0B7CF66D-0A27-42E3-AC6D-2DB726B0F1E6}" sibTransId="{4BBF8FF6-E72D-4A5B-A1FE-6EAB41BA4F5C}"/>
-    <dgm:cxn modelId="{8E760A19-D1AE-4665-9777-30F852A113D9}" type="presOf" srcId="{6EAA9C23-3A78-4C27-AAC9-504C071FA2D8}" destId="{FFF314B7-9492-4462-8B1C-7BC33784FA0A}" srcOrd="0" destOrd="0" presId="urn:microsoft.com/office/officeart/2005/8/layout/hierarchy2"/>
-    <dgm:cxn modelId="{76BF116C-CCCE-4239-ACE9-59E38772EF85}" type="presOf" srcId="{C72AA88C-4AEE-412B-ABBF-33D17A0AD941}" destId="{8E5DD861-D493-4A0A-B81E-EB2108ED9BB3}" srcOrd="0" destOrd="0" presId="urn:microsoft.com/office/officeart/2005/8/layout/hierarchy2"/>
-    <dgm:cxn modelId="{25CBEA31-F911-46CE-8B86-9205A4CC590C}" type="presOf" srcId="{CFFF95AD-6A3E-4156-870B-74376FA448BF}" destId="{DE27DD97-4305-47FC-AFB0-35E1E791B27F}" srcOrd="0" destOrd="0" presId="urn:microsoft.com/office/officeart/2005/8/layout/hierarchy2"/>
-    <dgm:cxn modelId="{576F0947-044B-4120-A947-FF4E9AA2DDC9}" type="presOf" srcId="{B13E7694-BD7E-4ACD-8A25-288621413B33}" destId="{D36435EE-5DD9-4CB1-80E2-64E88C5269A2}" srcOrd="0" destOrd="0" presId="urn:microsoft.com/office/officeart/2005/8/layout/hierarchy2"/>
+    <dgm:cxn modelId="{5CD6DBA6-0505-49C1-9A26-E5E0BDFF2028}" type="presOf" srcId="{3FE4910D-602C-4A72-BB9E-A3BE3A3A0E78}" destId="{F14A685D-1E0D-4B4F-8491-096DFB19D677}" srcOrd="1" destOrd="0" presId="urn:microsoft.com/office/officeart/2005/8/layout/hierarchy2"/>
+    <dgm:cxn modelId="{4D3A7045-879E-47E4-8053-C10A1925E748}" type="presOf" srcId="{DD6977A0-3802-4240-88A2-691E7C2C48A6}" destId="{6F424515-AE64-4689-98CF-DEE19DC54531}" srcOrd="1" destOrd="0" presId="urn:microsoft.com/office/officeart/2005/8/layout/hierarchy2"/>
     <dgm:cxn modelId="{7176B68D-8377-4602-BE4C-B7D75F5D41A5}" srcId="{4D72C498-B5D7-4A5E-9949-13D4BDD70C79}" destId="{24E98E51-90AC-468F-867A-C952D6FD5668}" srcOrd="2" destOrd="0" parTransId="{559D18E3-752D-4EE1-9939-C38FEFFAE5A4}" sibTransId="{5A87DC0A-A2A4-49BC-8D66-8E04CC32771A}"/>
-    <dgm:cxn modelId="{F85E8D9B-068C-4031-80BD-9DE9F35642EE}" type="presOf" srcId="{3FE4910D-602C-4A72-BB9E-A3BE3A3A0E78}" destId="{C26101A3-172C-4AFD-8AA5-00EF71442597}" srcOrd="0" destOrd="0" presId="urn:microsoft.com/office/officeart/2005/8/layout/hierarchy2"/>
-    <dgm:cxn modelId="{19B2240B-E55E-47F3-9081-B9EC33F778B8}" type="presOf" srcId="{9E6B55FE-E53C-49DC-B515-C2397BEC2CAB}" destId="{288590B9-AA3F-44E1-86EF-EEFFCBA51BD5}" srcOrd="0" destOrd="0" presId="urn:microsoft.com/office/officeart/2005/8/layout/hierarchy2"/>
+    <dgm:cxn modelId="{42ED53EE-3C19-42F2-A4AB-185105593168}" type="presOf" srcId="{B13E7694-BD7E-4ACD-8A25-288621413B33}" destId="{D36435EE-5DD9-4CB1-80E2-64E88C5269A2}" srcOrd="0" destOrd="0" presId="urn:microsoft.com/office/officeart/2005/8/layout/hierarchy2"/>
+    <dgm:cxn modelId="{CF72B629-B43C-4267-9BFA-7264C58A5794}" type="presOf" srcId="{F1D4A2FF-1ED4-48C6-8293-904F41872AF1}" destId="{215E04C8-8ADC-4870-8072-6C6871A934E8}" srcOrd="0" destOrd="0" presId="urn:microsoft.com/office/officeart/2005/8/layout/hierarchy2"/>
     <dgm:cxn modelId="{6E9F04CF-538C-49AC-B727-EE48AD00E24E}" srcId="{90721A67-6AD1-4A80-A90E-9D77E7AD4E6D}" destId="{6EAA9C23-3A78-4C27-AAC9-504C071FA2D8}" srcOrd="1" destOrd="0" parTransId="{99F72719-26C5-43AC-9154-CEFFF5CEB37E}" sibTransId="{9DE824F4-9157-4786-AD52-3E163FA3C3B4}"/>
-    <dgm:cxn modelId="{BE5FA503-95ED-4E08-BC04-5CA7E4EA5BBE}" type="presOf" srcId="{913E8ED9-5793-4239-BAD8-A00A3159E04D}" destId="{A21B35AB-A6E7-40B0-A48C-F2137E09EDE9}" srcOrd="0" destOrd="0" presId="urn:microsoft.com/office/officeart/2005/8/layout/hierarchy2"/>
-    <dgm:cxn modelId="{A5ACB5FD-61CB-45EE-ACCA-2BA9CD14C328}" type="presOf" srcId="{4D72C498-B5D7-4A5E-9949-13D4BDD70C79}" destId="{3F3231AA-D37A-47E2-AA64-F3C7B7B2954D}" srcOrd="0" destOrd="0" presId="urn:microsoft.com/office/officeart/2005/8/layout/hierarchy2"/>
-    <dgm:cxn modelId="{F66F9FB5-11F6-461F-9597-C9C4885F9A42}" type="presOf" srcId="{597EB83F-9AF9-4A72-80A3-732912F27C6D}" destId="{1FDB852C-60D2-4512-8688-DBBE489C7C32}" srcOrd="1" destOrd="0" presId="urn:microsoft.com/office/officeart/2005/8/layout/hierarchy2"/>
-    <dgm:cxn modelId="{CA2912D2-1F48-4921-B56C-462DFEDE5500}" type="presOf" srcId="{65626F29-AB7F-4A3E-92D9-6AFC55134C2D}" destId="{76D26D6D-EDAF-4C52-8B4D-841B0D968087}" srcOrd="0" destOrd="0" presId="urn:microsoft.com/office/officeart/2005/8/layout/hierarchy2"/>
-    <dgm:cxn modelId="{792F2F7C-37BB-45B4-BFA6-5AC6374863A1}" type="presOf" srcId="{559D18E3-752D-4EE1-9939-C38FEFFAE5A4}" destId="{E36A5456-E43A-492B-ABAE-06F81987E8E0}" srcOrd="1" destOrd="0" presId="urn:microsoft.com/office/officeart/2005/8/layout/hierarchy2"/>
-    <dgm:cxn modelId="{38D02182-EF21-4CD3-9C1B-056F6BFD6E67}" type="presOf" srcId="{559B25C1-457C-4CA8-A035-1849D9779D21}" destId="{858F7110-3310-4783-BBA8-7EC1E711C660}" srcOrd="0" destOrd="0" presId="urn:microsoft.com/office/officeart/2005/8/layout/hierarchy2"/>
-    <dgm:cxn modelId="{D9E5287C-4B75-4FBA-A80F-80BE3A80A64B}" type="presOf" srcId="{495223E1-057C-40FA-B321-DB15D7B7BF1E}" destId="{98EDA116-065D-473B-983B-F7A1A4E0692D}" srcOrd="0" destOrd="0" presId="urn:microsoft.com/office/officeart/2005/8/layout/hierarchy2"/>
-    <dgm:cxn modelId="{FA0A8C31-E980-4999-9763-60CA12933A47}" type="presOf" srcId="{F1D4A2FF-1ED4-48C6-8293-904F41872AF1}" destId="{215E04C8-8ADC-4870-8072-6C6871A934E8}" srcOrd="0" destOrd="0" presId="urn:microsoft.com/office/officeart/2005/8/layout/hierarchy2"/>
+    <dgm:cxn modelId="{14927AFE-AA91-4600-9193-B639772E61E0}" type="presOf" srcId="{C72AA88C-4AEE-412B-ABBF-33D17A0AD941}" destId="{C0DFBE07-132A-42A3-A5E2-F594000B2340}" srcOrd="1" destOrd="0" presId="urn:microsoft.com/office/officeart/2005/8/layout/hierarchy2"/>
+    <dgm:cxn modelId="{C57795AA-464A-4EED-BAAC-1F4F3DACA9BD}" type="presOf" srcId="{3FE4910D-602C-4A72-BB9E-A3BE3A3A0E78}" destId="{C26101A3-172C-4AFD-8AA5-00EF71442597}" srcOrd="0" destOrd="0" presId="urn:microsoft.com/office/officeart/2005/8/layout/hierarchy2"/>
+    <dgm:cxn modelId="{32E57D7C-5201-4DE2-8FB6-940F4B0E138C}" type="presOf" srcId="{913E8ED9-5793-4239-BAD8-A00A3159E04D}" destId="{A21B35AB-A6E7-40B0-A48C-F2137E09EDE9}" srcOrd="0" destOrd="0" presId="urn:microsoft.com/office/officeart/2005/8/layout/hierarchy2"/>
+    <dgm:cxn modelId="{24E96753-6542-4D85-AABD-8B25D88E29F0}" type="presOf" srcId="{559D18E3-752D-4EE1-9939-C38FEFFAE5A4}" destId="{E36A5456-E43A-492B-ABAE-06F81987E8E0}" srcOrd="1" destOrd="0" presId="urn:microsoft.com/office/officeart/2005/8/layout/hierarchy2"/>
+    <dgm:cxn modelId="{7E438ABF-B265-4487-B517-F7780626ADE5}" type="presOf" srcId="{4D72C498-B5D7-4A5E-9949-13D4BDD70C79}" destId="{3F3231AA-D37A-47E2-AA64-F3C7B7B2954D}" srcOrd="0" destOrd="0" presId="urn:microsoft.com/office/officeart/2005/8/layout/hierarchy2"/>
+    <dgm:cxn modelId="{10149CCC-E905-431D-8E9C-1AEC0C1A0AD2}" type="presOf" srcId="{6EAA9C23-3A78-4C27-AAC9-504C071FA2D8}" destId="{FFF314B7-9492-4462-8B1C-7BC33784FA0A}" srcOrd="0" destOrd="0" presId="urn:microsoft.com/office/officeart/2005/8/layout/hierarchy2"/>
+    <dgm:cxn modelId="{58F74279-3154-4061-AA4A-35A6A51EE670}" type="presOf" srcId="{65626F29-AB7F-4A3E-92D9-6AFC55134C2D}" destId="{76D26D6D-EDAF-4C52-8B4D-841B0D968087}" srcOrd="0" destOrd="0" presId="urn:microsoft.com/office/officeart/2005/8/layout/hierarchy2"/>
+    <dgm:cxn modelId="{84766630-5E5E-4BEA-A455-5666E07BD079}" type="presOf" srcId="{1489036D-A9DA-40B5-957F-936B4A348264}" destId="{EBFADA6F-FD50-43FB-87CB-15B1D9AA94CD}" srcOrd="0" destOrd="0" presId="urn:microsoft.com/office/officeart/2005/8/layout/hierarchy2"/>
+    <dgm:cxn modelId="{6BAC6484-8BA1-4715-ACE7-D02DA2B50473}" type="presOf" srcId="{139FBCB0-87C1-4D19-9898-BB48C99D5614}" destId="{AEBC5B76-A737-49A2-B533-66F2022C87AD}" srcOrd="0" destOrd="0" presId="urn:microsoft.com/office/officeart/2005/8/layout/hierarchy2"/>
     <dgm:cxn modelId="{9F4D2FFF-97B0-4BDE-B2FE-9300A204E5EE}" srcId="{65626F29-AB7F-4A3E-92D9-6AFC55134C2D}" destId="{90721A67-6AD1-4A80-A90E-9D77E7AD4E6D}" srcOrd="0" destOrd="0" parTransId="{FD12DCE2-E0B7-4C60-87FD-DBDC9530217F}" sibTransId="{898BA68B-F5FB-436F-B345-A5FAFB505382}"/>
-    <dgm:cxn modelId="{EC0C5F0E-0490-4E55-9931-041CF9A70355}" type="presOf" srcId="{F1D4A2FF-1ED4-48C6-8293-904F41872AF1}" destId="{881DB251-9FB1-4300-9BCC-5ED061EBD6BA}" srcOrd="1" destOrd="0" presId="urn:microsoft.com/office/officeart/2005/8/layout/hierarchy2"/>
-    <dgm:cxn modelId="{C1B27EAC-6F57-48FF-8939-088E7656D63D}" type="presOf" srcId="{1489036D-A9DA-40B5-957F-936B4A348264}" destId="{D2E89353-C1DC-4D8C-81F7-770019C69DEF}" srcOrd="1" destOrd="0" presId="urn:microsoft.com/office/officeart/2005/8/layout/hierarchy2"/>
-    <dgm:cxn modelId="{904E27A8-AB28-46EF-B256-378C2874BF9D}" type="presOf" srcId="{1489036D-A9DA-40B5-957F-936B4A348264}" destId="{EBFADA6F-FD50-43FB-87CB-15B1D9AA94CD}" srcOrd="0" destOrd="0" presId="urn:microsoft.com/office/officeart/2005/8/layout/hierarchy2"/>
-    <dgm:cxn modelId="{CCDB3FAE-8753-4385-A0C4-E8EA46927257}" type="presOf" srcId="{AD7B3DA5-2EE7-42E6-A405-E9204AD083F8}" destId="{B96A10A5-DFF5-46F1-944C-3675766C550F}" srcOrd="0" destOrd="0" presId="urn:microsoft.com/office/officeart/2005/8/layout/hierarchy2"/>
-    <dgm:cxn modelId="{4D7ED862-668C-4149-A256-6E4B08011522}" type="presOf" srcId="{90721A67-6AD1-4A80-A90E-9D77E7AD4E6D}" destId="{2D8842D7-E959-42FA-BA94-C6E6A8D46F08}" srcOrd="0" destOrd="0" presId="urn:microsoft.com/office/officeart/2005/8/layout/hierarchy2"/>
-    <dgm:cxn modelId="{0BD35EAE-3411-4116-89F2-FC2E64BE7279}" type="presOf" srcId="{139FBCB0-87C1-4D19-9898-BB48C99D5614}" destId="{AEBC5B76-A737-49A2-B533-66F2022C87AD}" srcOrd="0" destOrd="0" presId="urn:microsoft.com/office/officeart/2005/8/layout/hierarchy2"/>
-    <dgm:cxn modelId="{068DF471-C64D-491D-908E-E0F662959806}" type="presOf" srcId="{DD6977A0-3802-4240-88A2-691E7C2C48A6}" destId="{968AF4BE-4974-4BD5-85C7-35A0B47C6F8A}" srcOrd="0" destOrd="0" presId="urn:microsoft.com/office/officeart/2005/8/layout/hierarchy2"/>
-    <dgm:cxn modelId="{D0BAEE3D-6F4F-411D-8EF9-53233EC3E232}" type="presOf" srcId="{0B7CF66D-0A27-42E3-AC6D-2DB726B0F1E6}" destId="{F84282DA-A190-4AE4-80A2-887CA41C8DE9}" srcOrd="0" destOrd="0" presId="urn:microsoft.com/office/officeart/2005/8/layout/hierarchy2"/>
-    <dgm:cxn modelId="{4BD22DC0-ADAF-4F65-A115-470B2E1AE167}" type="presOf" srcId="{0B7CF66D-0A27-42E3-AC6D-2DB726B0F1E6}" destId="{C296F982-F6F0-4728-ADF2-DC91F37071EA}" srcOrd="1" destOrd="0" presId="urn:microsoft.com/office/officeart/2005/8/layout/hierarchy2"/>
+    <dgm:cxn modelId="{146FC659-F184-4FF2-BE33-59274C2EDD7C}" type="presOf" srcId="{B13E7694-BD7E-4ACD-8A25-288621413B33}" destId="{2FF43323-1B88-4D6E-A12C-28C1BD2304F7}" srcOrd="1" destOrd="0" presId="urn:microsoft.com/office/officeart/2005/8/layout/hierarchy2"/>
+    <dgm:cxn modelId="{19E631FD-D859-4076-A285-9B992854FCE8}" type="presOf" srcId="{99F72719-26C5-43AC-9154-CEFFF5CEB37E}" destId="{ECBF6DD1-22FB-4942-9A69-C2E334F2B933}" srcOrd="1" destOrd="0" presId="urn:microsoft.com/office/officeart/2005/8/layout/hierarchy2"/>
+    <dgm:cxn modelId="{A46B5207-2A7C-4142-B158-0AF95F54CC11}" type="presOf" srcId="{DD6977A0-3802-4240-88A2-691E7C2C48A6}" destId="{968AF4BE-4974-4BD5-85C7-35A0B47C6F8A}" srcOrd="0" destOrd="0" presId="urn:microsoft.com/office/officeart/2005/8/layout/hierarchy2"/>
+    <dgm:cxn modelId="{95FB73AC-115F-4F10-9CD6-2215AC700175}" type="presOf" srcId="{559B25C1-457C-4CA8-A035-1849D9779D21}" destId="{858F7110-3310-4783-BBA8-7EC1E711C660}" srcOrd="0" destOrd="0" presId="urn:microsoft.com/office/officeart/2005/8/layout/hierarchy2"/>
     <dgm:cxn modelId="{64F301FB-A593-41C9-BDB6-F0EFA7C82324}" srcId="{6EAA9C23-3A78-4C27-AAC9-504C071FA2D8}" destId="{16244E34-B2A7-4CB0-B85E-995BCA75C3E6}" srcOrd="1" destOrd="0" parTransId="{B13E7694-BD7E-4ACD-8A25-288621413B33}" sibTransId="{A0EBF300-51DB-4610-8BD4-DE84A2AC4F9A}"/>
-    <dgm:cxn modelId="{C2A237E0-DC1E-46DC-8F89-A1F817409BCF}" type="presOf" srcId="{FDC9356B-5836-435E-BB19-C94DC8F3D3EF}" destId="{D63F150D-0E96-4C27-A427-95C317656D1D}" srcOrd="0" destOrd="0" presId="urn:microsoft.com/office/officeart/2005/8/layout/hierarchy2"/>
+    <dgm:cxn modelId="{D1F9C56B-D221-4938-BCF5-D13C5D227DD5}" type="presOf" srcId="{597EB83F-9AF9-4A72-80A3-732912F27C6D}" destId="{1FDB852C-60D2-4512-8688-DBBE489C7C32}" srcOrd="1" destOrd="0" presId="urn:microsoft.com/office/officeart/2005/8/layout/hierarchy2"/>
     <dgm:cxn modelId="{D05732E0-8016-4300-94E0-4C5846D8338F}" srcId="{6EAA9C23-3A78-4C27-AAC9-504C071FA2D8}" destId="{495223E1-057C-40FA-B321-DB15D7B7BF1E}" srcOrd="3" destOrd="0" parTransId="{597EB83F-9AF9-4A72-80A3-732912F27C6D}" sibTransId="{3E875B8A-F119-494A-907D-67F8BC091872}"/>
-    <dgm:cxn modelId="{2CAB633A-8139-48C4-A7E9-DC4EE05F6CF7}" type="presOf" srcId="{3FE4910D-602C-4A72-BB9E-A3BE3A3A0E78}" destId="{F14A685D-1E0D-4B4F-8491-096DFB19D677}" srcOrd="1" destOrd="0" presId="urn:microsoft.com/office/officeart/2005/8/layout/hierarchy2"/>
-    <dgm:cxn modelId="{694D0DF8-F12E-4C35-A417-99F41A3E5ABF}" type="presOf" srcId="{99F72719-26C5-43AC-9154-CEFFF5CEB37E}" destId="{ECBF6DD1-22FB-4942-9A69-C2E334F2B933}" srcOrd="1" destOrd="0" presId="urn:microsoft.com/office/officeart/2005/8/layout/hierarchy2"/>
+    <dgm:cxn modelId="{48F42A11-3F29-4174-A5D1-20CE330EBF07}" type="presOf" srcId="{1489036D-A9DA-40B5-957F-936B4A348264}" destId="{D2E89353-C1DC-4D8C-81F7-770019C69DEF}" srcOrd="1" destOrd="0" presId="urn:microsoft.com/office/officeart/2005/8/layout/hierarchy2"/>
     <dgm:cxn modelId="{967F65B6-C47B-4EC0-ADE6-CAFBBE1F0516}" srcId="{CFFF95AD-6A3E-4156-870B-74376FA448BF}" destId="{559B25C1-457C-4CA8-A035-1849D9779D21}" srcOrd="0" destOrd="0" parTransId="{1489036D-A9DA-40B5-957F-936B4A348264}" sibTransId="{CA40A06D-5492-4390-8F79-91529B97C7E3}"/>
-    <dgm:cxn modelId="{12A7BECE-CA05-49B5-865C-F35BBE2B5EB1}" type="presOf" srcId="{597EB83F-9AF9-4A72-80A3-732912F27C6D}" destId="{D955C53B-B716-4B38-9366-F9DF3D076BCB}" srcOrd="0" destOrd="0" presId="urn:microsoft.com/office/officeart/2005/8/layout/hierarchy2"/>
     <dgm:cxn modelId="{D89F6048-F1B4-4787-B926-B49F52CB6F9B}" srcId="{AD7B3DA5-2EE7-42E6-A405-E9204AD083F8}" destId="{4D72C498-B5D7-4A5E-9949-13D4BDD70C79}" srcOrd="0" destOrd="0" parTransId="{3FE4910D-602C-4A72-BB9E-A3BE3A3A0E78}" sibTransId="{A5576FB7-9241-49DD-B403-195A5C6DB3B2}"/>
     <dgm:cxn modelId="{10820E9B-F692-4BF5-B197-3DDE2495C1CB}" srcId="{6EAA9C23-3A78-4C27-AAC9-504C071FA2D8}" destId="{913E8ED9-5793-4239-BAD8-A00A3159E04D}" srcOrd="0" destOrd="0" parTransId="{C72AA88C-4AEE-412B-ABBF-33D17A0AD941}" sibTransId="{E09A0026-5DBE-4A74-ADE4-A8C0FD11704F}"/>
-    <dgm:cxn modelId="{04406E85-94FB-4CA7-A540-A30BC61AE49F}" type="presOf" srcId="{C72AA88C-4AEE-412B-ABBF-33D17A0AD941}" destId="{C0DFBE07-132A-42A3-A5E2-F594000B2340}" srcOrd="1" destOrd="0" presId="urn:microsoft.com/office/officeart/2005/8/layout/hierarchy2"/>
+    <dgm:cxn modelId="{D956B3CB-0ECE-447D-AA1C-E456FF58476A}" type="presOf" srcId="{90721A67-6AD1-4A80-A90E-9D77E7AD4E6D}" destId="{2D8842D7-E959-42FA-BA94-C6E6A8D46F08}" srcOrd="0" destOrd="0" presId="urn:microsoft.com/office/officeart/2005/8/layout/hierarchy2"/>
+    <dgm:cxn modelId="{2C59CF41-6554-4BDD-8B9A-CCBBCDD0B9F9}" type="presOf" srcId="{139FBCB0-87C1-4D19-9898-BB48C99D5614}" destId="{2D4C1DD3-7A1B-4669-AB42-72A65ACFF1A8}" srcOrd="1" destOrd="0" presId="urn:microsoft.com/office/officeart/2005/8/layout/hierarchy2"/>
+    <dgm:cxn modelId="{9CFFB7B2-1547-471F-9923-CC1741698197}" type="presOf" srcId="{CFFF95AD-6A3E-4156-870B-74376FA448BF}" destId="{DE27DD97-4305-47FC-AFB0-35E1E791B27F}" srcOrd="0" destOrd="0" presId="urn:microsoft.com/office/officeart/2005/8/layout/hierarchy2"/>
+    <dgm:cxn modelId="{C496AFE4-9484-4B10-9531-97FFF8C0E762}" type="presOf" srcId="{99F72719-26C5-43AC-9154-CEFFF5CEB37E}" destId="{A8464F86-5444-4B1D-8904-D5D84FB93A63}" srcOrd="0" destOrd="0" presId="urn:microsoft.com/office/officeart/2005/8/layout/hierarchy2"/>
+    <dgm:cxn modelId="{98C34DBE-314D-4067-A2B7-DA647C85FA7C}" type="presOf" srcId="{16244E34-B2A7-4CB0-B85E-995BCA75C3E6}" destId="{D91136A0-BBA5-4033-85D4-E551E48A4097}" srcOrd="0" destOrd="0" presId="urn:microsoft.com/office/officeart/2005/8/layout/hierarchy2"/>
     <dgm:cxn modelId="{5D66E035-8128-4BBA-84F0-1D671D2DE898}" srcId="{6EAA9C23-3A78-4C27-AAC9-504C071FA2D8}" destId="{9E6B55FE-E53C-49DC-B515-C2397BEC2CAB}" srcOrd="2" destOrd="0" parTransId="{F1D4A2FF-1ED4-48C6-8293-904F41872AF1}" sibTransId="{9DCC26EF-3D9C-4F2C-A2B6-405DE1FD371A}"/>
-    <dgm:cxn modelId="{9C438A9A-3CC5-49BA-A2D5-65AE16E1FC1C}" type="presOf" srcId="{559D18E3-752D-4EE1-9939-C38FEFFAE5A4}" destId="{9EFBE792-9572-41CC-B394-D06BBCFDDEA7}" srcOrd="0" destOrd="0" presId="urn:microsoft.com/office/officeart/2005/8/layout/hierarchy2"/>
+    <dgm:cxn modelId="{CA8C3649-1CA0-447B-91C9-214A6594C83B}" type="presOf" srcId="{AD7B3DA5-2EE7-42E6-A405-E9204AD083F8}" destId="{B96A10A5-DFF5-46F1-944C-3675766C550F}" srcOrd="0" destOrd="0" presId="urn:microsoft.com/office/officeart/2005/8/layout/hierarchy2"/>
+    <dgm:cxn modelId="{A6874FBB-73D4-4E5C-87D7-0F1FA74219F3}" type="presOf" srcId="{C72AA88C-4AEE-412B-ABBF-33D17A0AD941}" destId="{8E5DD861-D493-4A0A-B81E-EB2108ED9BB3}" srcOrd="0" destOrd="0" presId="urn:microsoft.com/office/officeart/2005/8/layout/hierarchy2"/>
+    <dgm:cxn modelId="{5A7DDE62-D605-47E9-8337-C6B9DFBCDD01}" type="presOf" srcId="{495223E1-057C-40FA-B321-DB15D7B7BF1E}" destId="{98EDA116-065D-473B-983B-F7A1A4E0692D}" srcOrd="0" destOrd="0" presId="urn:microsoft.com/office/officeart/2005/8/layout/hierarchy2"/>
     <dgm:cxn modelId="{FD18F822-929A-4822-AE96-7ADBA2A3C5CD}" srcId="{4D72C498-B5D7-4A5E-9949-13D4BDD70C79}" destId="{FDC9356B-5836-435E-BB19-C94DC8F3D3EF}" srcOrd="0" destOrd="0" parTransId="{DD6977A0-3802-4240-88A2-691E7C2C48A6}" sibTransId="{20A4AF65-9EE3-422E-A635-F5D68A4A881B}"/>
-    <dgm:cxn modelId="{325F0B42-CA88-4D74-8527-3F7105D321E6}" type="presOf" srcId="{DD6977A0-3802-4240-88A2-691E7C2C48A6}" destId="{6F424515-AE64-4689-98CF-DEE19DC54531}" srcOrd="1" destOrd="0" presId="urn:microsoft.com/office/officeart/2005/8/layout/hierarchy2"/>
-    <dgm:cxn modelId="{BF39CB2C-F3DC-4B1A-861A-9792FFA6F597}" type="presParOf" srcId="{76D26D6D-EDAF-4C52-8B4D-841B0D968087}" destId="{F8FABF40-7E53-41D6-A584-A511DC78C1BE}" srcOrd="0" destOrd="0" presId="urn:microsoft.com/office/officeart/2005/8/layout/hierarchy2"/>
-    <dgm:cxn modelId="{80567589-18E6-47BC-A184-BB41D0BA28E3}" type="presParOf" srcId="{F8FABF40-7E53-41D6-A584-A511DC78C1BE}" destId="{2D8842D7-E959-42FA-BA94-C6E6A8D46F08}" srcOrd="0" destOrd="0" presId="urn:microsoft.com/office/officeart/2005/8/layout/hierarchy2"/>
-    <dgm:cxn modelId="{45B788A2-9433-4630-8742-E6139B5CB2D4}" type="presParOf" srcId="{F8FABF40-7E53-41D6-A584-A511DC78C1BE}" destId="{BE75B47B-3650-4F5E-B461-4EF0A961DD5A}" srcOrd="1" destOrd="0" presId="urn:microsoft.com/office/officeart/2005/8/layout/hierarchy2"/>
-    <dgm:cxn modelId="{D1282D6A-8EBE-48EB-8E64-72DFE5AA046B}" type="presParOf" srcId="{BE75B47B-3650-4F5E-B461-4EF0A961DD5A}" destId="{F84282DA-A190-4AE4-80A2-887CA41C8DE9}" srcOrd="0" destOrd="0" presId="urn:microsoft.com/office/officeart/2005/8/layout/hierarchy2"/>
-    <dgm:cxn modelId="{53F6C117-10B6-4457-BBEB-7B37A5E60AD1}" type="presParOf" srcId="{F84282DA-A190-4AE4-80A2-887CA41C8DE9}" destId="{C296F982-F6F0-4728-ADF2-DC91F37071EA}" srcOrd="0" destOrd="0" presId="urn:microsoft.com/office/officeart/2005/8/layout/hierarchy2"/>
-    <dgm:cxn modelId="{38533244-E837-426B-AC23-FC5B1EA11C8C}" type="presParOf" srcId="{BE75B47B-3650-4F5E-B461-4EF0A961DD5A}" destId="{CF42DF83-DDC9-476D-B33D-59E7CA944A5E}" srcOrd="1" destOrd="0" presId="urn:microsoft.com/office/officeart/2005/8/layout/hierarchy2"/>
-    <dgm:cxn modelId="{0D791B67-6832-4379-BBA1-5ACD5C5CC62F}" type="presParOf" srcId="{CF42DF83-DDC9-476D-B33D-59E7CA944A5E}" destId="{B96A10A5-DFF5-46F1-944C-3675766C550F}" srcOrd="0" destOrd="0" presId="urn:microsoft.com/office/officeart/2005/8/layout/hierarchy2"/>
-    <dgm:cxn modelId="{FA35EC2D-D9E6-44D3-8CE0-9698D55BD5B2}" type="presParOf" srcId="{CF42DF83-DDC9-476D-B33D-59E7CA944A5E}" destId="{4F298BFB-1885-4076-9A22-AC9C0889C64B}" srcOrd="1" destOrd="0" presId="urn:microsoft.com/office/officeart/2005/8/layout/hierarchy2"/>
-    <dgm:cxn modelId="{7C5B73A8-7AF6-4545-9726-7041A671AE47}" type="presParOf" srcId="{4F298BFB-1885-4076-9A22-AC9C0889C64B}" destId="{C26101A3-172C-4AFD-8AA5-00EF71442597}" srcOrd="0" destOrd="0" presId="urn:microsoft.com/office/officeart/2005/8/layout/hierarchy2"/>
-    <dgm:cxn modelId="{A481C15F-8E30-41B6-A44E-6D4DA4D70393}" type="presParOf" srcId="{C26101A3-172C-4AFD-8AA5-00EF71442597}" destId="{F14A685D-1E0D-4B4F-8491-096DFB19D677}" srcOrd="0" destOrd="0" presId="urn:microsoft.com/office/officeart/2005/8/layout/hierarchy2"/>
-    <dgm:cxn modelId="{F2090130-859F-461C-8573-0F973BE3F285}" type="presParOf" srcId="{4F298BFB-1885-4076-9A22-AC9C0889C64B}" destId="{F368639D-315F-4154-88B1-6A5B912D6526}" srcOrd="1" destOrd="0" presId="urn:microsoft.com/office/officeart/2005/8/layout/hierarchy2"/>
-    <dgm:cxn modelId="{AD911724-BE81-4927-BFBD-7D827D5952D9}" type="presParOf" srcId="{F368639D-315F-4154-88B1-6A5B912D6526}" destId="{3F3231AA-D37A-47E2-AA64-F3C7B7B2954D}" srcOrd="0" destOrd="0" presId="urn:microsoft.com/office/officeart/2005/8/layout/hierarchy2"/>
-    <dgm:cxn modelId="{10F16AB3-200C-43D5-84D8-9257FEDE2DA4}" type="presParOf" srcId="{F368639D-315F-4154-88B1-6A5B912D6526}" destId="{397AEE95-8A0C-4187-A00A-9EB934AA598C}" srcOrd="1" destOrd="0" presId="urn:microsoft.com/office/officeart/2005/8/layout/hierarchy2"/>
-    <dgm:cxn modelId="{85A4C3C4-9CA3-4EDA-9C1E-C3B6E96DD604}" type="presParOf" srcId="{397AEE95-8A0C-4187-A00A-9EB934AA598C}" destId="{968AF4BE-4974-4BD5-85C7-35A0B47C6F8A}" srcOrd="0" destOrd="0" presId="urn:microsoft.com/office/officeart/2005/8/layout/hierarchy2"/>
-    <dgm:cxn modelId="{F0702FC3-96A5-4E70-B139-145E1F201AA2}" type="presParOf" srcId="{968AF4BE-4974-4BD5-85C7-35A0B47C6F8A}" destId="{6F424515-AE64-4689-98CF-DEE19DC54531}" srcOrd="0" destOrd="0" presId="urn:microsoft.com/office/officeart/2005/8/layout/hierarchy2"/>
-    <dgm:cxn modelId="{690F5E45-71AA-4A61-BF94-9A4805DC1AAF}" type="presParOf" srcId="{397AEE95-8A0C-4187-A00A-9EB934AA598C}" destId="{EB924A49-A3F3-497C-ACC4-327EDE264F60}" srcOrd="1" destOrd="0" presId="urn:microsoft.com/office/officeart/2005/8/layout/hierarchy2"/>
-    <dgm:cxn modelId="{6BCC968D-E015-4A9D-B9D8-6319D3DECA12}" type="presParOf" srcId="{EB924A49-A3F3-497C-ACC4-327EDE264F60}" destId="{D63F150D-0E96-4C27-A427-95C317656D1D}" srcOrd="0" destOrd="0" presId="urn:microsoft.com/office/officeart/2005/8/layout/hierarchy2"/>
-    <dgm:cxn modelId="{02B93DBE-BFDE-403B-A999-6DE1FEBB228A}" type="presParOf" srcId="{EB924A49-A3F3-497C-ACC4-327EDE264F60}" destId="{1491B2AE-5B55-45CE-B988-8E12BEB8BF55}" srcOrd="1" destOrd="0" presId="urn:microsoft.com/office/officeart/2005/8/layout/hierarchy2"/>
-    <dgm:cxn modelId="{BC6C9714-4DC6-4E46-9A8F-BF63B267B444}" type="presParOf" srcId="{397AEE95-8A0C-4187-A00A-9EB934AA598C}" destId="{AEBC5B76-A737-49A2-B533-66F2022C87AD}" srcOrd="2" destOrd="0" presId="urn:microsoft.com/office/officeart/2005/8/layout/hierarchy2"/>
-    <dgm:cxn modelId="{FD9081CE-836C-4B3C-8C97-C2449F52FFF7}" type="presParOf" srcId="{AEBC5B76-A737-49A2-B533-66F2022C87AD}" destId="{2D4C1DD3-7A1B-4669-AB42-72A65ACFF1A8}" srcOrd="0" destOrd="0" presId="urn:microsoft.com/office/officeart/2005/8/layout/hierarchy2"/>
-    <dgm:cxn modelId="{24FAD1FC-C597-4C08-B3B5-20AF75B48180}" type="presParOf" srcId="{397AEE95-8A0C-4187-A00A-9EB934AA598C}" destId="{9F7C6272-585E-4DDA-B1DC-EB4580AF2AB2}" srcOrd="3" destOrd="0" presId="urn:microsoft.com/office/officeart/2005/8/layout/hierarchy2"/>
-    <dgm:cxn modelId="{3B9749FD-7290-42B2-82B7-4C0A41C280C6}" type="presParOf" srcId="{9F7C6272-585E-4DDA-B1DC-EB4580AF2AB2}" destId="{DE27DD97-4305-47FC-AFB0-35E1E791B27F}" srcOrd="0" destOrd="0" presId="urn:microsoft.com/office/officeart/2005/8/layout/hierarchy2"/>
-    <dgm:cxn modelId="{4BD9CDCE-02BF-4881-95C9-A49AE0327EBD}" type="presParOf" srcId="{9F7C6272-585E-4DDA-B1DC-EB4580AF2AB2}" destId="{4A028989-708D-4CC4-885B-928EC3B6636B}" srcOrd="1" destOrd="0" presId="urn:microsoft.com/office/officeart/2005/8/layout/hierarchy2"/>
-    <dgm:cxn modelId="{F2D0A27F-40EB-47C4-BE95-64ED85E5AC9C}" type="presParOf" srcId="{4A028989-708D-4CC4-885B-928EC3B6636B}" destId="{EBFADA6F-FD50-43FB-87CB-15B1D9AA94CD}" srcOrd="0" destOrd="0" presId="urn:microsoft.com/office/officeart/2005/8/layout/hierarchy2"/>
-    <dgm:cxn modelId="{194668C1-7257-4889-B258-A5CDD1664829}" type="presParOf" srcId="{EBFADA6F-FD50-43FB-87CB-15B1D9AA94CD}" destId="{D2E89353-C1DC-4D8C-81F7-770019C69DEF}" srcOrd="0" destOrd="0" presId="urn:microsoft.com/office/officeart/2005/8/layout/hierarchy2"/>
-    <dgm:cxn modelId="{3697DAE6-4AA5-438C-89E3-7180A3464927}" type="presParOf" srcId="{4A028989-708D-4CC4-885B-928EC3B6636B}" destId="{CC9BC564-3787-4383-9FFC-61D9D0588B21}" srcOrd="1" destOrd="0" presId="urn:microsoft.com/office/officeart/2005/8/layout/hierarchy2"/>
-    <dgm:cxn modelId="{2436536A-0890-41A3-B537-9D2CD0E4BD3A}" type="presParOf" srcId="{CC9BC564-3787-4383-9FFC-61D9D0588B21}" destId="{858F7110-3310-4783-BBA8-7EC1E711C660}" srcOrd="0" destOrd="0" presId="urn:microsoft.com/office/officeart/2005/8/layout/hierarchy2"/>
-    <dgm:cxn modelId="{7F04663F-87AA-437D-8C6B-8FEEC4928C98}" type="presParOf" srcId="{CC9BC564-3787-4383-9FFC-61D9D0588B21}" destId="{65C1A66E-C56C-4171-AB97-8297D46BDB88}" srcOrd="1" destOrd="0" presId="urn:microsoft.com/office/officeart/2005/8/layout/hierarchy2"/>
-    <dgm:cxn modelId="{7B2F980F-20B2-43B0-8F2B-5BA22EBBDFA8}" type="presParOf" srcId="{397AEE95-8A0C-4187-A00A-9EB934AA598C}" destId="{9EFBE792-9572-41CC-B394-D06BBCFDDEA7}" srcOrd="4" destOrd="0" presId="urn:microsoft.com/office/officeart/2005/8/layout/hierarchy2"/>
-    <dgm:cxn modelId="{2A0393DE-4BE6-416B-BBCB-0ACEDEAF6F5D}" type="presParOf" srcId="{9EFBE792-9572-41CC-B394-D06BBCFDDEA7}" destId="{E36A5456-E43A-492B-ABAE-06F81987E8E0}" srcOrd="0" destOrd="0" presId="urn:microsoft.com/office/officeart/2005/8/layout/hierarchy2"/>
-    <dgm:cxn modelId="{288CEAFA-25DB-4308-ADF2-BF13CFA57797}" type="presParOf" srcId="{397AEE95-8A0C-4187-A00A-9EB934AA598C}" destId="{6D225540-AFA0-415E-A130-ABE75225B256}" srcOrd="5" destOrd="0" presId="urn:microsoft.com/office/officeart/2005/8/layout/hierarchy2"/>
-    <dgm:cxn modelId="{961E4747-603F-4FDE-85A0-976C91043DD2}" type="presParOf" srcId="{6D225540-AFA0-415E-A130-ABE75225B256}" destId="{37C38F7E-4D19-426C-A64E-1CBDFC363BB7}" srcOrd="0" destOrd="0" presId="urn:microsoft.com/office/officeart/2005/8/layout/hierarchy2"/>
-    <dgm:cxn modelId="{1DC51A83-6D0C-4D9B-9C88-9BA6E198704A}" type="presParOf" srcId="{6D225540-AFA0-415E-A130-ABE75225B256}" destId="{F4349A4C-5F5C-42E6-B925-D581139B19CA}" srcOrd="1" destOrd="0" presId="urn:microsoft.com/office/officeart/2005/8/layout/hierarchy2"/>
-    <dgm:cxn modelId="{6EEACF81-3385-4C28-8B8D-DB0F278B189A}" type="presParOf" srcId="{BE75B47B-3650-4F5E-B461-4EF0A961DD5A}" destId="{A8464F86-5444-4B1D-8904-D5D84FB93A63}" srcOrd="2" destOrd="0" presId="urn:microsoft.com/office/officeart/2005/8/layout/hierarchy2"/>
-    <dgm:cxn modelId="{D690815E-B001-44EF-803D-58E31E9729BF}" type="presParOf" srcId="{A8464F86-5444-4B1D-8904-D5D84FB93A63}" destId="{ECBF6DD1-22FB-4942-9A69-C2E334F2B933}" srcOrd="0" destOrd="0" presId="urn:microsoft.com/office/officeart/2005/8/layout/hierarchy2"/>
-    <dgm:cxn modelId="{306AF266-0D33-4723-9A3D-EE4368ACDE95}" type="presParOf" srcId="{BE75B47B-3650-4F5E-B461-4EF0A961DD5A}" destId="{E0C7B8DF-83A1-45D9-B9D9-9ED1C37E4CA4}" srcOrd="3" destOrd="0" presId="urn:microsoft.com/office/officeart/2005/8/layout/hierarchy2"/>
-    <dgm:cxn modelId="{94D9034F-C9B6-4501-A876-A66BE403AD33}" type="presParOf" srcId="{E0C7B8DF-83A1-45D9-B9D9-9ED1C37E4CA4}" destId="{FFF314B7-9492-4462-8B1C-7BC33784FA0A}" srcOrd="0" destOrd="0" presId="urn:microsoft.com/office/officeart/2005/8/layout/hierarchy2"/>
-    <dgm:cxn modelId="{1F0D1D9F-3E40-4964-92BE-482D46B65272}" type="presParOf" srcId="{E0C7B8DF-83A1-45D9-B9D9-9ED1C37E4CA4}" destId="{F4FA03A4-3DA6-47F7-9A77-3B374796CB77}" srcOrd="1" destOrd="0" presId="urn:microsoft.com/office/officeart/2005/8/layout/hierarchy2"/>
-    <dgm:cxn modelId="{AE67AFE1-0591-4704-AABB-7611E5AD7A48}" type="presParOf" srcId="{F4FA03A4-3DA6-47F7-9A77-3B374796CB77}" destId="{8E5DD861-D493-4A0A-B81E-EB2108ED9BB3}" srcOrd="0" destOrd="0" presId="urn:microsoft.com/office/officeart/2005/8/layout/hierarchy2"/>
-    <dgm:cxn modelId="{93903D0A-B192-4826-9981-5493635B5DEA}" type="presParOf" srcId="{8E5DD861-D493-4A0A-B81E-EB2108ED9BB3}" destId="{C0DFBE07-132A-42A3-A5E2-F594000B2340}" srcOrd="0" destOrd="0" presId="urn:microsoft.com/office/officeart/2005/8/layout/hierarchy2"/>
-    <dgm:cxn modelId="{3ED70D75-A1B2-455E-98EB-060C7B0979BC}" type="presParOf" srcId="{F4FA03A4-3DA6-47F7-9A77-3B374796CB77}" destId="{D48AA310-08E8-41B2-9889-9054306545F3}" srcOrd="1" destOrd="0" presId="urn:microsoft.com/office/officeart/2005/8/layout/hierarchy2"/>
-    <dgm:cxn modelId="{0E78E017-CEE9-4D2E-A264-41CB8F9442E9}" type="presParOf" srcId="{D48AA310-08E8-41B2-9889-9054306545F3}" destId="{A21B35AB-A6E7-40B0-A48C-F2137E09EDE9}" srcOrd="0" destOrd="0" presId="urn:microsoft.com/office/officeart/2005/8/layout/hierarchy2"/>
-    <dgm:cxn modelId="{C54662BD-0DE1-405F-A9D6-1FA66947AC89}" type="presParOf" srcId="{D48AA310-08E8-41B2-9889-9054306545F3}" destId="{8B5CE3EF-0622-44C1-849C-2057D356BCBF}" srcOrd="1" destOrd="0" presId="urn:microsoft.com/office/officeart/2005/8/layout/hierarchy2"/>
-    <dgm:cxn modelId="{ECF42388-A119-485F-9208-D096E59E1F71}" type="presParOf" srcId="{F4FA03A4-3DA6-47F7-9A77-3B374796CB77}" destId="{D36435EE-5DD9-4CB1-80E2-64E88C5269A2}" srcOrd="2" destOrd="0" presId="urn:microsoft.com/office/officeart/2005/8/layout/hierarchy2"/>
-    <dgm:cxn modelId="{1BB407A8-E8D2-440C-8E55-0EECA34E65DB}" type="presParOf" srcId="{D36435EE-5DD9-4CB1-80E2-64E88C5269A2}" destId="{2FF43323-1B88-4D6E-A12C-28C1BD2304F7}" srcOrd="0" destOrd="0" presId="urn:microsoft.com/office/officeart/2005/8/layout/hierarchy2"/>
-    <dgm:cxn modelId="{41D17291-F0C1-4506-83EC-76EDC5E2BD08}" type="presParOf" srcId="{F4FA03A4-3DA6-47F7-9A77-3B374796CB77}" destId="{36D12C6A-C33F-444D-985E-C87528F365EF}" srcOrd="3" destOrd="0" presId="urn:microsoft.com/office/officeart/2005/8/layout/hierarchy2"/>
-    <dgm:cxn modelId="{2D6AC58B-9025-41AB-8CE3-8B65F2A4426F}" type="presParOf" srcId="{36D12C6A-C33F-444D-985E-C87528F365EF}" destId="{D91136A0-BBA5-4033-85D4-E551E48A4097}" srcOrd="0" destOrd="0" presId="urn:microsoft.com/office/officeart/2005/8/layout/hierarchy2"/>
-    <dgm:cxn modelId="{78F93EC1-08CD-4027-A527-D28A4FF66BF2}" type="presParOf" srcId="{36D12C6A-C33F-444D-985E-C87528F365EF}" destId="{18A8A596-414D-45EC-82A0-4CE6CE2BCEAF}" srcOrd="1" destOrd="0" presId="urn:microsoft.com/office/officeart/2005/8/layout/hierarchy2"/>
-    <dgm:cxn modelId="{6893F579-A6F1-445B-8B6F-C71A8A6F8A53}" type="presParOf" srcId="{F4FA03A4-3DA6-47F7-9A77-3B374796CB77}" destId="{215E04C8-8ADC-4870-8072-6C6871A934E8}" srcOrd="4" destOrd="0" presId="urn:microsoft.com/office/officeart/2005/8/layout/hierarchy2"/>
-    <dgm:cxn modelId="{9F839D62-2653-4F64-A73C-55D61A8B21B6}" type="presParOf" srcId="{215E04C8-8ADC-4870-8072-6C6871A934E8}" destId="{881DB251-9FB1-4300-9BCC-5ED061EBD6BA}" srcOrd="0" destOrd="0" presId="urn:microsoft.com/office/officeart/2005/8/layout/hierarchy2"/>
-    <dgm:cxn modelId="{92EA4683-583E-404F-B8C7-60F7C33DA2D6}" type="presParOf" srcId="{F4FA03A4-3DA6-47F7-9A77-3B374796CB77}" destId="{99095670-E0F4-480E-9255-5D1CF51C2306}" srcOrd="5" destOrd="0" presId="urn:microsoft.com/office/officeart/2005/8/layout/hierarchy2"/>
-    <dgm:cxn modelId="{6B614DDC-459F-49E4-9D3C-57329D4EBFAE}" type="presParOf" srcId="{99095670-E0F4-480E-9255-5D1CF51C2306}" destId="{288590B9-AA3F-44E1-86EF-EEFFCBA51BD5}" srcOrd="0" destOrd="0" presId="urn:microsoft.com/office/officeart/2005/8/layout/hierarchy2"/>
-    <dgm:cxn modelId="{38FDACC2-A1FD-446C-ACF8-7592597951D4}" type="presParOf" srcId="{99095670-E0F4-480E-9255-5D1CF51C2306}" destId="{C9ADEDFB-79EA-4185-B0EC-F6EC4D8F782E}" srcOrd="1" destOrd="0" presId="urn:microsoft.com/office/officeart/2005/8/layout/hierarchy2"/>
-    <dgm:cxn modelId="{A1D01C9C-C932-4225-AF64-A6E27E835F81}" type="presParOf" srcId="{F4FA03A4-3DA6-47F7-9A77-3B374796CB77}" destId="{D955C53B-B716-4B38-9366-F9DF3D076BCB}" srcOrd="6" destOrd="0" presId="urn:microsoft.com/office/officeart/2005/8/layout/hierarchy2"/>
-    <dgm:cxn modelId="{F0FFD1C9-81EE-413C-AE10-2E3E16C92AF4}" type="presParOf" srcId="{D955C53B-B716-4B38-9366-F9DF3D076BCB}" destId="{1FDB852C-60D2-4512-8688-DBBE489C7C32}" srcOrd="0" destOrd="0" presId="urn:microsoft.com/office/officeart/2005/8/layout/hierarchy2"/>
-    <dgm:cxn modelId="{9178579E-0019-4864-A468-496100863D83}" type="presParOf" srcId="{F4FA03A4-3DA6-47F7-9A77-3B374796CB77}" destId="{4D2DD327-F21E-40DF-89CF-2531CE508332}" srcOrd="7" destOrd="0" presId="urn:microsoft.com/office/officeart/2005/8/layout/hierarchy2"/>
-    <dgm:cxn modelId="{CD47CC79-CE1A-4C45-9881-086362F74568}" type="presParOf" srcId="{4D2DD327-F21E-40DF-89CF-2531CE508332}" destId="{98EDA116-065D-473B-983B-F7A1A4E0692D}" srcOrd="0" destOrd="0" presId="urn:microsoft.com/office/officeart/2005/8/layout/hierarchy2"/>
-    <dgm:cxn modelId="{C6E82604-47B7-4896-B5E8-C0324606E5DA}" type="presParOf" srcId="{4D2DD327-F21E-40DF-89CF-2531CE508332}" destId="{DF92D010-B557-4787-97CA-5DC4251ABFBB}" srcOrd="1" destOrd="0" presId="urn:microsoft.com/office/officeart/2005/8/layout/hierarchy2"/>
+    <dgm:cxn modelId="{B9F54B1C-5F45-446F-BDB4-C0A35BE5014B}" type="presOf" srcId="{0B7CF66D-0A27-42E3-AC6D-2DB726B0F1E6}" destId="{C296F982-F6F0-4728-ADF2-DC91F37071EA}" srcOrd="1" destOrd="0" presId="urn:microsoft.com/office/officeart/2005/8/layout/hierarchy2"/>
+    <dgm:cxn modelId="{E750C013-DF6F-47A0-BA56-DC5E4546AD27}" type="presOf" srcId="{0B7CF66D-0A27-42E3-AC6D-2DB726B0F1E6}" destId="{F84282DA-A190-4AE4-80A2-887CA41C8DE9}" srcOrd="0" destOrd="0" presId="urn:microsoft.com/office/officeart/2005/8/layout/hierarchy2"/>
+    <dgm:cxn modelId="{3202BD96-644D-4129-BA94-D1960C5BADEF}" type="presOf" srcId="{559D18E3-752D-4EE1-9939-C38FEFFAE5A4}" destId="{9EFBE792-9572-41CC-B394-D06BBCFDDEA7}" srcOrd="0" destOrd="0" presId="urn:microsoft.com/office/officeart/2005/8/layout/hierarchy2"/>
+    <dgm:cxn modelId="{1272D845-050B-47FB-8EC5-874562BDCDBB}" type="presParOf" srcId="{76D26D6D-EDAF-4C52-8B4D-841B0D968087}" destId="{F8FABF40-7E53-41D6-A584-A511DC78C1BE}" srcOrd="0" destOrd="0" presId="urn:microsoft.com/office/officeart/2005/8/layout/hierarchy2"/>
+    <dgm:cxn modelId="{7458A567-5EA0-476E-9CD0-27E6D87DFDAA}" type="presParOf" srcId="{F8FABF40-7E53-41D6-A584-A511DC78C1BE}" destId="{2D8842D7-E959-42FA-BA94-C6E6A8D46F08}" srcOrd="0" destOrd="0" presId="urn:microsoft.com/office/officeart/2005/8/layout/hierarchy2"/>
+    <dgm:cxn modelId="{7A61F80D-EE07-4900-9C97-B8D04DAACBD3}" type="presParOf" srcId="{F8FABF40-7E53-41D6-A584-A511DC78C1BE}" destId="{BE75B47B-3650-4F5E-B461-4EF0A961DD5A}" srcOrd="1" destOrd="0" presId="urn:microsoft.com/office/officeart/2005/8/layout/hierarchy2"/>
+    <dgm:cxn modelId="{85E5F19B-9EB7-4E4A-A0D6-8CCD51D34B71}" type="presParOf" srcId="{BE75B47B-3650-4F5E-B461-4EF0A961DD5A}" destId="{F84282DA-A190-4AE4-80A2-887CA41C8DE9}" srcOrd="0" destOrd="0" presId="urn:microsoft.com/office/officeart/2005/8/layout/hierarchy2"/>
+    <dgm:cxn modelId="{D7CA50A3-11B0-4800-BB16-B7F9EA463BE6}" type="presParOf" srcId="{F84282DA-A190-4AE4-80A2-887CA41C8DE9}" destId="{C296F982-F6F0-4728-ADF2-DC91F37071EA}" srcOrd="0" destOrd="0" presId="urn:microsoft.com/office/officeart/2005/8/layout/hierarchy2"/>
+    <dgm:cxn modelId="{099F8685-B1D7-4984-8852-FF3A6CB60CD4}" type="presParOf" srcId="{BE75B47B-3650-4F5E-B461-4EF0A961DD5A}" destId="{CF42DF83-DDC9-476D-B33D-59E7CA944A5E}" srcOrd="1" destOrd="0" presId="urn:microsoft.com/office/officeart/2005/8/layout/hierarchy2"/>
+    <dgm:cxn modelId="{37011DA0-7383-43F1-ABE1-CC6AF33C5C55}" type="presParOf" srcId="{CF42DF83-DDC9-476D-B33D-59E7CA944A5E}" destId="{B96A10A5-DFF5-46F1-944C-3675766C550F}" srcOrd="0" destOrd="0" presId="urn:microsoft.com/office/officeart/2005/8/layout/hierarchy2"/>
+    <dgm:cxn modelId="{160B5F1F-2612-4E32-B9D3-B443A32BD75D}" type="presParOf" srcId="{CF42DF83-DDC9-476D-B33D-59E7CA944A5E}" destId="{4F298BFB-1885-4076-9A22-AC9C0889C64B}" srcOrd="1" destOrd="0" presId="urn:microsoft.com/office/officeart/2005/8/layout/hierarchy2"/>
+    <dgm:cxn modelId="{4D7B13FA-CD8C-4037-8C35-FA41B7A9783D}" type="presParOf" srcId="{4F298BFB-1885-4076-9A22-AC9C0889C64B}" destId="{C26101A3-172C-4AFD-8AA5-00EF71442597}" srcOrd="0" destOrd="0" presId="urn:microsoft.com/office/officeart/2005/8/layout/hierarchy2"/>
+    <dgm:cxn modelId="{2B58A194-823B-494C-B499-9F2BCC418532}" type="presParOf" srcId="{C26101A3-172C-4AFD-8AA5-00EF71442597}" destId="{F14A685D-1E0D-4B4F-8491-096DFB19D677}" srcOrd="0" destOrd="0" presId="urn:microsoft.com/office/officeart/2005/8/layout/hierarchy2"/>
+    <dgm:cxn modelId="{400519BD-AA75-476F-8C4B-93C3182B7F5E}" type="presParOf" srcId="{4F298BFB-1885-4076-9A22-AC9C0889C64B}" destId="{F368639D-315F-4154-88B1-6A5B912D6526}" srcOrd="1" destOrd="0" presId="urn:microsoft.com/office/officeart/2005/8/layout/hierarchy2"/>
+    <dgm:cxn modelId="{87BA7CE6-D4D0-4645-BAD4-F4FDEA60FA01}" type="presParOf" srcId="{F368639D-315F-4154-88B1-6A5B912D6526}" destId="{3F3231AA-D37A-47E2-AA64-F3C7B7B2954D}" srcOrd="0" destOrd="0" presId="urn:microsoft.com/office/officeart/2005/8/layout/hierarchy2"/>
+    <dgm:cxn modelId="{C3A94BE7-4DC9-4A9D-A0C9-59C12F3CC05E}" type="presParOf" srcId="{F368639D-315F-4154-88B1-6A5B912D6526}" destId="{397AEE95-8A0C-4187-A00A-9EB934AA598C}" srcOrd="1" destOrd="0" presId="urn:microsoft.com/office/officeart/2005/8/layout/hierarchy2"/>
+    <dgm:cxn modelId="{D472A423-A6A3-4FCC-AF3A-9A85426D7738}" type="presParOf" srcId="{397AEE95-8A0C-4187-A00A-9EB934AA598C}" destId="{968AF4BE-4974-4BD5-85C7-35A0B47C6F8A}" srcOrd="0" destOrd="0" presId="urn:microsoft.com/office/officeart/2005/8/layout/hierarchy2"/>
+    <dgm:cxn modelId="{7883B427-7007-4B3C-87F2-935A07676D6F}" type="presParOf" srcId="{968AF4BE-4974-4BD5-85C7-35A0B47C6F8A}" destId="{6F424515-AE64-4689-98CF-DEE19DC54531}" srcOrd="0" destOrd="0" presId="urn:microsoft.com/office/officeart/2005/8/layout/hierarchy2"/>
+    <dgm:cxn modelId="{1CF89E7C-B2B4-4C00-B74A-22FEABA811AC}" type="presParOf" srcId="{397AEE95-8A0C-4187-A00A-9EB934AA598C}" destId="{EB924A49-A3F3-497C-ACC4-327EDE264F60}" srcOrd="1" destOrd="0" presId="urn:microsoft.com/office/officeart/2005/8/layout/hierarchy2"/>
+    <dgm:cxn modelId="{1D82F303-02FD-4AAE-9339-68119F6CED34}" type="presParOf" srcId="{EB924A49-A3F3-497C-ACC4-327EDE264F60}" destId="{D63F150D-0E96-4C27-A427-95C317656D1D}" srcOrd="0" destOrd="0" presId="urn:microsoft.com/office/officeart/2005/8/layout/hierarchy2"/>
+    <dgm:cxn modelId="{7E58609C-E3D3-439F-A82F-762E923F407B}" type="presParOf" srcId="{EB924A49-A3F3-497C-ACC4-327EDE264F60}" destId="{1491B2AE-5B55-45CE-B988-8E12BEB8BF55}" srcOrd="1" destOrd="0" presId="urn:microsoft.com/office/officeart/2005/8/layout/hierarchy2"/>
+    <dgm:cxn modelId="{BE5A0EA9-4968-4273-BF34-296C056F1CEF}" type="presParOf" srcId="{397AEE95-8A0C-4187-A00A-9EB934AA598C}" destId="{AEBC5B76-A737-49A2-B533-66F2022C87AD}" srcOrd="2" destOrd="0" presId="urn:microsoft.com/office/officeart/2005/8/layout/hierarchy2"/>
+    <dgm:cxn modelId="{38BCD9E8-29FE-4F81-9D7B-A8DE052B0CE4}" type="presParOf" srcId="{AEBC5B76-A737-49A2-B533-66F2022C87AD}" destId="{2D4C1DD3-7A1B-4669-AB42-72A65ACFF1A8}" srcOrd="0" destOrd="0" presId="urn:microsoft.com/office/officeart/2005/8/layout/hierarchy2"/>
+    <dgm:cxn modelId="{C93D63A1-41CD-47E7-A5EB-D8D50F754892}" type="presParOf" srcId="{397AEE95-8A0C-4187-A00A-9EB934AA598C}" destId="{9F7C6272-585E-4DDA-B1DC-EB4580AF2AB2}" srcOrd="3" destOrd="0" presId="urn:microsoft.com/office/officeart/2005/8/layout/hierarchy2"/>
+    <dgm:cxn modelId="{203ADB63-1897-46F6-8106-FCCB7A0BD6D9}" type="presParOf" srcId="{9F7C6272-585E-4DDA-B1DC-EB4580AF2AB2}" destId="{DE27DD97-4305-47FC-AFB0-35E1E791B27F}" srcOrd="0" destOrd="0" presId="urn:microsoft.com/office/officeart/2005/8/layout/hierarchy2"/>
+    <dgm:cxn modelId="{BD3E1C2A-3620-4615-90F7-4ED960B232E4}" type="presParOf" srcId="{9F7C6272-585E-4DDA-B1DC-EB4580AF2AB2}" destId="{4A028989-708D-4CC4-885B-928EC3B6636B}" srcOrd="1" destOrd="0" presId="urn:microsoft.com/office/officeart/2005/8/layout/hierarchy2"/>
+    <dgm:cxn modelId="{1F69483B-690C-4453-9869-ABC0C2DF86AB}" type="presParOf" srcId="{4A028989-708D-4CC4-885B-928EC3B6636B}" destId="{EBFADA6F-FD50-43FB-87CB-15B1D9AA94CD}" srcOrd="0" destOrd="0" presId="urn:microsoft.com/office/officeart/2005/8/layout/hierarchy2"/>
+    <dgm:cxn modelId="{9307CAF5-4036-4273-A1E3-AE2BE9A68FB0}" type="presParOf" srcId="{EBFADA6F-FD50-43FB-87CB-15B1D9AA94CD}" destId="{D2E89353-C1DC-4D8C-81F7-770019C69DEF}" srcOrd="0" destOrd="0" presId="urn:microsoft.com/office/officeart/2005/8/layout/hierarchy2"/>
+    <dgm:cxn modelId="{CCB437AA-3C15-42C9-8644-7A8CC39143C5}" type="presParOf" srcId="{4A028989-708D-4CC4-885B-928EC3B6636B}" destId="{CC9BC564-3787-4383-9FFC-61D9D0588B21}" srcOrd="1" destOrd="0" presId="urn:microsoft.com/office/officeart/2005/8/layout/hierarchy2"/>
+    <dgm:cxn modelId="{6BCC4281-95A3-4DA5-9D23-55F19A7A2FF2}" type="presParOf" srcId="{CC9BC564-3787-4383-9FFC-61D9D0588B21}" destId="{858F7110-3310-4783-BBA8-7EC1E711C660}" srcOrd="0" destOrd="0" presId="urn:microsoft.com/office/officeart/2005/8/layout/hierarchy2"/>
+    <dgm:cxn modelId="{87F6B93E-35AD-4E58-B25C-07A2C920E0D8}" type="presParOf" srcId="{CC9BC564-3787-4383-9FFC-61D9D0588B21}" destId="{65C1A66E-C56C-4171-AB97-8297D46BDB88}" srcOrd="1" destOrd="0" presId="urn:microsoft.com/office/officeart/2005/8/layout/hierarchy2"/>
+    <dgm:cxn modelId="{6C5103C6-D8DF-49FE-8CE6-72BB3C68CC41}" type="presParOf" srcId="{397AEE95-8A0C-4187-A00A-9EB934AA598C}" destId="{9EFBE792-9572-41CC-B394-D06BBCFDDEA7}" srcOrd="4" destOrd="0" presId="urn:microsoft.com/office/officeart/2005/8/layout/hierarchy2"/>
+    <dgm:cxn modelId="{CAE88E76-FC96-4F28-9209-F0957B4EBE66}" type="presParOf" srcId="{9EFBE792-9572-41CC-B394-D06BBCFDDEA7}" destId="{E36A5456-E43A-492B-ABAE-06F81987E8E0}" srcOrd="0" destOrd="0" presId="urn:microsoft.com/office/officeart/2005/8/layout/hierarchy2"/>
+    <dgm:cxn modelId="{BCCA1F2A-1027-44E2-9A02-29E0D856B8C1}" type="presParOf" srcId="{397AEE95-8A0C-4187-A00A-9EB934AA598C}" destId="{6D225540-AFA0-415E-A130-ABE75225B256}" srcOrd="5" destOrd="0" presId="urn:microsoft.com/office/officeart/2005/8/layout/hierarchy2"/>
+    <dgm:cxn modelId="{451B701D-4300-468C-B1A7-7AA3CDEDCBB4}" type="presParOf" srcId="{6D225540-AFA0-415E-A130-ABE75225B256}" destId="{37C38F7E-4D19-426C-A64E-1CBDFC363BB7}" srcOrd="0" destOrd="0" presId="urn:microsoft.com/office/officeart/2005/8/layout/hierarchy2"/>
+    <dgm:cxn modelId="{46D64AE7-B508-4750-AF90-4A8C3126443D}" type="presParOf" srcId="{6D225540-AFA0-415E-A130-ABE75225B256}" destId="{F4349A4C-5F5C-42E6-B925-D581139B19CA}" srcOrd="1" destOrd="0" presId="urn:microsoft.com/office/officeart/2005/8/layout/hierarchy2"/>
+    <dgm:cxn modelId="{B8DDB670-0198-4527-A57A-93ED3EA77F5F}" type="presParOf" srcId="{BE75B47B-3650-4F5E-B461-4EF0A961DD5A}" destId="{A8464F86-5444-4B1D-8904-D5D84FB93A63}" srcOrd="2" destOrd="0" presId="urn:microsoft.com/office/officeart/2005/8/layout/hierarchy2"/>
+    <dgm:cxn modelId="{470D653F-2284-4D0D-88BE-CF25DF01C43C}" type="presParOf" srcId="{A8464F86-5444-4B1D-8904-D5D84FB93A63}" destId="{ECBF6DD1-22FB-4942-9A69-C2E334F2B933}" srcOrd="0" destOrd="0" presId="urn:microsoft.com/office/officeart/2005/8/layout/hierarchy2"/>
+    <dgm:cxn modelId="{BAA86750-0136-4BF4-9C8A-EB8BB6C5CCB3}" type="presParOf" srcId="{BE75B47B-3650-4F5E-B461-4EF0A961DD5A}" destId="{E0C7B8DF-83A1-45D9-B9D9-9ED1C37E4CA4}" srcOrd="3" destOrd="0" presId="urn:microsoft.com/office/officeart/2005/8/layout/hierarchy2"/>
+    <dgm:cxn modelId="{EAC8EC2A-234C-4BE9-B84C-0A960E7CFB0D}" type="presParOf" srcId="{E0C7B8DF-83A1-45D9-B9D9-9ED1C37E4CA4}" destId="{FFF314B7-9492-4462-8B1C-7BC33784FA0A}" srcOrd="0" destOrd="0" presId="urn:microsoft.com/office/officeart/2005/8/layout/hierarchy2"/>
+    <dgm:cxn modelId="{D771F7B4-9AE3-43DF-B12E-88C37D1E4591}" type="presParOf" srcId="{E0C7B8DF-83A1-45D9-B9D9-9ED1C37E4CA4}" destId="{F4FA03A4-3DA6-47F7-9A77-3B374796CB77}" srcOrd="1" destOrd="0" presId="urn:microsoft.com/office/officeart/2005/8/layout/hierarchy2"/>
+    <dgm:cxn modelId="{2DDBED5C-6A9C-4E1D-A46C-9D807C0EF6F5}" type="presParOf" srcId="{F4FA03A4-3DA6-47F7-9A77-3B374796CB77}" destId="{8E5DD861-D493-4A0A-B81E-EB2108ED9BB3}" srcOrd="0" destOrd="0" presId="urn:microsoft.com/office/officeart/2005/8/layout/hierarchy2"/>
+    <dgm:cxn modelId="{92A4A5E0-0E01-430E-9812-B440E15D4768}" type="presParOf" srcId="{8E5DD861-D493-4A0A-B81E-EB2108ED9BB3}" destId="{C0DFBE07-132A-42A3-A5E2-F594000B2340}" srcOrd="0" destOrd="0" presId="urn:microsoft.com/office/officeart/2005/8/layout/hierarchy2"/>
+    <dgm:cxn modelId="{90419989-0C2C-4774-BEEB-308C9DECE4F7}" type="presParOf" srcId="{F4FA03A4-3DA6-47F7-9A77-3B374796CB77}" destId="{D48AA310-08E8-41B2-9889-9054306545F3}" srcOrd="1" destOrd="0" presId="urn:microsoft.com/office/officeart/2005/8/layout/hierarchy2"/>
+    <dgm:cxn modelId="{085609BD-1038-456D-A3B4-331D596D707E}" type="presParOf" srcId="{D48AA310-08E8-41B2-9889-9054306545F3}" destId="{A21B35AB-A6E7-40B0-A48C-F2137E09EDE9}" srcOrd="0" destOrd="0" presId="urn:microsoft.com/office/officeart/2005/8/layout/hierarchy2"/>
+    <dgm:cxn modelId="{4E45836C-3E95-4939-969A-8C30AE1B9FC1}" type="presParOf" srcId="{D48AA310-08E8-41B2-9889-9054306545F3}" destId="{8B5CE3EF-0622-44C1-849C-2057D356BCBF}" srcOrd="1" destOrd="0" presId="urn:microsoft.com/office/officeart/2005/8/layout/hierarchy2"/>
+    <dgm:cxn modelId="{2A158B5A-FE1A-4BB1-BA50-CDF0BCC30C0A}" type="presParOf" srcId="{F4FA03A4-3DA6-47F7-9A77-3B374796CB77}" destId="{D36435EE-5DD9-4CB1-80E2-64E88C5269A2}" srcOrd="2" destOrd="0" presId="urn:microsoft.com/office/officeart/2005/8/layout/hierarchy2"/>
+    <dgm:cxn modelId="{D66CAF74-4C15-42A4-B52F-3400C0B2ADF7}" type="presParOf" srcId="{D36435EE-5DD9-4CB1-80E2-64E88C5269A2}" destId="{2FF43323-1B88-4D6E-A12C-28C1BD2304F7}" srcOrd="0" destOrd="0" presId="urn:microsoft.com/office/officeart/2005/8/layout/hierarchy2"/>
+    <dgm:cxn modelId="{64F0BF5A-800B-4163-A697-C41CDC430795}" type="presParOf" srcId="{F4FA03A4-3DA6-47F7-9A77-3B374796CB77}" destId="{36D12C6A-C33F-444D-985E-C87528F365EF}" srcOrd="3" destOrd="0" presId="urn:microsoft.com/office/officeart/2005/8/layout/hierarchy2"/>
+    <dgm:cxn modelId="{40146464-D1F9-4CAD-B3F1-E514BF31E243}" type="presParOf" srcId="{36D12C6A-C33F-444D-985E-C87528F365EF}" destId="{D91136A0-BBA5-4033-85D4-E551E48A4097}" srcOrd="0" destOrd="0" presId="urn:microsoft.com/office/officeart/2005/8/layout/hierarchy2"/>
+    <dgm:cxn modelId="{8352A649-BE2B-41B7-AC99-305E9D0A3805}" type="presParOf" srcId="{36D12C6A-C33F-444D-985E-C87528F365EF}" destId="{18A8A596-414D-45EC-82A0-4CE6CE2BCEAF}" srcOrd="1" destOrd="0" presId="urn:microsoft.com/office/officeart/2005/8/layout/hierarchy2"/>
+    <dgm:cxn modelId="{060E2DAE-EDD3-4F9D-8A5F-A9808AFBE5D3}" type="presParOf" srcId="{F4FA03A4-3DA6-47F7-9A77-3B374796CB77}" destId="{215E04C8-8ADC-4870-8072-6C6871A934E8}" srcOrd="4" destOrd="0" presId="urn:microsoft.com/office/officeart/2005/8/layout/hierarchy2"/>
+    <dgm:cxn modelId="{EBAB3E4B-AFDF-4AA9-B4F1-3CD5D6EA2E29}" type="presParOf" srcId="{215E04C8-8ADC-4870-8072-6C6871A934E8}" destId="{881DB251-9FB1-4300-9BCC-5ED061EBD6BA}" srcOrd="0" destOrd="0" presId="urn:microsoft.com/office/officeart/2005/8/layout/hierarchy2"/>
+    <dgm:cxn modelId="{53E846D0-6D7F-407E-87FF-41BE1A172D49}" type="presParOf" srcId="{F4FA03A4-3DA6-47F7-9A77-3B374796CB77}" destId="{99095670-E0F4-480E-9255-5D1CF51C2306}" srcOrd="5" destOrd="0" presId="urn:microsoft.com/office/officeart/2005/8/layout/hierarchy2"/>
+    <dgm:cxn modelId="{B9974B6E-4CBA-4047-B0D4-2E293272148D}" type="presParOf" srcId="{99095670-E0F4-480E-9255-5D1CF51C2306}" destId="{288590B9-AA3F-44E1-86EF-EEFFCBA51BD5}" srcOrd="0" destOrd="0" presId="urn:microsoft.com/office/officeart/2005/8/layout/hierarchy2"/>
+    <dgm:cxn modelId="{D0CF0A8C-AE86-48B7-B9E0-6585F8F1BDC1}" type="presParOf" srcId="{99095670-E0F4-480E-9255-5D1CF51C2306}" destId="{C9ADEDFB-79EA-4185-B0EC-F6EC4D8F782E}" srcOrd="1" destOrd="0" presId="urn:microsoft.com/office/officeart/2005/8/layout/hierarchy2"/>
+    <dgm:cxn modelId="{DDA68366-7124-44EF-A6BE-FA7A585DA916}" type="presParOf" srcId="{F4FA03A4-3DA6-47F7-9A77-3B374796CB77}" destId="{D955C53B-B716-4B38-9366-F9DF3D076BCB}" srcOrd="6" destOrd="0" presId="urn:microsoft.com/office/officeart/2005/8/layout/hierarchy2"/>
+    <dgm:cxn modelId="{59CA0011-1060-46BC-8F7B-B81438083E0E}" type="presParOf" srcId="{D955C53B-B716-4B38-9366-F9DF3D076BCB}" destId="{1FDB852C-60D2-4512-8688-DBBE489C7C32}" srcOrd="0" destOrd="0" presId="urn:microsoft.com/office/officeart/2005/8/layout/hierarchy2"/>
+    <dgm:cxn modelId="{BBACD566-B9A9-4298-A865-1662D12208D8}" type="presParOf" srcId="{F4FA03A4-3DA6-47F7-9A77-3B374796CB77}" destId="{4D2DD327-F21E-40DF-89CF-2531CE508332}" srcOrd="7" destOrd="0" presId="urn:microsoft.com/office/officeart/2005/8/layout/hierarchy2"/>
+    <dgm:cxn modelId="{0C343302-F09F-4B45-A0A6-6CA32EB50043}" type="presParOf" srcId="{4D2DD327-F21E-40DF-89CF-2531CE508332}" destId="{98EDA116-065D-473B-983B-F7A1A4E0692D}" srcOrd="0" destOrd="0" presId="urn:microsoft.com/office/officeart/2005/8/layout/hierarchy2"/>
+    <dgm:cxn modelId="{D979EE6B-A515-4CFD-A523-E7CC98B52E28}" type="presParOf" srcId="{4D2DD327-F21E-40DF-89CF-2531CE508332}" destId="{DF92D010-B557-4787-97CA-5DC4251ABFBB}" srcOrd="1" destOrd="0" presId="urn:microsoft.com/office/officeart/2005/8/layout/hierarchy2"/>
   </dgm:cxnLst>
   <dgm:bg/>
   <dgm:whole/>
@@ -21081,103 +21188,103 @@
     </dgm:pt>
   </dgm:ptLst>
   <dgm:cxnLst>
-    <dgm:cxn modelId="{7504D161-3B1D-4855-BFA2-DE7C694EAD6B}" type="presOf" srcId="{50BC2FEF-90AA-4887-A217-BCE929A4632A}" destId="{9F0B1A31-63BD-41F6-82FC-F5574A92E909}" srcOrd="1" destOrd="0" presId="urn:microsoft.com/office/officeart/2005/8/layout/hierarchy2"/>
-    <dgm:cxn modelId="{39090872-1AD1-4CF2-8FB1-B2BE66E53112}" type="presOf" srcId="{50BC2FEF-90AA-4887-A217-BCE929A4632A}" destId="{FDA47220-895B-4A69-B2BB-8BF8C016FF4B}" srcOrd="0" destOrd="0" presId="urn:microsoft.com/office/officeart/2005/8/layout/hierarchy2"/>
-    <dgm:cxn modelId="{8D14A6ED-46A6-4E40-A782-0D8FAF220FCA}" type="presOf" srcId="{5E47499F-6F41-4F22-A420-01A675CE6103}" destId="{E11C7B6F-7180-43A5-992E-3EA5851F2391}" srcOrd="0" destOrd="0" presId="urn:microsoft.com/office/officeart/2005/8/layout/hierarchy2"/>
-    <dgm:cxn modelId="{C4DA8F2C-A374-4C91-88C9-E4E9DD2516FD}" type="presOf" srcId="{DC7A1CA0-5D34-4F3B-A580-15CFD66EA796}" destId="{368F1645-5A66-45DB-B296-C23315AB7E22}" srcOrd="0" destOrd="0" presId="urn:microsoft.com/office/officeart/2005/8/layout/hierarchy2"/>
+    <dgm:cxn modelId="{FA0B7D55-E11D-47FA-A36A-AB1D20495ACB}" type="presOf" srcId="{BABCE05A-4544-49DE-A70D-EBD4C2932AA1}" destId="{12FD7525-DB42-46F9-B8FD-D33568A05731}" srcOrd="1" destOrd="0" presId="urn:microsoft.com/office/officeart/2005/8/layout/hierarchy2"/>
+    <dgm:cxn modelId="{EAB8843D-28F1-4F0C-8C1A-1605052C748F}" type="presOf" srcId="{8B8178A4-03D0-4F83-88CD-9E6E781603E6}" destId="{C0C8DC8E-72DB-4A2E-A50E-DA1CA06D79E3}" srcOrd="0" destOrd="0" presId="urn:microsoft.com/office/officeart/2005/8/layout/hierarchy2"/>
     <dgm:cxn modelId="{D4445B13-46F9-4298-8EF3-3D7743530902}" srcId="{D4D9B399-9B7F-46DA-97B2-FED098F5DA6B}" destId="{86643E8D-F7CB-4F7B-B35A-FF26EACC433C}" srcOrd="1" destOrd="0" parTransId="{5E47499F-6F41-4F22-A420-01A675CE6103}" sibTransId="{DB2EC02B-535E-4B00-9144-23BE3F31800E}"/>
-    <dgm:cxn modelId="{7E7E5D3F-8C50-4893-BCC4-71D36F4AF7F0}" type="presOf" srcId="{9F4AA07C-F7C0-4EE0-B444-1A0A99B21C5A}" destId="{87E32AC2-4577-44E3-BD84-D5E3BD970540}" srcOrd="1" destOrd="0" presId="urn:microsoft.com/office/officeart/2005/8/layout/hierarchy2"/>
-    <dgm:cxn modelId="{773F23C7-8939-4E1D-8D2D-E61AF455B5C4}" type="presOf" srcId="{80D7FF03-79A4-410F-8B98-6A9724B85CBA}" destId="{47ACED10-AF50-4A06-8AC5-32A97AE3B1C8}" srcOrd="0" destOrd="0" presId="urn:microsoft.com/office/officeart/2005/8/layout/hierarchy2"/>
+    <dgm:cxn modelId="{9669D4EB-5171-4E56-AE9F-05C5FF32B796}" type="presOf" srcId="{753D8466-5B43-4022-9EA6-80697AD791EF}" destId="{A6341011-54EC-4E06-9306-EAF2DE56CD2C}" srcOrd="1" destOrd="0" presId="urn:microsoft.com/office/officeart/2005/8/layout/hierarchy2"/>
+    <dgm:cxn modelId="{4362FC03-347E-4067-AF21-88D516374F39}" type="presOf" srcId="{5AA90255-5B35-44C4-B702-E81F223BEFD8}" destId="{3985982F-35AF-48B0-84C6-0C8F1D9EF2FA}" srcOrd="0" destOrd="0" presId="urn:microsoft.com/office/officeart/2005/8/layout/hierarchy2"/>
+    <dgm:cxn modelId="{AD9609A9-F40C-4390-B84E-4996E376111B}" type="presOf" srcId="{753D8466-5B43-4022-9EA6-80697AD791EF}" destId="{2938BCE4-55BC-4FA7-8B13-8D7362E71CAD}" srcOrd="0" destOrd="0" presId="urn:microsoft.com/office/officeart/2005/8/layout/hierarchy2"/>
+    <dgm:cxn modelId="{B2F3973F-D586-4EAB-A79A-BC32DABA2539}" type="presOf" srcId="{076B6350-4EE3-45E3-9904-173A771DF62A}" destId="{BE306FCD-9806-4F30-B3B1-CA273857349C}" srcOrd="0" destOrd="0" presId="urn:microsoft.com/office/officeart/2005/8/layout/hierarchy2"/>
     <dgm:cxn modelId="{C353768D-EED9-4E80-8091-56483B0ECF51}" srcId="{D4D9B399-9B7F-46DA-97B2-FED098F5DA6B}" destId="{C3D618C2-BF81-4220-A584-D841429B7058}" srcOrd="0" destOrd="0" parTransId="{BABCE05A-4544-49DE-A70D-EBD4C2932AA1}" sibTransId="{C88A3667-CC99-4312-8DC1-79D7EC0A2D9C}"/>
     <dgm:cxn modelId="{CD688725-DE90-4245-A4AA-E82D2275B325}" srcId="{45CDA3C7-8713-4369-838A-8B5F475DA36B}" destId="{DC7A1CA0-5D34-4F3B-A580-15CFD66EA796}" srcOrd="2" destOrd="0" parTransId="{753D8466-5B43-4022-9EA6-80697AD791EF}" sibTransId="{93D5BA25-8BAF-4D7D-969F-34AFD1EF368C}"/>
     <dgm:cxn modelId="{7E3C541B-032F-416C-A1AC-7C1BD89D5BB5}" srcId="{45CDA3C7-8713-4369-838A-8B5F475DA36B}" destId="{96FC7229-231F-4CA5-9914-6E9A83756569}" srcOrd="1" destOrd="0" parTransId="{7BC373CD-A346-4D76-9165-35DCB418DD6B}" sibTransId="{2C4CAAAA-9463-4CC1-AF37-CEDDE9349C90}"/>
-    <dgm:cxn modelId="{57F6349C-B7D7-42AA-9512-D6E35FB73ECC}" type="presOf" srcId="{9F4AA07C-F7C0-4EE0-B444-1A0A99B21C5A}" destId="{EB2274FC-15F8-41B7-935B-E389FD47AFD1}" srcOrd="0" destOrd="0" presId="urn:microsoft.com/office/officeart/2005/8/layout/hierarchy2"/>
-    <dgm:cxn modelId="{2DDEA85D-AD1E-4DD7-BD91-2B83622A5381}" type="presOf" srcId="{F20EDC0B-CCE5-4D9D-9982-89A201087390}" destId="{674BA392-5914-4B78-A520-EE26D65D05C8}" srcOrd="0" destOrd="0" presId="urn:microsoft.com/office/officeart/2005/8/layout/hierarchy2"/>
-    <dgm:cxn modelId="{9C05C810-1C6A-4821-BBDD-63ED4412D708}" type="presOf" srcId="{753D8466-5B43-4022-9EA6-80697AD791EF}" destId="{2938BCE4-55BC-4FA7-8B13-8D7362E71CAD}" srcOrd="0" destOrd="0" presId="urn:microsoft.com/office/officeart/2005/8/layout/hierarchy2"/>
-    <dgm:cxn modelId="{F2DBEA9C-D3DE-4303-8923-6FE2CE9F16DF}" type="presOf" srcId="{83FAD934-5D5B-40FC-B3CA-D6105DE3D322}" destId="{8F195852-041E-423A-B5DF-8945941EB406}" srcOrd="0" destOrd="0" presId="urn:microsoft.com/office/officeart/2005/8/layout/hierarchy2"/>
-    <dgm:cxn modelId="{147F6E7B-3428-4AB6-99B5-C338137581DC}" type="presOf" srcId="{BABCE05A-4544-49DE-A70D-EBD4C2932AA1}" destId="{12FD7525-DB42-46F9-B8FD-D33568A05731}" srcOrd="1" destOrd="0" presId="urn:microsoft.com/office/officeart/2005/8/layout/hierarchy2"/>
-    <dgm:cxn modelId="{D1233892-3274-4367-889B-C21738C58A9E}" type="presOf" srcId="{7B2890D2-36E9-4029-898C-FC7E72272380}" destId="{497DB5E4-8EF3-40EA-9803-E80F51F19C35}" srcOrd="0" destOrd="0" presId="urn:microsoft.com/office/officeart/2005/8/layout/hierarchy2"/>
-    <dgm:cxn modelId="{457A7E81-050A-46D4-8085-E1CD3078F9EA}" type="presOf" srcId="{5E47499F-6F41-4F22-A420-01A675CE6103}" destId="{FB48A239-373B-4448-BD7F-C055FA9C8C48}" srcOrd="1" destOrd="0" presId="urn:microsoft.com/office/officeart/2005/8/layout/hierarchy2"/>
+    <dgm:cxn modelId="{0CA84B15-E048-48AB-9493-DFFEB2F0FFE0}" type="presOf" srcId="{BABCE05A-4544-49DE-A70D-EBD4C2932AA1}" destId="{B4361C68-E191-4E89-B0BD-BAD091626B5B}" srcOrd="0" destOrd="0" presId="urn:microsoft.com/office/officeart/2005/8/layout/hierarchy2"/>
+    <dgm:cxn modelId="{8D804F05-F53A-4EF0-BB27-7A009F6F1ECC}" type="presOf" srcId="{9F4AA07C-F7C0-4EE0-B444-1A0A99B21C5A}" destId="{EB2274FC-15F8-41B7-935B-E389FD47AFD1}" srcOrd="0" destOrd="0" presId="urn:microsoft.com/office/officeart/2005/8/layout/hierarchy2"/>
     <dgm:cxn modelId="{97CD5736-54C6-4ACB-8C56-28D4F8AF533A}" srcId="{076B6350-4EE3-45E3-9904-173A771DF62A}" destId="{3958656D-BDA3-48B8-B715-8A44FDE6304E}" srcOrd="2" destOrd="0" parTransId="{6990C93A-7D15-43F9-A3BA-EF955BCEFB0F}" sibTransId="{D8D28F1D-BA72-4B54-B03D-1B8F6862319E}"/>
-    <dgm:cxn modelId="{527EC35E-70EF-4179-BB51-81B0FFF474D3}" type="presOf" srcId="{B503AF60-5EB5-4190-8EFC-246E35833849}" destId="{F53448B5-447F-4F1A-81C6-1F0D19E192DD}" srcOrd="0" destOrd="0" presId="urn:microsoft.com/office/officeart/2005/8/layout/hierarchy2"/>
+    <dgm:cxn modelId="{5186567F-2774-49DD-8BC9-17EB8C44285E}" type="presOf" srcId="{7BC373CD-A346-4D76-9165-35DCB418DD6B}" destId="{F67B909A-A307-4E9B-9469-45A779E59A51}" srcOrd="1" destOrd="0" presId="urn:microsoft.com/office/officeart/2005/8/layout/hierarchy2"/>
+    <dgm:cxn modelId="{12EF23E0-ABB6-46D5-B2A5-791A75BAA745}" type="presOf" srcId="{7B2890D2-36E9-4029-898C-FC7E72272380}" destId="{497DB5E4-8EF3-40EA-9803-E80F51F19C35}" srcOrd="0" destOrd="0" presId="urn:microsoft.com/office/officeart/2005/8/layout/hierarchy2"/>
+    <dgm:cxn modelId="{813B2651-1370-46FE-A09A-969F33420DFE}" type="presOf" srcId="{83FAD934-5D5B-40FC-B3CA-D6105DE3D322}" destId="{19EBF599-727A-47CA-B105-7B4051DFB8C7}" srcOrd="1" destOrd="0" presId="urn:microsoft.com/office/officeart/2005/8/layout/hierarchy2"/>
+    <dgm:cxn modelId="{8F9ED4AB-08D8-44AA-AA3A-E09125AE09D3}" type="presOf" srcId="{80D7FF03-79A4-410F-8B98-6A9724B85CBA}" destId="{47ACED10-AF50-4A06-8AC5-32A97AE3B1C8}" srcOrd="0" destOrd="0" presId="urn:microsoft.com/office/officeart/2005/8/layout/hierarchy2"/>
     <dgm:cxn modelId="{F9B1644F-E249-48EB-97B5-22C2400DED34}" srcId="{D4D9B399-9B7F-46DA-97B2-FED098F5DA6B}" destId="{80D7FF03-79A4-410F-8B98-6A9724B85CBA}" srcOrd="2" destOrd="0" parTransId="{83FAD934-5D5B-40FC-B3CA-D6105DE3D322}" sibTransId="{30CB0A91-0FCE-45F8-A754-700AB3BFFDC6}"/>
-    <dgm:cxn modelId="{61708AD0-60B3-4C76-998B-67447D0D88C0}" type="presOf" srcId="{F20EDC0B-CCE5-4D9D-9982-89A201087390}" destId="{CAE1C8E1-FF9C-459C-820F-5A372E5B5202}" srcOrd="1" destOrd="0" presId="urn:microsoft.com/office/officeart/2005/8/layout/hierarchy2"/>
-    <dgm:cxn modelId="{FBDACE2F-775F-4066-8D29-2E6BDDC3BEF3}" type="presOf" srcId="{3958656D-BDA3-48B8-B715-8A44FDE6304E}" destId="{2AEF7D3A-FF38-45BC-9B3E-D40CCE847072}" srcOrd="0" destOrd="0" presId="urn:microsoft.com/office/officeart/2005/8/layout/hierarchy2"/>
+    <dgm:cxn modelId="{117334E5-2A5B-4177-993E-82898AC26504}" type="presOf" srcId="{5E47499F-6F41-4F22-A420-01A675CE6103}" destId="{E11C7B6F-7180-43A5-992E-3EA5851F2391}" srcOrd="0" destOrd="0" presId="urn:microsoft.com/office/officeart/2005/8/layout/hierarchy2"/>
+    <dgm:cxn modelId="{319AAA50-D37C-48A8-97E5-9A6993C3B6D9}" type="presOf" srcId="{C3D618C2-BF81-4220-A584-D841429B7058}" destId="{CA6C5886-D1D3-4819-90BD-4BAC8F1EE87D}" srcOrd="0" destOrd="0" presId="urn:microsoft.com/office/officeart/2005/8/layout/hierarchy2"/>
     <dgm:cxn modelId="{F14138C1-A3B2-4AE2-A00B-7F7DE38EAA68}" srcId="{5AA90255-5B35-44C4-B702-E81F223BEFD8}" destId="{45CDA3C7-8713-4369-838A-8B5F475DA36B}" srcOrd="0" destOrd="0" parTransId="{139FABCB-F47A-4731-86FD-9DEB34D850B8}" sibTransId="{7D179423-A3B9-4F05-A55D-89D4307A11C9}"/>
+    <dgm:cxn modelId="{9FE0CE94-2B98-484F-AE37-51ABDB3A11AB}" type="presOf" srcId="{83FAD934-5D5B-40FC-B3CA-D6105DE3D322}" destId="{8F195852-041E-423A-B5DF-8945941EB406}" srcOrd="0" destOrd="0" presId="urn:microsoft.com/office/officeart/2005/8/layout/hierarchy2"/>
+    <dgm:cxn modelId="{6467DCD9-27BE-44E6-A148-17BBFBABD61F}" type="presOf" srcId="{5E47499F-6F41-4F22-A420-01A675CE6103}" destId="{FB48A239-373B-4448-BD7F-C055FA9C8C48}" srcOrd="1" destOrd="0" presId="urn:microsoft.com/office/officeart/2005/8/layout/hierarchy2"/>
+    <dgm:cxn modelId="{0CFD635A-D522-46EC-A770-7509C6F5FF09}" type="presOf" srcId="{96FC7229-231F-4CA5-9914-6E9A83756569}" destId="{1906A700-A645-429B-8F9F-2A4F59D4835E}" srcOrd="0" destOrd="0" presId="urn:microsoft.com/office/officeart/2005/8/layout/hierarchy2"/>
+    <dgm:cxn modelId="{BAD49B85-F943-4178-BA91-F07683CF64B4}" type="presOf" srcId="{50BC2FEF-90AA-4887-A217-BCE929A4632A}" destId="{FDA47220-895B-4A69-B2BB-8BF8C016FF4B}" srcOrd="0" destOrd="0" presId="urn:microsoft.com/office/officeart/2005/8/layout/hierarchy2"/>
     <dgm:cxn modelId="{7FB55B4B-D778-485E-80DB-622F39D1A15E}" srcId="{3958656D-BDA3-48B8-B715-8A44FDE6304E}" destId="{7B2890D2-36E9-4029-898C-FC7E72272380}" srcOrd="0" destOrd="0" parTransId="{F20EDC0B-CCE5-4D9D-9982-89A201087390}" sibTransId="{0DDB3E07-6F3E-4DE7-8E05-649EA4E9106B}"/>
-    <dgm:cxn modelId="{76A83407-0D08-4C36-8EC1-967113699D31}" type="presOf" srcId="{D4D9B399-9B7F-46DA-97B2-FED098F5DA6B}" destId="{6E6D9CAD-33D1-4ABE-986B-53D6D631EB94}" srcOrd="0" destOrd="0" presId="urn:microsoft.com/office/officeart/2005/8/layout/hierarchy2"/>
-    <dgm:cxn modelId="{3575FE21-7362-4261-B1D4-9587887A6267}" type="presOf" srcId="{076B6350-4EE3-45E3-9904-173A771DF62A}" destId="{BE306FCD-9806-4F30-B3B1-CA273857349C}" srcOrd="0" destOrd="0" presId="urn:microsoft.com/office/officeart/2005/8/layout/hierarchy2"/>
-    <dgm:cxn modelId="{A9C0F4E2-B2C3-42C2-8603-45DC168FCA3F}" type="presOf" srcId="{139FABCB-F47A-4731-86FD-9DEB34D850B8}" destId="{86416187-05A5-41DD-ADA2-C443892DABB2}" srcOrd="1" destOrd="0" presId="urn:microsoft.com/office/officeart/2005/8/layout/hierarchy2"/>
-    <dgm:cxn modelId="{3E67B2F4-2A44-4FE4-8CED-784637F7E4C2}" type="presOf" srcId="{139FABCB-F47A-4731-86FD-9DEB34D850B8}" destId="{AB7C6CD4-FF75-4E23-A8C3-0A2318DBB1D6}" srcOrd="0" destOrd="0" presId="urn:microsoft.com/office/officeart/2005/8/layout/hierarchy2"/>
-    <dgm:cxn modelId="{513FBE86-FBE7-4740-A6C3-85D579D97C7F}" type="presOf" srcId="{45CDA3C7-8713-4369-838A-8B5F475DA36B}" destId="{A1B1FB24-4A19-4073-B3DA-7D6FAFFD6611}" srcOrd="0" destOrd="0" presId="urn:microsoft.com/office/officeart/2005/8/layout/hierarchy2"/>
-    <dgm:cxn modelId="{C2C63491-C0E0-4B43-9F79-F9A8DFAA4CF8}" type="presOf" srcId="{BABCE05A-4544-49DE-A70D-EBD4C2932AA1}" destId="{B4361C68-E191-4E89-B0BD-BAD091626B5B}" srcOrd="0" destOrd="0" presId="urn:microsoft.com/office/officeart/2005/8/layout/hierarchy2"/>
-    <dgm:cxn modelId="{C911C826-25A0-4FC4-BA1A-00715161D958}" type="presOf" srcId="{753D8466-5B43-4022-9EA6-80697AD791EF}" destId="{A6341011-54EC-4E06-9306-EAF2DE56CD2C}" srcOrd="1" destOrd="0" presId="urn:microsoft.com/office/officeart/2005/8/layout/hierarchy2"/>
-    <dgm:cxn modelId="{B5A81960-2EC3-4CDD-9028-93EC75E637C7}" type="presOf" srcId="{86643E8D-F7CB-4F7B-B35A-FF26EACC433C}" destId="{419BEB18-32F6-4B18-9238-A8818FE634FC}" srcOrd="0" destOrd="0" presId="urn:microsoft.com/office/officeart/2005/8/layout/hierarchy2"/>
-    <dgm:cxn modelId="{1CEB6D8A-89F7-4A5A-9F39-D94F22ADD866}" type="presOf" srcId="{96FC7229-231F-4CA5-9914-6E9A83756569}" destId="{1906A700-A645-429B-8F9F-2A4F59D4835E}" srcOrd="0" destOrd="0" presId="urn:microsoft.com/office/officeart/2005/8/layout/hierarchy2"/>
+    <dgm:cxn modelId="{B3C72E84-4EAA-42AE-93E9-4BE714B1915E}" type="presOf" srcId="{F20EDC0B-CCE5-4D9D-9982-89A201087390}" destId="{674BA392-5914-4B78-A520-EE26D65D05C8}" srcOrd="0" destOrd="0" presId="urn:microsoft.com/office/officeart/2005/8/layout/hierarchy2"/>
+    <dgm:cxn modelId="{5E2C6B4A-2B8B-48C3-A14B-868F744B1304}" type="presOf" srcId="{86643E8D-F7CB-4F7B-B35A-FF26EACC433C}" destId="{419BEB18-32F6-4B18-9238-A8818FE634FC}" srcOrd="0" destOrd="0" presId="urn:microsoft.com/office/officeart/2005/8/layout/hierarchy2"/>
+    <dgm:cxn modelId="{073A8F3E-A48B-4399-8EF1-7D85670E7826}" type="presOf" srcId="{45CDA3C7-8713-4369-838A-8B5F475DA36B}" destId="{A1B1FB24-4A19-4073-B3DA-7D6FAFFD6611}" srcOrd="0" destOrd="0" presId="urn:microsoft.com/office/officeart/2005/8/layout/hierarchy2"/>
+    <dgm:cxn modelId="{420F2E1F-2642-45B3-96CA-58481C721192}" type="presOf" srcId="{7BC373CD-A346-4D76-9165-35DCB418DD6B}" destId="{4E10DB54-35ED-4D9F-B388-F6C78413B8E9}" srcOrd="0" destOrd="0" presId="urn:microsoft.com/office/officeart/2005/8/layout/hierarchy2"/>
+    <dgm:cxn modelId="{413B1F16-86CF-42B9-9D96-61315F632434}" type="presOf" srcId="{D4D9B399-9B7F-46DA-97B2-FED098F5DA6B}" destId="{6E6D9CAD-33D1-4ABE-986B-53D6D631EB94}" srcOrd="0" destOrd="0" presId="urn:microsoft.com/office/officeart/2005/8/layout/hierarchy2"/>
     <dgm:cxn modelId="{32ABE36F-B84E-48F4-BC67-8F5D825C7F85}" srcId="{076B6350-4EE3-45E3-9904-173A771DF62A}" destId="{D4D9B399-9B7F-46DA-97B2-FED098F5DA6B}" srcOrd="0" destOrd="0" parTransId="{E6A38AA6-80D6-4020-A52C-B824CD5FBB0F}" sibTransId="{48A5178F-146C-4A23-8FF2-2E99B30882F8}"/>
-    <dgm:cxn modelId="{88B08654-1321-416E-B327-5E7A3FF9CEF1}" type="presOf" srcId="{83FAD934-5D5B-40FC-B3CA-D6105DE3D322}" destId="{19EBF599-727A-47CA-B105-7B4051DFB8C7}" srcOrd="1" destOrd="0" presId="urn:microsoft.com/office/officeart/2005/8/layout/hierarchy2"/>
-    <dgm:cxn modelId="{FBDDF71E-5017-4605-9287-20B172DD9D89}" type="presOf" srcId="{5AA90255-5B35-44C4-B702-E81F223BEFD8}" destId="{3985982F-35AF-48B0-84C6-0C8F1D9EF2FA}" srcOrd="0" destOrd="0" presId="urn:microsoft.com/office/officeart/2005/8/layout/hierarchy2"/>
+    <dgm:cxn modelId="{547AFB30-45DA-4FF0-BE57-214D7CCE5DEE}" type="presOf" srcId="{50BC2FEF-90AA-4887-A217-BCE929A4632A}" destId="{9F0B1A31-63BD-41F6-82FC-F5574A92E909}" srcOrd="1" destOrd="0" presId="urn:microsoft.com/office/officeart/2005/8/layout/hierarchy2"/>
+    <dgm:cxn modelId="{F48AA043-76DF-4239-BE08-A71E660AD59D}" type="presOf" srcId="{139FABCB-F47A-4731-86FD-9DEB34D850B8}" destId="{86416187-05A5-41DD-ADA2-C443892DABB2}" srcOrd="1" destOrd="0" presId="urn:microsoft.com/office/officeart/2005/8/layout/hierarchy2"/>
+    <dgm:cxn modelId="{C9A2BBDF-AB3A-4495-971F-6CD328E70395}" type="presOf" srcId="{9F4AA07C-F7C0-4EE0-B444-1A0A99B21C5A}" destId="{87E32AC2-4577-44E3-BD84-D5E3BD970540}" srcOrd="1" destOrd="0" presId="urn:microsoft.com/office/officeart/2005/8/layout/hierarchy2"/>
     <dgm:cxn modelId="{4CE301CD-89A8-41A8-9F17-DEC7FF5575CF}" srcId="{076B6350-4EE3-45E3-9904-173A771DF62A}" destId="{5AA90255-5B35-44C4-B702-E81F223BEFD8}" srcOrd="1" destOrd="0" parTransId="{2854FE16-3A46-47EE-A032-1136B67EB2C8}" sibTransId="{7B5E0C86-564B-4BB8-9398-E23143C8B801}"/>
-    <dgm:cxn modelId="{C7A23034-BDC8-4D3F-9BDE-965A98CC4909}" type="presOf" srcId="{7BC373CD-A346-4D76-9165-35DCB418DD6B}" destId="{4E10DB54-35ED-4D9F-B388-F6C78413B8E9}" srcOrd="0" destOrd="0" presId="urn:microsoft.com/office/officeart/2005/8/layout/hierarchy2"/>
-    <dgm:cxn modelId="{EADD8572-449F-4B3D-8FFF-2526BC001438}" type="presOf" srcId="{C3D618C2-BF81-4220-A584-D841429B7058}" destId="{CA6C5886-D1D3-4819-90BD-4BAC8F1EE87D}" srcOrd="0" destOrd="0" presId="urn:microsoft.com/office/officeart/2005/8/layout/hierarchy2"/>
+    <dgm:cxn modelId="{5902ECB4-0B42-4D87-A92D-0F15359C96CE}" type="presOf" srcId="{3958656D-BDA3-48B8-B715-8A44FDE6304E}" destId="{2AEF7D3A-FF38-45BC-9B3E-D40CCE847072}" srcOrd="0" destOrd="0" presId="urn:microsoft.com/office/officeart/2005/8/layout/hierarchy2"/>
     <dgm:cxn modelId="{A80A4F65-7375-4E8E-9CED-0483DD45593D}" srcId="{3958656D-BDA3-48B8-B715-8A44FDE6304E}" destId="{B503AF60-5EB5-4190-8EFC-246E35833849}" srcOrd="1" destOrd="0" parTransId="{9F4AA07C-F7C0-4EE0-B444-1A0A99B21C5A}" sibTransId="{97EEA01A-8995-4136-9B0E-B8636C2DDA04}"/>
+    <dgm:cxn modelId="{73BB2301-F8B5-47E9-8C21-3AB7EA59CD1F}" type="presOf" srcId="{F20EDC0B-CCE5-4D9D-9982-89A201087390}" destId="{CAE1C8E1-FF9C-459C-820F-5A372E5B5202}" srcOrd="1" destOrd="0" presId="urn:microsoft.com/office/officeart/2005/8/layout/hierarchy2"/>
     <dgm:cxn modelId="{96C6A9B5-7C0D-453A-8D3D-838B1E47CC7C}" srcId="{45CDA3C7-8713-4369-838A-8B5F475DA36B}" destId="{8B8178A4-03D0-4F83-88CD-9E6E781603E6}" srcOrd="0" destOrd="0" parTransId="{50BC2FEF-90AA-4887-A217-BCE929A4632A}" sibTransId="{0B865DCC-B624-40ED-970E-B677A52C4467}"/>
-    <dgm:cxn modelId="{30AAC660-6CDF-417C-861C-9CBF8BD3A19F}" type="presOf" srcId="{7BC373CD-A346-4D76-9165-35DCB418DD6B}" destId="{F67B909A-A307-4E9B-9469-45A779E59A51}" srcOrd="1" destOrd="0" presId="urn:microsoft.com/office/officeart/2005/8/layout/hierarchy2"/>
-    <dgm:cxn modelId="{88BC9440-5027-4E99-8C8B-975B780FFD91}" type="presOf" srcId="{8B8178A4-03D0-4F83-88CD-9E6E781603E6}" destId="{C0C8DC8E-72DB-4A2E-A50E-DA1CA06D79E3}" srcOrd="0" destOrd="0" presId="urn:microsoft.com/office/officeart/2005/8/layout/hierarchy2"/>
-    <dgm:cxn modelId="{0487E0C7-B887-438B-A39A-6B89DC1F9457}" type="presParOf" srcId="{BE306FCD-9806-4F30-B3B1-CA273857349C}" destId="{BC89B9CD-5E6C-4475-ADF6-F7C2D7A5A353}" srcOrd="0" destOrd="0" presId="urn:microsoft.com/office/officeart/2005/8/layout/hierarchy2"/>
-    <dgm:cxn modelId="{F6FF7B17-FDEA-4F54-B914-89C24CF46144}" type="presParOf" srcId="{BC89B9CD-5E6C-4475-ADF6-F7C2D7A5A353}" destId="{6E6D9CAD-33D1-4ABE-986B-53D6D631EB94}" srcOrd="0" destOrd="0" presId="urn:microsoft.com/office/officeart/2005/8/layout/hierarchy2"/>
-    <dgm:cxn modelId="{10FA7ABF-FC6A-4792-AF46-5F1F868486EF}" type="presParOf" srcId="{BC89B9CD-5E6C-4475-ADF6-F7C2D7A5A353}" destId="{47C7FA5F-116D-41D5-BE1E-63389D526519}" srcOrd="1" destOrd="0" presId="urn:microsoft.com/office/officeart/2005/8/layout/hierarchy2"/>
-    <dgm:cxn modelId="{9FA404C6-A3C6-4CCD-AE0D-59403EF38F1B}" type="presParOf" srcId="{47C7FA5F-116D-41D5-BE1E-63389D526519}" destId="{B4361C68-E191-4E89-B0BD-BAD091626B5B}" srcOrd="0" destOrd="0" presId="urn:microsoft.com/office/officeart/2005/8/layout/hierarchy2"/>
-    <dgm:cxn modelId="{ABD48DD9-283E-4E5E-A1A0-A1560373D015}" type="presParOf" srcId="{B4361C68-E191-4E89-B0BD-BAD091626B5B}" destId="{12FD7525-DB42-46F9-B8FD-D33568A05731}" srcOrd="0" destOrd="0" presId="urn:microsoft.com/office/officeart/2005/8/layout/hierarchy2"/>
-    <dgm:cxn modelId="{95B2B11B-8EA8-4FD0-94E0-F8AA925096D9}" type="presParOf" srcId="{47C7FA5F-116D-41D5-BE1E-63389D526519}" destId="{8D4B9DA0-8352-443E-AB23-4081880753A9}" srcOrd="1" destOrd="0" presId="urn:microsoft.com/office/officeart/2005/8/layout/hierarchy2"/>
-    <dgm:cxn modelId="{E68A59E0-6320-40B5-8C93-D06C28A15E33}" type="presParOf" srcId="{8D4B9DA0-8352-443E-AB23-4081880753A9}" destId="{CA6C5886-D1D3-4819-90BD-4BAC8F1EE87D}" srcOrd="0" destOrd="0" presId="urn:microsoft.com/office/officeart/2005/8/layout/hierarchy2"/>
-    <dgm:cxn modelId="{93F84A09-689D-4608-9FAE-3013BD2796E6}" type="presParOf" srcId="{8D4B9DA0-8352-443E-AB23-4081880753A9}" destId="{9192797A-2A70-45CD-83CD-8CC844391943}" srcOrd="1" destOrd="0" presId="urn:microsoft.com/office/officeart/2005/8/layout/hierarchy2"/>
-    <dgm:cxn modelId="{3464923A-CF7B-46C8-8094-8992BF695963}" type="presParOf" srcId="{47C7FA5F-116D-41D5-BE1E-63389D526519}" destId="{E11C7B6F-7180-43A5-992E-3EA5851F2391}" srcOrd="2" destOrd="0" presId="urn:microsoft.com/office/officeart/2005/8/layout/hierarchy2"/>
-    <dgm:cxn modelId="{C02E7D04-BF9E-4391-814C-CD728F3C5E52}" type="presParOf" srcId="{E11C7B6F-7180-43A5-992E-3EA5851F2391}" destId="{FB48A239-373B-4448-BD7F-C055FA9C8C48}" srcOrd="0" destOrd="0" presId="urn:microsoft.com/office/officeart/2005/8/layout/hierarchy2"/>
-    <dgm:cxn modelId="{7D442CCD-B83A-47E9-8E1A-5B5284C448C6}" type="presParOf" srcId="{47C7FA5F-116D-41D5-BE1E-63389D526519}" destId="{49833578-BD56-4B76-A7B4-93C083AE7440}" srcOrd="3" destOrd="0" presId="urn:microsoft.com/office/officeart/2005/8/layout/hierarchy2"/>
-    <dgm:cxn modelId="{644D71AB-F37D-4748-BF35-272815B238E0}" type="presParOf" srcId="{49833578-BD56-4B76-A7B4-93C083AE7440}" destId="{419BEB18-32F6-4B18-9238-A8818FE634FC}" srcOrd="0" destOrd="0" presId="urn:microsoft.com/office/officeart/2005/8/layout/hierarchy2"/>
-    <dgm:cxn modelId="{96937882-3892-4311-AA4B-FD67B9BFAEBF}" type="presParOf" srcId="{49833578-BD56-4B76-A7B4-93C083AE7440}" destId="{9606F08B-4F70-4EB6-983D-ED46C176903C}" srcOrd="1" destOrd="0" presId="urn:microsoft.com/office/officeart/2005/8/layout/hierarchy2"/>
-    <dgm:cxn modelId="{1BB02325-504A-4CAF-B89B-B3904B928CB5}" type="presParOf" srcId="{47C7FA5F-116D-41D5-BE1E-63389D526519}" destId="{8F195852-041E-423A-B5DF-8945941EB406}" srcOrd="4" destOrd="0" presId="urn:microsoft.com/office/officeart/2005/8/layout/hierarchy2"/>
-    <dgm:cxn modelId="{4CBBB159-0E4B-4039-AD12-E10B428FB211}" type="presParOf" srcId="{8F195852-041E-423A-B5DF-8945941EB406}" destId="{19EBF599-727A-47CA-B105-7B4051DFB8C7}" srcOrd="0" destOrd="0" presId="urn:microsoft.com/office/officeart/2005/8/layout/hierarchy2"/>
-    <dgm:cxn modelId="{8B351FEE-2CEB-4DE3-BEE3-8B1776B86A17}" type="presParOf" srcId="{47C7FA5F-116D-41D5-BE1E-63389D526519}" destId="{5B0C94E8-6047-4A9D-A59D-4243CA01023B}" srcOrd="5" destOrd="0" presId="urn:microsoft.com/office/officeart/2005/8/layout/hierarchy2"/>
-    <dgm:cxn modelId="{F22F85A9-A6E9-451D-A332-A2E1F21B22B3}" type="presParOf" srcId="{5B0C94E8-6047-4A9D-A59D-4243CA01023B}" destId="{47ACED10-AF50-4A06-8AC5-32A97AE3B1C8}" srcOrd="0" destOrd="0" presId="urn:microsoft.com/office/officeart/2005/8/layout/hierarchy2"/>
-    <dgm:cxn modelId="{69CFCFB1-6AAB-4C88-8328-430E411C9151}" type="presParOf" srcId="{5B0C94E8-6047-4A9D-A59D-4243CA01023B}" destId="{51C9AA23-5208-47C4-9495-ED7DF43D7949}" srcOrd="1" destOrd="0" presId="urn:microsoft.com/office/officeart/2005/8/layout/hierarchy2"/>
-    <dgm:cxn modelId="{99152EA5-06C4-458F-8253-DFD3C011BDF0}" type="presParOf" srcId="{BE306FCD-9806-4F30-B3B1-CA273857349C}" destId="{8658F2C1-2E33-4716-96CE-BB95A05DA53A}" srcOrd="1" destOrd="0" presId="urn:microsoft.com/office/officeart/2005/8/layout/hierarchy2"/>
-    <dgm:cxn modelId="{32049B5D-23FC-40BE-8BD6-4347667181E0}" type="presParOf" srcId="{8658F2C1-2E33-4716-96CE-BB95A05DA53A}" destId="{3985982F-35AF-48B0-84C6-0C8F1D9EF2FA}" srcOrd="0" destOrd="0" presId="urn:microsoft.com/office/officeart/2005/8/layout/hierarchy2"/>
-    <dgm:cxn modelId="{2B33CDAB-02BA-4F2F-8D47-07FC191AD841}" type="presParOf" srcId="{8658F2C1-2E33-4716-96CE-BB95A05DA53A}" destId="{E962D45F-3934-4127-B852-040B19CBBED4}" srcOrd="1" destOrd="0" presId="urn:microsoft.com/office/officeart/2005/8/layout/hierarchy2"/>
-    <dgm:cxn modelId="{FB0EAF9C-D719-44A5-A074-DF019693F8ED}" type="presParOf" srcId="{E962D45F-3934-4127-B852-040B19CBBED4}" destId="{AB7C6CD4-FF75-4E23-A8C3-0A2318DBB1D6}" srcOrd="0" destOrd="0" presId="urn:microsoft.com/office/officeart/2005/8/layout/hierarchy2"/>
-    <dgm:cxn modelId="{7F35FF5C-D6A5-4B55-92F3-B81252640E48}" type="presParOf" srcId="{AB7C6CD4-FF75-4E23-A8C3-0A2318DBB1D6}" destId="{86416187-05A5-41DD-ADA2-C443892DABB2}" srcOrd="0" destOrd="0" presId="urn:microsoft.com/office/officeart/2005/8/layout/hierarchy2"/>
-    <dgm:cxn modelId="{5F3B20B5-FD37-4BBC-9DAE-4B89D77B8C5D}" type="presParOf" srcId="{E962D45F-3934-4127-B852-040B19CBBED4}" destId="{F5141415-821F-4342-AEDF-E9BC97E8B75D}" srcOrd="1" destOrd="0" presId="urn:microsoft.com/office/officeart/2005/8/layout/hierarchy2"/>
-    <dgm:cxn modelId="{E207D704-486C-4568-9613-5CE764105C2E}" type="presParOf" srcId="{F5141415-821F-4342-AEDF-E9BC97E8B75D}" destId="{A1B1FB24-4A19-4073-B3DA-7D6FAFFD6611}" srcOrd="0" destOrd="0" presId="urn:microsoft.com/office/officeart/2005/8/layout/hierarchy2"/>
-    <dgm:cxn modelId="{31335850-E525-4D98-B787-624FB1345A90}" type="presParOf" srcId="{F5141415-821F-4342-AEDF-E9BC97E8B75D}" destId="{1AAB8F11-CB53-4E23-8DA2-6135C0475A27}" srcOrd="1" destOrd="0" presId="urn:microsoft.com/office/officeart/2005/8/layout/hierarchy2"/>
-    <dgm:cxn modelId="{BA9EE7BF-246F-4A7D-B6B5-8E48CAB8B7FB}" type="presParOf" srcId="{1AAB8F11-CB53-4E23-8DA2-6135C0475A27}" destId="{FDA47220-895B-4A69-B2BB-8BF8C016FF4B}" srcOrd="0" destOrd="0" presId="urn:microsoft.com/office/officeart/2005/8/layout/hierarchy2"/>
-    <dgm:cxn modelId="{3BA67543-6EC1-4136-B7B8-1AD2CDE1D25C}" type="presParOf" srcId="{FDA47220-895B-4A69-B2BB-8BF8C016FF4B}" destId="{9F0B1A31-63BD-41F6-82FC-F5574A92E909}" srcOrd="0" destOrd="0" presId="urn:microsoft.com/office/officeart/2005/8/layout/hierarchy2"/>
-    <dgm:cxn modelId="{5E26487D-8BEF-42FA-9ABB-24A38D57E1FD}" type="presParOf" srcId="{1AAB8F11-CB53-4E23-8DA2-6135C0475A27}" destId="{519D71D9-AD17-481A-BC45-95647664C32A}" srcOrd="1" destOrd="0" presId="urn:microsoft.com/office/officeart/2005/8/layout/hierarchy2"/>
-    <dgm:cxn modelId="{A5B5ECDB-FF0F-44BD-98FD-F00A6918EE6B}" type="presParOf" srcId="{519D71D9-AD17-481A-BC45-95647664C32A}" destId="{C0C8DC8E-72DB-4A2E-A50E-DA1CA06D79E3}" srcOrd="0" destOrd="0" presId="urn:microsoft.com/office/officeart/2005/8/layout/hierarchy2"/>
-    <dgm:cxn modelId="{7CD839E4-CF67-4DD1-8755-421B83EBB696}" type="presParOf" srcId="{519D71D9-AD17-481A-BC45-95647664C32A}" destId="{98B01CE3-DDD6-4A2E-A4D8-B0F413861D6D}" srcOrd="1" destOrd="0" presId="urn:microsoft.com/office/officeart/2005/8/layout/hierarchy2"/>
-    <dgm:cxn modelId="{B2B74CB7-C736-465A-92C0-52D7EF3CC5EE}" type="presParOf" srcId="{1AAB8F11-CB53-4E23-8DA2-6135C0475A27}" destId="{4E10DB54-35ED-4D9F-B388-F6C78413B8E9}" srcOrd="2" destOrd="0" presId="urn:microsoft.com/office/officeart/2005/8/layout/hierarchy2"/>
-    <dgm:cxn modelId="{4586924C-22B0-4E95-ADA2-38D1CA45E0A3}" type="presParOf" srcId="{4E10DB54-35ED-4D9F-B388-F6C78413B8E9}" destId="{F67B909A-A307-4E9B-9469-45A779E59A51}" srcOrd="0" destOrd="0" presId="urn:microsoft.com/office/officeart/2005/8/layout/hierarchy2"/>
-    <dgm:cxn modelId="{1B03F8BB-AA90-4BC0-97B1-3819EEA5E0DE}" type="presParOf" srcId="{1AAB8F11-CB53-4E23-8DA2-6135C0475A27}" destId="{14714887-E966-470C-860D-96908FD88E18}" srcOrd="3" destOrd="0" presId="urn:microsoft.com/office/officeart/2005/8/layout/hierarchy2"/>
-    <dgm:cxn modelId="{126F6732-F1DF-4866-91F3-EA2BBC6DA81A}" type="presParOf" srcId="{14714887-E966-470C-860D-96908FD88E18}" destId="{1906A700-A645-429B-8F9F-2A4F59D4835E}" srcOrd="0" destOrd="0" presId="urn:microsoft.com/office/officeart/2005/8/layout/hierarchy2"/>
-    <dgm:cxn modelId="{4DD622D7-65B5-4864-BE74-9B8C7758A77D}" type="presParOf" srcId="{14714887-E966-470C-860D-96908FD88E18}" destId="{9E21E745-5CA6-4C1A-A097-7D4CFAE8952B}" srcOrd="1" destOrd="0" presId="urn:microsoft.com/office/officeart/2005/8/layout/hierarchy2"/>
-    <dgm:cxn modelId="{A15C20EC-6704-4FFA-BD2F-9A69D1B34E0E}" type="presParOf" srcId="{1AAB8F11-CB53-4E23-8DA2-6135C0475A27}" destId="{2938BCE4-55BC-4FA7-8B13-8D7362E71CAD}" srcOrd="4" destOrd="0" presId="urn:microsoft.com/office/officeart/2005/8/layout/hierarchy2"/>
-    <dgm:cxn modelId="{4A6FEB36-E79B-4D69-BA3A-F6BD56CAC0A8}" type="presParOf" srcId="{2938BCE4-55BC-4FA7-8B13-8D7362E71CAD}" destId="{A6341011-54EC-4E06-9306-EAF2DE56CD2C}" srcOrd="0" destOrd="0" presId="urn:microsoft.com/office/officeart/2005/8/layout/hierarchy2"/>
-    <dgm:cxn modelId="{177FA065-D9AF-4489-B0E4-A2EAE015074A}" type="presParOf" srcId="{1AAB8F11-CB53-4E23-8DA2-6135C0475A27}" destId="{A0A8C24A-B549-4DD3-A86B-5C27239361DA}" srcOrd="5" destOrd="0" presId="urn:microsoft.com/office/officeart/2005/8/layout/hierarchy2"/>
-    <dgm:cxn modelId="{AB38EA01-682E-4DD4-831E-2BB11580E758}" type="presParOf" srcId="{A0A8C24A-B549-4DD3-A86B-5C27239361DA}" destId="{368F1645-5A66-45DB-B296-C23315AB7E22}" srcOrd="0" destOrd="0" presId="urn:microsoft.com/office/officeart/2005/8/layout/hierarchy2"/>
-    <dgm:cxn modelId="{D0EAB7CF-A231-4C53-998F-B6351CD42BBD}" type="presParOf" srcId="{A0A8C24A-B549-4DD3-A86B-5C27239361DA}" destId="{AAB70EE2-6F5D-4397-9BEA-BD14754644EA}" srcOrd="1" destOrd="0" presId="urn:microsoft.com/office/officeart/2005/8/layout/hierarchy2"/>
-    <dgm:cxn modelId="{8A754878-9A80-42B3-A70C-FC892444980E}" type="presParOf" srcId="{BE306FCD-9806-4F30-B3B1-CA273857349C}" destId="{3EC8FEA1-FACA-4B7A-ACC4-B6309011D501}" srcOrd="2" destOrd="0" presId="urn:microsoft.com/office/officeart/2005/8/layout/hierarchy2"/>
-    <dgm:cxn modelId="{62D586BC-AE43-43B4-BD4A-87E5AEE64711}" type="presParOf" srcId="{3EC8FEA1-FACA-4B7A-ACC4-B6309011D501}" destId="{2AEF7D3A-FF38-45BC-9B3E-D40CCE847072}" srcOrd="0" destOrd="0" presId="urn:microsoft.com/office/officeart/2005/8/layout/hierarchy2"/>
-    <dgm:cxn modelId="{F2C686AD-7E53-4C84-819A-493DDDD3868B}" type="presParOf" srcId="{3EC8FEA1-FACA-4B7A-ACC4-B6309011D501}" destId="{2E81C92C-CE54-4B34-8AD9-23F5F8E60BCB}" srcOrd="1" destOrd="0" presId="urn:microsoft.com/office/officeart/2005/8/layout/hierarchy2"/>
-    <dgm:cxn modelId="{AE2FD779-388E-479C-B761-9F69F40D53C5}" type="presParOf" srcId="{2E81C92C-CE54-4B34-8AD9-23F5F8E60BCB}" destId="{674BA392-5914-4B78-A520-EE26D65D05C8}" srcOrd="0" destOrd="0" presId="urn:microsoft.com/office/officeart/2005/8/layout/hierarchy2"/>
-    <dgm:cxn modelId="{E5A00B73-A403-4A8B-8ED1-8CA9E09B81A5}" type="presParOf" srcId="{674BA392-5914-4B78-A520-EE26D65D05C8}" destId="{CAE1C8E1-FF9C-459C-820F-5A372E5B5202}" srcOrd="0" destOrd="0" presId="urn:microsoft.com/office/officeart/2005/8/layout/hierarchy2"/>
-    <dgm:cxn modelId="{651616AB-30E5-4E63-8EB9-CEE6A22056D2}" type="presParOf" srcId="{2E81C92C-CE54-4B34-8AD9-23F5F8E60BCB}" destId="{905C17AD-FE93-4469-8609-EDCF89529AA2}" srcOrd="1" destOrd="0" presId="urn:microsoft.com/office/officeart/2005/8/layout/hierarchy2"/>
-    <dgm:cxn modelId="{2615220F-0246-461F-810D-5538462A5203}" type="presParOf" srcId="{905C17AD-FE93-4469-8609-EDCF89529AA2}" destId="{497DB5E4-8EF3-40EA-9803-E80F51F19C35}" srcOrd="0" destOrd="0" presId="urn:microsoft.com/office/officeart/2005/8/layout/hierarchy2"/>
-    <dgm:cxn modelId="{675BD2C1-5C7C-456B-A1D8-F68313DA1739}" type="presParOf" srcId="{905C17AD-FE93-4469-8609-EDCF89529AA2}" destId="{A54907F9-77D3-493A-BD14-6183BAA27BA4}" srcOrd="1" destOrd="0" presId="urn:microsoft.com/office/officeart/2005/8/layout/hierarchy2"/>
-    <dgm:cxn modelId="{9C7D547F-1BFA-4262-8FC9-A16C9CA13591}" type="presParOf" srcId="{2E81C92C-CE54-4B34-8AD9-23F5F8E60BCB}" destId="{EB2274FC-15F8-41B7-935B-E389FD47AFD1}" srcOrd="2" destOrd="0" presId="urn:microsoft.com/office/officeart/2005/8/layout/hierarchy2"/>
-    <dgm:cxn modelId="{8F757961-6B09-444C-9B8B-99FBB233F62B}" type="presParOf" srcId="{EB2274FC-15F8-41B7-935B-E389FD47AFD1}" destId="{87E32AC2-4577-44E3-BD84-D5E3BD970540}" srcOrd="0" destOrd="0" presId="urn:microsoft.com/office/officeart/2005/8/layout/hierarchy2"/>
-    <dgm:cxn modelId="{30B1B210-744A-4256-BBB6-C869DB32A76B}" type="presParOf" srcId="{2E81C92C-CE54-4B34-8AD9-23F5F8E60BCB}" destId="{9076073A-94D7-4B3A-BEDD-A7CFB249D472}" srcOrd="3" destOrd="0" presId="urn:microsoft.com/office/officeart/2005/8/layout/hierarchy2"/>
-    <dgm:cxn modelId="{7555EB4D-0A37-4EB0-BE25-9CB2B1ED6068}" type="presParOf" srcId="{9076073A-94D7-4B3A-BEDD-A7CFB249D472}" destId="{F53448B5-447F-4F1A-81C6-1F0D19E192DD}" srcOrd="0" destOrd="0" presId="urn:microsoft.com/office/officeart/2005/8/layout/hierarchy2"/>
-    <dgm:cxn modelId="{CD05F33B-D817-43B3-980E-BA6C61290178}" type="presParOf" srcId="{9076073A-94D7-4B3A-BEDD-A7CFB249D472}" destId="{9771CB1D-2BA5-42D9-9957-3E7E79F8490A}" srcOrd="1" destOrd="0" presId="urn:microsoft.com/office/officeart/2005/8/layout/hierarchy2"/>
+    <dgm:cxn modelId="{E3B3AC76-C5E2-4579-BDF3-F5D074A35620}" type="presOf" srcId="{139FABCB-F47A-4731-86FD-9DEB34D850B8}" destId="{AB7C6CD4-FF75-4E23-A8C3-0A2318DBB1D6}" srcOrd="0" destOrd="0" presId="urn:microsoft.com/office/officeart/2005/8/layout/hierarchy2"/>
+    <dgm:cxn modelId="{EA012478-8890-46BB-9E72-55B1F9438A3E}" type="presOf" srcId="{B503AF60-5EB5-4190-8EFC-246E35833849}" destId="{F53448B5-447F-4F1A-81C6-1F0D19E192DD}" srcOrd="0" destOrd="0" presId="urn:microsoft.com/office/officeart/2005/8/layout/hierarchy2"/>
+    <dgm:cxn modelId="{D398668C-DEBA-4C84-ABB6-18CBAF117CA3}" type="presOf" srcId="{DC7A1CA0-5D34-4F3B-A580-15CFD66EA796}" destId="{368F1645-5A66-45DB-B296-C23315AB7E22}" srcOrd="0" destOrd="0" presId="urn:microsoft.com/office/officeart/2005/8/layout/hierarchy2"/>
+    <dgm:cxn modelId="{3FC198FF-114C-425E-A898-124BB2C5B6CB}" type="presParOf" srcId="{BE306FCD-9806-4F30-B3B1-CA273857349C}" destId="{BC89B9CD-5E6C-4475-ADF6-F7C2D7A5A353}" srcOrd="0" destOrd="0" presId="urn:microsoft.com/office/officeart/2005/8/layout/hierarchy2"/>
+    <dgm:cxn modelId="{1BA675E4-911F-4086-9364-C1F8395A2B3B}" type="presParOf" srcId="{BC89B9CD-5E6C-4475-ADF6-F7C2D7A5A353}" destId="{6E6D9CAD-33D1-4ABE-986B-53D6D631EB94}" srcOrd="0" destOrd="0" presId="urn:microsoft.com/office/officeart/2005/8/layout/hierarchy2"/>
+    <dgm:cxn modelId="{6322CED3-C238-42D7-9F62-493FFB70C0A2}" type="presParOf" srcId="{BC89B9CD-5E6C-4475-ADF6-F7C2D7A5A353}" destId="{47C7FA5F-116D-41D5-BE1E-63389D526519}" srcOrd="1" destOrd="0" presId="urn:microsoft.com/office/officeart/2005/8/layout/hierarchy2"/>
+    <dgm:cxn modelId="{234E6018-5E25-4EA5-B035-66FB0BC4C2AE}" type="presParOf" srcId="{47C7FA5F-116D-41D5-BE1E-63389D526519}" destId="{B4361C68-E191-4E89-B0BD-BAD091626B5B}" srcOrd="0" destOrd="0" presId="urn:microsoft.com/office/officeart/2005/8/layout/hierarchy2"/>
+    <dgm:cxn modelId="{EBE7C265-40FB-484B-A2AA-76E6A42C9F09}" type="presParOf" srcId="{B4361C68-E191-4E89-B0BD-BAD091626B5B}" destId="{12FD7525-DB42-46F9-B8FD-D33568A05731}" srcOrd="0" destOrd="0" presId="urn:microsoft.com/office/officeart/2005/8/layout/hierarchy2"/>
+    <dgm:cxn modelId="{3587D986-ECB8-42D0-A172-7B6BE01268B9}" type="presParOf" srcId="{47C7FA5F-116D-41D5-BE1E-63389D526519}" destId="{8D4B9DA0-8352-443E-AB23-4081880753A9}" srcOrd="1" destOrd="0" presId="urn:microsoft.com/office/officeart/2005/8/layout/hierarchy2"/>
+    <dgm:cxn modelId="{26A34505-41F6-4461-9333-1B49B1D5F4E5}" type="presParOf" srcId="{8D4B9DA0-8352-443E-AB23-4081880753A9}" destId="{CA6C5886-D1D3-4819-90BD-4BAC8F1EE87D}" srcOrd="0" destOrd="0" presId="urn:microsoft.com/office/officeart/2005/8/layout/hierarchy2"/>
+    <dgm:cxn modelId="{C29DE9AC-95E7-40FF-A506-20DB17E63D64}" type="presParOf" srcId="{8D4B9DA0-8352-443E-AB23-4081880753A9}" destId="{9192797A-2A70-45CD-83CD-8CC844391943}" srcOrd="1" destOrd="0" presId="urn:microsoft.com/office/officeart/2005/8/layout/hierarchy2"/>
+    <dgm:cxn modelId="{5B4CCCDE-66DE-4203-BCF5-0C95365D7C3E}" type="presParOf" srcId="{47C7FA5F-116D-41D5-BE1E-63389D526519}" destId="{E11C7B6F-7180-43A5-992E-3EA5851F2391}" srcOrd="2" destOrd="0" presId="urn:microsoft.com/office/officeart/2005/8/layout/hierarchy2"/>
+    <dgm:cxn modelId="{BC6A02B0-3D5E-45ED-AB83-4E9D72E72241}" type="presParOf" srcId="{E11C7B6F-7180-43A5-992E-3EA5851F2391}" destId="{FB48A239-373B-4448-BD7F-C055FA9C8C48}" srcOrd="0" destOrd="0" presId="urn:microsoft.com/office/officeart/2005/8/layout/hierarchy2"/>
+    <dgm:cxn modelId="{835F61CF-AA0C-4C8A-A94A-DD8367F44B82}" type="presParOf" srcId="{47C7FA5F-116D-41D5-BE1E-63389D526519}" destId="{49833578-BD56-4B76-A7B4-93C083AE7440}" srcOrd="3" destOrd="0" presId="urn:microsoft.com/office/officeart/2005/8/layout/hierarchy2"/>
+    <dgm:cxn modelId="{DA9717B7-1DF0-4FA0-9C09-AB7DCB69F281}" type="presParOf" srcId="{49833578-BD56-4B76-A7B4-93C083AE7440}" destId="{419BEB18-32F6-4B18-9238-A8818FE634FC}" srcOrd="0" destOrd="0" presId="urn:microsoft.com/office/officeart/2005/8/layout/hierarchy2"/>
+    <dgm:cxn modelId="{524552E6-A8EE-474E-BB21-662F85631EDC}" type="presParOf" srcId="{49833578-BD56-4B76-A7B4-93C083AE7440}" destId="{9606F08B-4F70-4EB6-983D-ED46C176903C}" srcOrd="1" destOrd="0" presId="urn:microsoft.com/office/officeart/2005/8/layout/hierarchy2"/>
+    <dgm:cxn modelId="{80FF56D1-2B85-4B3B-AE2E-525098F39D0B}" type="presParOf" srcId="{47C7FA5F-116D-41D5-BE1E-63389D526519}" destId="{8F195852-041E-423A-B5DF-8945941EB406}" srcOrd="4" destOrd="0" presId="urn:microsoft.com/office/officeart/2005/8/layout/hierarchy2"/>
+    <dgm:cxn modelId="{EDCEA549-227F-46F1-99F1-2208CE273328}" type="presParOf" srcId="{8F195852-041E-423A-B5DF-8945941EB406}" destId="{19EBF599-727A-47CA-B105-7B4051DFB8C7}" srcOrd="0" destOrd="0" presId="urn:microsoft.com/office/officeart/2005/8/layout/hierarchy2"/>
+    <dgm:cxn modelId="{E931EB2F-37C0-4763-968C-DEC735A3355F}" type="presParOf" srcId="{47C7FA5F-116D-41D5-BE1E-63389D526519}" destId="{5B0C94E8-6047-4A9D-A59D-4243CA01023B}" srcOrd="5" destOrd="0" presId="urn:microsoft.com/office/officeart/2005/8/layout/hierarchy2"/>
+    <dgm:cxn modelId="{09C4324A-B65E-4207-A74F-9F1442A6805F}" type="presParOf" srcId="{5B0C94E8-6047-4A9D-A59D-4243CA01023B}" destId="{47ACED10-AF50-4A06-8AC5-32A97AE3B1C8}" srcOrd="0" destOrd="0" presId="urn:microsoft.com/office/officeart/2005/8/layout/hierarchy2"/>
+    <dgm:cxn modelId="{07CC4148-2FA8-4CA8-BDE4-CCB808BB348D}" type="presParOf" srcId="{5B0C94E8-6047-4A9D-A59D-4243CA01023B}" destId="{51C9AA23-5208-47C4-9495-ED7DF43D7949}" srcOrd="1" destOrd="0" presId="urn:microsoft.com/office/officeart/2005/8/layout/hierarchy2"/>
+    <dgm:cxn modelId="{F50A4705-AE52-4F7B-938D-5D65E0606144}" type="presParOf" srcId="{BE306FCD-9806-4F30-B3B1-CA273857349C}" destId="{8658F2C1-2E33-4716-96CE-BB95A05DA53A}" srcOrd="1" destOrd="0" presId="urn:microsoft.com/office/officeart/2005/8/layout/hierarchy2"/>
+    <dgm:cxn modelId="{9BD65575-F086-47B0-B652-C1AB82A35399}" type="presParOf" srcId="{8658F2C1-2E33-4716-96CE-BB95A05DA53A}" destId="{3985982F-35AF-48B0-84C6-0C8F1D9EF2FA}" srcOrd="0" destOrd="0" presId="urn:microsoft.com/office/officeart/2005/8/layout/hierarchy2"/>
+    <dgm:cxn modelId="{85027B77-CE14-4F63-B7E4-E6106AB11DA7}" type="presParOf" srcId="{8658F2C1-2E33-4716-96CE-BB95A05DA53A}" destId="{E962D45F-3934-4127-B852-040B19CBBED4}" srcOrd="1" destOrd="0" presId="urn:microsoft.com/office/officeart/2005/8/layout/hierarchy2"/>
+    <dgm:cxn modelId="{38E26A1B-0830-4169-965E-60DB740B9C02}" type="presParOf" srcId="{E962D45F-3934-4127-B852-040B19CBBED4}" destId="{AB7C6CD4-FF75-4E23-A8C3-0A2318DBB1D6}" srcOrd="0" destOrd="0" presId="urn:microsoft.com/office/officeart/2005/8/layout/hierarchy2"/>
+    <dgm:cxn modelId="{CB9E14B5-6DE7-4F6E-86CA-F3A0D18DE521}" type="presParOf" srcId="{AB7C6CD4-FF75-4E23-A8C3-0A2318DBB1D6}" destId="{86416187-05A5-41DD-ADA2-C443892DABB2}" srcOrd="0" destOrd="0" presId="urn:microsoft.com/office/officeart/2005/8/layout/hierarchy2"/>
+    <dgm:cxn modelId="{9C63A892-5D51-4FFB-AA37-555CE8FC59A9}" type="presParOf" srcId="{E962D45F-3934-4127-B852-040B19CBBED4}" destId="{F5141415-821F-4342-AEDF-E9BC97E8B75D}" srcOrd="1" destOrd="0" presId="urn:microsoft.com/office/officeart/2005/8/layout/hierarchy2"/>
+    <dgm:cxn modelId="{AE49455A-A6FA-4ED4-9FFF-3D8890A9DDF2}" type="presParOf" srcId="{F5141415-821F-4342-AEDF-E9BC97E8B75D}" destId="{A1B1FB24-4A19-4073-B3DA-7D6FAFFD6611}" srcOrd="0" destOrd="0" presId="urn:microsoft.com/office/officeart/2005/8/layout/hierarchy2"/>
+    <dgm:cxn modelId="{4FB1E55C-B772-4F39-BEB2-6D56DC37FCAC}" type="presParOf" srcId="{F5141415-821F-4342-AEDF-E9BC97E8B75D}" destId="{1AAB8F11-CB53-4E23-8DA2-6135C0475A27}" srcOrd="1" destOrd="0" presId="urn:microsoft.com/office/officeart/2005/8/layout/hierarchy2"/>
+    <dgm:cxn modelId="{BACB0297-D413-49D0-A892-048AF9C53316}" type="presParOf" srcId="{1AAB8F11-CB53-4E23-8DA2-6135C0475A27}" destId="{FDA47220-895B-4A69-B2BB-8BF8C016FF4B}" srcOrd="0" destOrd="0" presId="urn:microsoft.com/office/officeart/2005/8/layout/hierarchy2"/>
+    <dgm:cxn modelId="{95590FC2-631E-419A-9B98-00BD5E170C70}" type="presParOf" srcId="{FDA47220-895B-4A69-B2BB-8BF8C016FF4B}" destId="{9F0B1A31-63BD-41F6-82FC-F5574A92E909}" srcOrd="0" destOrd="0" presId="urn:microsoft.com/office/officeart/2005/8/layout/hierarchy2"/>
+    <dgm:cxn modelId="{0A3DFE3C-6B90-45B3-A8EE-870D69A5E27C}" type="presParOf" srcId="{1AAB8F11-CB53-4E23-8DA2-6135C0475A27}" destId="{519D71D9-AD17-481A-BC45-95647664C32A}" srcOrd="1" destOrd="0" presId="urn:microsoft.com/office/officeart/2005/8/layout/hierarchy2"/>
+    <dgm:cxn modelId="{E9CE1B9F-8393-4946-AC6F-16B0CD24D937}" type="presParOf" srcId="{519D71D9-AD17-481A-BC45-95647664C32A}" destId="{C0C8DC8E-72DB-4A2E-A50E-DA1CA06D79E3}" srcOrd="0" destOrd="0" presId="urn:microsoft.com/office/officeart/2005/8/layout/hierarchy2"/>
+    <dgm:cxn modelId="{B5A64ED0-D3A6-4A8E-9B97-E6F1FAC89F18}" type="presParOf" srcId="{519D71D9-AD17-481A-BC45-95647664C32A}" destId="{98B01CE3-DDD6-4A2E-A4D8-B0F413861D6D}" srcOrd="1" destOrd="0" presId="urn:microsoft.com/office/officeart/2005/8/layout/hierarchy2"/>
+    <dgm:cxn modelId="{A69EE07D-E79C-4F57-8164-6E5444D11673}" type="presParOf" srcId="{1AAB8F11-CB53-4E23-8DA2-6135C0475A27}" destId="{4E10DB54-35ED-4D9F-B388-F6C78413B8E9}" srcOrd="2" destOrd="0" presId="urn:microsoft.com/office/officeart/2005/8/layout/hierarchy2"/>
+    <dgm:cxn modelId="{486136C3-65B7-405D-BC3A-A658AC8C7498}" type="presParOf" srcId="{4E10DB54-35ED-4D9F-B388-F6C78413B8E9}" destId="{F67B909A-A307-4E9B-9469-45A779E59A51}" srcOrd="0" destOrd="0" presId="urn:microsoft.com/office/officeart/2005/8/layout/hierarchy2"/>
+    <dgm:cxn modelId="{11B83B7F-02C4-41A4-B0E1-522685CBE9E4}" type="presParOf" srcId="{1AAB8F11-CB53-4E23-8DA2-6135C0475A27}" destId="{14714887-E966-470C-860D-96908FD88E18}" srcOrd="3" destOrd="0" presId="urn:microsoft.com/office/officeart/2005/8/layout/hierarchy2"/>
+    <dgm:cxn modelId="{69ECDD47-3DDC-42E7-8590-0C2D3DB5FE4C}" type="presParOf" srcId="{14714887-E966-470C-860D-96908FD88E18}" destId="{1906A700-A645-429B-8F9F-2A4F59D4835E}" srcOrd="0" destOrd="0" presId="urn:microsoft.com/office/officeart/2005/8/layout/hierarchy2"/>
+    <dgm:cxn modelId="{4FCA6E41-C1CF-477E-A4F8-24B336355DA2}" type="presParOf" srcId="{14714887-E966-470C-860D-96908FD88E18}" destId="{9E21E745-5CA6-4C1A-A097-7D4CFAE8952B}" srcOrd="1" destOrd="0" presId="urn:microsoft.com/office/officeart/2005/8/layout/hierarchy2"/>
+    <dgm:cxn modelId="{FDB2F0B4-8D9A-4C4C-B1BA-4C69B93FCB35}" type="presParOf" srcId="{1AAB8F11-CB53-4E23-8DA2-6135C0475A27}" destId="{2938BCE4-55BC-4FA7-8B13-8D7362E71CAD}" srcOrd="4" destOrd="0" presId="urn:microsoft.com/office/officeart/2005/8/layout/hierarchy2"/>
+    <dgm:cxn modelId="{70052C46-24E9-40E3-B2F7-858C3837A6A1}" type="presParOf" srcId="{2938BCE4-55BC-4FA7-8B13-8D7362E71CAD}" destId="{A6341011-54EC-4E06-9306-EAF2DE56CD2C}" srcOrd="0" destOrd="0" presId="urn:microsoft.com/office/officeart/2005/8/layout/hierarchy2"/>
+    <dgm:cxn modelId="{28D5EF57-EADF-43B2-8E79-1C00E80A7089}" type="presParOf" srcId="{1AAB8F11-CB53-4E23-8DA2-6135C0475A27}" destId="{A0A8C24A-B549-4DD3-A86B-5C27239361DA}" srcOrd="5" destOrd="0" presId="urn:microsoft.com/office/officeart/2005/8/layout/hierarchy2"/>
+    <dgm:cxn modelId="{35633C78-74B3-4A3D-B72D-87CE30C6D645}" type="presParOf" srcId="{A0A8C24A-B549-4DD3-A86B-5C27239361DA}" destId="{368F1645-5A66-45DB-B296-C23315AB7E22}" srcOrd="0" destOrd="0" presId="urn:microsoft.com/office/officeart/2005/8/layout/hierarchy2"/>
+    <dgm:cxn modelId="{D4EF313B-7300-45BD-AB34-6C954396CC50}" type="presParOf" srcId="{A0A8C24A-B549-4DD3-A86B-5C27239361DA}" destId="{AAB70EE2-6F5D-4397-9BEA-BD14754644EA}" srcOrd="1" destOrd="0" presId="urn:microsoft.com/office/officeart/2005/8/layout/hierarchy2"/>
+    <dgm:cxn modelId="{40770B69-244F-48D5-86B4-5C12FA1989C1}" type="presParOf" srcId="{BE306FCD-9806-4F30-B3B1-CA273857349C}" destId="{3EC8FEA1-FACA-4B7A-ACC4-B6309011D501}" srcOrd="2" destOrd="0" presId="urn:microsoft.com/office/officeart/2005/8/layout/hierarchy2"/>
+    <dgm:cxn modelId="{FE5BC754-0588-495C-9AF6-55F7EA2F8CD5}" type="presParOf" srcId="{3EC8FEA1-FACA-4B7A-ACC4-B6309011D501}" destId="{2AEF7D3A-FF38-45BC-9B3E-D40CCE847072}" srcOrd="0" destOrd="0" presId="urn:microsoft.com/office/officeart/2005/8/layout/hierarchy2"/>
+    <dgm:cxn modelId="{5163D529-AB0F-4AB0-B2E2-2D511252A678}" type="presParOf" srcId="{3EC8FEA1-FACA-4B7A-ACC4-B6309011D501}" destId="{2E81C92C-CE54-4B34-8AD9-23F5F8E60BCB}" srcOrd="1" destOrd="0" presId="urn:microsoft.com/office/officeart/2005/8/layout/hierarchy2"/>
+    <dgm:cxn modelId="{E0CA5388-1B72-4EA8-8300-35C3CD7E4B6C}" type="presParOf" srcId="{2E81C92C-CE54-4B34-8AD9-23F5F8E60BCB}" destId="{674BA392-5914-4B78-A520-EE26D65D05C8}" srcOrd="0" destOrd="0" presId="urn:microsoft.com/office/officeart/2005/8/layout/hierarchy2"/>
+    <dgm:cxn modelId="{C096585C-8668-4C8A-93E0-568BA2B4FD50}" type="presParOf" srcId="{674BA392-5914-4B78-A520-EE26D65D05C8}" destId="{CAE1C8E1-FF9C-459C-820F-5A372E5B5202}" srcOrd="0" destOrd="0" presId="urn:microsoft.com/office/officeart/2005/8/layout/hierarchy2"/>
+    <dgm:cxn modelId="{735C3561-9D96-4ED1-BACF-54F8EBD4DBC3}" type="presParOf" srcId="{2E81C92C-CE54-4B34-8AD9-23F5F8E60BCB}" destId="{905C17AD-FE93-4469-8609-EDCF89529AA2}" srcOrd="1" destOrd="0" presId="urn:microsoft.com/office/officeart/2005/8/layout/hierarchy2"/>
+    <dgm:cxn modelId="{F136CA89-2D99-4AAB-A8D1-07B55A219101}" type="presParOf" srcId="{905C17AD-FE93-4469-8609-EDCF89529AA2}" destId="{497DB5E4-8EF3-40EA-9803-E80F51F19C35}" srcOrd="0" destOrd="0" presId="urn:microsoft.com/office/officeart/2005/8/layout/hierarchy2"/>
+    <dgm:cxn modelId="{805F9151-5491-4503-A2D8-34B228959A3D}" type="presParOf" srcId="{905C17AD-FE93-4469-8609-EDCF89529AA2}" destId="{A54907F9-77D3-493A-BD14-6183BAA27BA4}" srcOrd="1" destOrd="0" presId="urn:microsoft.com/office/officeart/2005/8/layout/hierarchy2"/>
+    <dgm:cxn modelId="{8EF9D6F6-C7D7-4B6C-89E3-D8E76CA583E0}" type="presParOf" srcId="{2E81C92C-CE54-4B34-8AD9-23F5F8E60BCB}" destId="{EB2274FC-15F8-41B7-935B-E389FD47AFD1}" srcOrd="2" destOrd="0" presId="urn:microsoft.com/office/officeart/2005/8/layout/hierarchy2"/>
+    <dgm:cxn modelId="{9B870721-D71A-40C1-B4E7-E45EE5657257}" type="presParOf" srcId="{EB2274FC-15F8-41B7-935B-E389FD47AFD1}" destId="{87E32AC2-4577-44E3-BD84-D5E3BD970540}" srcOrd="0" destOrd="0" presId="urn:microsoft.com/office/officeart/2005/8/layout/hierarchy2"/>
+    <dgm:cxn modelId="{84F0051A-073B-4EA3-8484-B698D26A9158}" type="presParOf" srcId="{2E81C92C-CE54-4B34-8AD9-23F5F8E60BCB}" destId="{9076073A-94D7-4B3A-BEDD-A7CFB249D472}" srcOrd="3" destOrd="0" presId="urn:microsoft.com/office/officeart/2005/8/layout/hierarchy2"/>
+    <dgm:cxn modelId="{E9C14F08-4472-4F77-B166-1319173DE5C3}" type="presParOf" srcId="{9076073A-94D7-4B3A-BEDD-A7CFB249D472}" destId="{F53448B5-447F-4F1A-81C6-1F0D19E192DD}" srcOrd="0" destOrd="0" presId="urn:microsoft.com/office/officeart/2005/8/layout/hierarchy2"/>
+    <dgm:cxn modelId="{822005CA-E8AB-4E73-A8ED-E610A673A732}" type="presParOf" srcId="{9076073A-94D7-4B3A-BEDD-A7CFB249D472}" destId="{9771CB1D-2BA5-42D9-9957-3E7E79F8490A}" srcOrd="1" destOrd="0" presId="urn:microsoft.com/office/officeart/2005/8/layout/hierarchy2"/>
   </dgm:cxnLst>
   <dgm:bg/>
   <dgm:whole/>
@@ -27600,7 +27707,7 @@
 </file>
 
 <file path=customXml/itemProps3.xml><?xml version="1.0" encoding="utf-8"?>
-<ds:datastoreItem xmlns:ds="http://schemas.openxmlformats.org/officeDocument/2006/customXml" ds:itemID="{57A43EBE-CFAE-42F4-A7E5-728BDF9E06B7}">
+<ds:datastoreItem xmlns:ds="http://schemas.openxmlformats.org/officeDocument/2006/customXml" ds:itemID="{297C16F9-4EDC-4301-9C95-1BCE0FA48EAC}">
   <ds:schemaRefs>
     <ds:schemaRef ds:uri="http://schemas.openxmlformats.org/officeDocument/2006/bibliography"/>
   </ds:schemaRefs>

</xml_diff>